<commit_message>
Started on Project write up
+ added most of my contributions to the write up
- haven't checked it answers the assignment fully
</commit_message>
<xml_diff>
--- a/ProgLab1 Documentation.docx
+++ b/ProgLab1 Documentation.docx
@@ -1,18 +1,18 @@
 
 <file path=word/document.xml><?xml version="1.0" encoding="utf-8"?>
-<w:document xmlns:wpc="http://schemas.microsoft.com/office/word/2010/wordprocessingCanvas" xmlns:cx="http://schemas.microsoft.com/office/drawing/2014/chartex" xmlns:cx1="http://schemas.microsoft.com/office/drawing/2015/9/8/chartex" xmlns:cx2="http://schemas.microsoft.com/office/drawing/2015/10/21/chartex" xmlns:cx3="http://schemas.microsoft.com/office/drawing/2016/5/9/chartex" xmlns:cx4="http://schemas.microsoft.com/office/drawing/2016/5/10/chartex" xmlns:cx5="http://schemas.microsoft.com/office/drawing/2016/5/11/chartex" xmlns:cx6="http://schemas.microsoft.com/office/drawing/2016/5/12/chartex" xmlns:cx7="http://schemas.microsoft.com/office/drawing/2016/5/13/chartex" xmlns:cx8="http://schemas.microsoft.com/office/drawing/2016/5/14/chartex" xmlns:mc="http://schemas.openxmlformats.org/markup-compatibility/2006" xmlns:aink="http://schemas.microsoft.com/office/drawing/2016/ink" xmlns:am3d="http://schemas.microsoft.com/office/drawing/2017/model3d" xmlns:o="urn:schemas-microsoft-com:office:office" xmlns:r="http://schemas.openxmlformats.org/officeDocument/2006/relationships" xmlns:m="http://schemas.openxmlformats.org/officeDocument/2006/math" xmlns:v="urn:schemas-microsoft-com:vml" xmlns:wp14="http://schemas.microsoft.com/office/word/2010/wordprocessingDrawing" xmlns:wp="http://schemas.openxmlformats.org/drawingml/2006/wordprocessingDrawing" xmlns:w10="urn:schemas-microsoft-com:office:word" xmlns:w="http://schemas.openxmlformats.org/wordprocessingml/2006/main" xmlns:w14="http://schemas.microsoft.com/office/word/2010/wordml" xmlns:w15="http://schemas.microsoft.com/office/word/2012/wordml" xmlns:w16cid="http://schemas.microsoft.com/office/word/2016/wordml/cid" xmlns:w16se="http://schemas.microsoft.com/office/word/2015/wordml/symex" xmlns:wpg="http://schemas.microsoft.com/office/word/2010/wordprocessingGroup" xmlns:wpi="http://schemas.microsoft.com/office/word/2010/wordprocessingInk" xmlns:wne="http://schemas.microsoft.com/office/word/2006/wordml" xmlns:wps="http://schemas.microsoft.com/office/word/2010/wordprocessingShape" mc:Ignorable="w14 w15 w16se w16cid wp14">
+<w:document xmlns:wpc="http://schemas.microsoft.com/office/word/2010/wordprocessingCanvas" xmlns:mo="http://schemas.microsoft.com/office/mac/office/2008/main" xmlns:mc="http://schemas.openxmlformats.org/markup-compatibility/2006" xmlns:mv="urn:schemas-microsoft-com:mac:vml" xmlns:o="urn:schemas-microsoft-com:office:office" xmlns:r="http://schemas.openxmlformats.org/officeDocument/2006/relationships" xmlns:m="http://schemas.openxmlformats.org/officeDocument/2006/math" xmlns:v="urn:schemas-microsoft-com:vml" xmlns:wp14="http://schemas.microsoft.com/office/word/2010/wordprocessingDrawing" xmlns:wp="http://schemas.openxmlformats.org/drawingml/2006/wordprocessingDrawing" xmlns:w10="urn:schemas-microsoft-com:office:word" xmlns:w="http://schemas.openxmlformats.org/wordprocessingml/2006/main" xmlns:w14="http://schemas.microsoft.com/office/word/2010/wordml" xmlns:w15="http://schemas.microsoft.com/office/word/2012/wordml" xmlns:wpg="http://schemas.microsoft.com/office/word/2010/wordprocessingGroup" xmlns:wpi="http://schemas.microsoft.com/office/word/2010/wordprocessingInk" xmlns:wne="http://schemas.microsoft.com/office/word/2006/wordml" xmlns:wps="http://schemas.microsoft.com/office/word/2010/wordprocessingShape" mc:Ignorable="w14 w15 wp14">
   <w:body>
     <w:p>
       <w:pPr>
         <w:rPr>
-          <w:rFonts w:ascii="Times New Roman" w:hAnsi="Times New Roman" w:cs="Times New Roman"/>
-          <w:sz w:val="24"/>
-          <w:szCs w:val="24"/>
-        </w:rPr>
-      </w:pPr>
-      <w:r>
-        <w:rPr>
-          <w:rFonts w:ascii="Times New Roman" w:hAnsi="Times New Roman" w:cs="Times New Roman"/>
+          <w:rFonts w:cs="Times New Roman"/>
+          <w:sz w:val="24"/>
+          <w:szCs w:val="24"/>
+        </w:rPr>
+      </w:pPr>
+      <w:r>
+        <w:rPr>
+          <w:rFonts w:cs="Times New Roman"/>
           <w:sz w:val="24"/>
           <w:szCs w:val="24"/>
         </w:rPr>
@@ -20,7 +20,7 @@
       </w:r>
       <w:r>
         <w:rPr>
-          <w:rFonts w:ascii="Times New Roman" w:hAnsi="Times New Roman" w:cs="Times New Roman"/>
+          <w:rFonts w:cs="Times New Roman"/>
           <w:sz w:val="24"/>
           <w:szCs w:val="24"/>
         </w:rPr>
@@ -31,23 +31,34 @@
       <w:pPr>
         <w:pStyle w:val="Title"/>
         <w:jc w:val="center"/>
-      </w:pPr>
-      <w:r>
+        <w:rPr>
+          <w:rFonts w:asciiTheme="minorHAnsi" w:hAnsiTheme="minorHAnsi"/>
+          <w:b/>
+          <w:sz w:val="24"/>
+          <w:szCs w:val="24"/>
+        </w:rPr>
+      </w:pPr>
+      <w:r>
+        <w:rPr>
+          <w:rFonts w:asciiTheme="minorHAnsi" w:hAnsiTheme="minorHAnsi"/>
+          <w:b/>
+          <w:sz w:val="24"/>
+          <w:szCs w:val="24"/>
+        </w:rPr>
         <w:t>Report Checklist</w:t>
       </w:r>
     </w:p>
-    <w:p/>
-    <w:p>
-      <w:pPr>
-        <w:rPr>
-          <w:rFonts w:ascii="Times New Roman" w:hAnsi="Times New Roman" w:cs="Times New Roman"/>
-          <w:sz w:val="24"/>
-          <w:szCs w:val="24"/>
-        </w:rPr>
-      </w:pPr>
-      <w:r>
-        <w:rPr>
-          <w:rFonts w:ascii="Times New Roman" w:hAnsi="Times New Roman" w:cs="Times New Roman"/>
+    <w:p>
+      <w:pPr>
+        <w:rPr>
+          <w:rFonts w:cs="Times New Roman"/>
+          <w:sz w:val="24"/>
+          <w:szCs w:val="24"/>
+        </w:rPr>
+      </w:pPr>
+      <w:r>
+        <w:rPr>
+          <w:rFonts w:cs="Times New Roman"/>
           <w:b/>
           <w:sz w:val="24"/>
           <w:szCs w:val="24"/>
@@ -56,7 +67,7 @@
       </w:r>
       <w:r>
         <w:rPr>
-          <w:rFonts w:ascii="Times New Roman" w:hAnsi="Times New Roman" w:cs="Times New Roman"/>
+          <w:rFonts w:cs="Times New Roman"/>
           <w:sz w:val="24"/>
           <w:szCs w:val="24"/>
         </w:rPr>
@@ -64,7 +75,7 @@
       </w:r>
       <w:r>
         <w:rPr>
-          <w:rFonts w:ascii="Times New Roman" w:hAnsi="Times New Roman" w:cs="Times New Roman"/>
+          <w:rFonts w:cs="Times New Roman"/>
           <w:sz w:val="24"/>
           <w:szCs w:val="24"/>
         </w:rPr>
@@ -74,14 +85,14 @@
     <w:p>
       <w:pPr>
         <w:rPr>
-          <w:rFonts w:ascii="Times New Roman" w:hAnsi="Times New Roman" w:cs="Times New Roman"/>
-          <w:sz w:val="24"/>
-          <w:szCs w:val="24"/>
-        </w:rPr>
-      </w:pPr>
-      <w:r>
-        <w:rPr>
-          <w:rFonts w:ascii="Times New Roman" w:hAnsi="Times New Roman" w:cs="Times New Roman"/>
+          <w:rFonts w:cs="Times New Roman"/>
+          <w:sz w:val="24"/>
+          <w:szCs w:val="24"/>
+        </w:rPr>
+      </w:pPr>
+      <w:r>
+        <w:rPr>
+          <w:rFonts w:cs="Times New Roman"/>
           <w:sz w:val="24"/>
           <w:szCs w:val="24"/>
         </w:rPr>
@@ -89,7 +100,7 @@
       </w:r>
       <w:r>
         <w:rPr>
-          <w:rFonts w:ascii="Times New Roman" w:hAnsi="Times New Roman" w:cs="Times New Roman"/>
+          <w:rFonts w:cs="Times New Roman"/>
           <w:sz w:val="24"/>
           <w:szCs w:val="24"/>
         </w:rPr>
@@ -97,7 +108,7 @@
       </w:r>
       <w:r>
         <w:rPr>
-          <w:rFonts w:ascii="Times New Roman" w:hAnsi="Times New Roman" w:cs="Times New Roman"/>
+          <w:rFonts w:cs="Times New Roman"/>
           <w:sz w:val="24"/>
           <w:szCs w:val="24"/>
         </w:rPr>
@@ -107,23 +118,23 @@
     <w:p>
       <w:pPr>
         <w:rPr>
-          <w:rFonts w:ascii="Times New Roman" w:hAnsi="Times New Roman" w:cs="Times New Roman"/>
-          <w:sz w:val="24"/>
-          <w:szCs w:val="24"/>
-        </w:rPr>
-      </w:pPr>
-    </w:p>
-    <w:p>
-      <w:pPr>
-        <w:rPr>
-          <w:rFonts w:ascii="Times New Roman" w:hAnsi="Times New Roman" w:cs="Times New Roman"/>
-          <w:sz w:val="24"/>
-          <w:szCs w:val="24"/>
-        </w:rPr>
-      </w:pPr>
-      <w:r>
-        <w:rPr>
-          <w:rFonts w:ascii="Times New Roman" w:hAnsi="Times New Roman" w:cs="Times New Roman"/>
+          <w:rFonts w:cs="Times New Roman"/>
+          <w:sz w:val="24"/>
+          <w:szCs w:val="24"/>
+        </w:rPr>
+      </w:pPr>
+    </w:p>
+    <w:p>
+      <w:pPr>
+        <w:rPr>
+          <w:rFonts w:cs="Times New Roman"/>
+          <w:sz w:val="24"/>
+          <w:szCs w:val="24"/>
+        </w:rPr>
+      </w:pPr>
+      <w:r>
+        <w:rPr>
+          <w:rFonts w:cs="Times New Roman"/>
           <w:sz w:val="24"/>
           <w:szCs w:val="24"/>
         </w:rPr>
@@ -133,14 +144,14 @@
     <w:p>
       <w:pPr>
         <w:rPr>
-          <w:rFonts w:ascii="Times New Roman" w:hAnsi="Times New Roman" w:cs="Times New Roman"/>
-          <w:sz w:val="24"/>
-          <w:szCs w:val="24"/>
-        </w:rPr>
-      </w:pPr>
-      <w:r>
-        <w:rPr>
-          <w:rFonts w:ascii="Times New Roman" w:hAnsi="Times New Roman" w:cs="Times New Roman"/>
+          <w:rFonts w:cs="Times New Roman"/>
+          <w:sz w:val="24"/>
+          <w:szCs w:val="24"/>
+        </w:rPr>
+      </w:pPr>
+      <w:r>
+        <w:rPr>
+          <w:rFonts w:cs="Times New Roman"/>
           <w:sz w:val="24"/>
           <w:szCs w:val="24"/>
         </w:rPr>
@@ -149,7 +160,7 @@
       <w:proofErr w:type="gramStart"/>
       <w:r>
         <w:rPr>
-          <w:rFonts w:ascii="Times New Roman" w:hAnsi="Times New Roman" w:cs="Times New Roman"/>
+          <w:rFonts w:cs="Times New Roman"/>
           <w:sz w:val="24"/>
           <w:szCs w:val="24"/>
         </w:rPr>
@@ -160,14 +171,14 @@
     <w:p>
       <w:pPr>
         <w:rPr>
-          <w:rFonts w:ascii="Times New Roman" w:hAnsi="Times New Roman" w:cs="Times New Roman"/>
-          <w:sz w:val="24"/>
-          <w:szCs w:val="24"/>
-        </w:rPr>
-      </w:pPr>
-      <w:r>
-        <w:rPr>
-          <w:rFonts w:ascii="Times New Roman" w:hAnsi="Times New Roman" w:cs="Times New Roman"/>
+          <w:rFonts w:cs="Times New Roman"/>
+          <w:sz w:val="24"/>
+          <w:szCs w:val="24"/>
+        </w:rPr>
+      </w:pPr>
+      <w:r>
+        <w:rPr>
+          <w:rFonts w:cs="Times New Roman"/>
           <w:sz w:val="24"/>
           <w:szCs w:val="24"/>
         </w:rPr>
@@ -177,7 +188,7 @@
       <w:proofErr w:type="gramStart"/>
       <w:r>
         <w:rPr>
-          <w:rFonts w:ascii="Times New Roman" w:hAnsi="Times New Roman" w:cs="Times New Roman"/>
+          <w:rFonts w:cs="Times New Roman"/>
           <w:sz w:val="24"/>
           <w:szCs w:val="24"/>
         </w:rPr>
@@ -188,187 +199,981 @@
     <w:p>
       <w:pPr>
         <w:rPr>
-          <w:rFonts w:ascii="Times New Roman" w:hAnsi="Times New Roman" w:cs="Times New Roman"/>
-          <w:sz w:val="24"/>
-          <w:szCs w:val="24"/>
-        </w:rPr>
-      </w:pPr>
-    </w:p>
-    <w:p>
-      <w:pPr>
-        <w:rPr>
-          <w:rFonts w:ascii="Times New Roman" w:hAnsi="Times New Roman" w:cs="Times New Roman"/>
-          <w:sz w:val="24"/>
-          <w:szCs w:val="24"/>
-        </w:rPr>
-      </w:pPr>
-      <w:r>
-        <w:rPr>
-          <w:rFonts w:ascii="Times New Roman" w:hAnsi="Times New Roman" w:cs="Times New Roman"/>
+          <w:rFonts w:cs="Times New Roman"/>
+          <w:sz w:val="24"/>
+          <w:szCs w:val="24"/>
+        </w:rPr>
+      </w:pPr>
+    </w:p>
+    <w:p>
+      <w:pPr>
+        <w:rPr>
+          <w:rFonts w:cs="Times New Roman"/>
+          <w:sz w:val="24"/>
+          <w:szCs w:val="24"/>
+        </w:rPr>
+      </w:pPr>
+      <w:r>
+        <w:rPr>
+          <w:rFonts w:cs="Times New Roman"/>
           <w:sz w:val="24"/>
           <w:szCs w:val="24"/>
         </w:rPr>
         <w:t>Generic solution explanation:</w:t>
+      </w:r>
+    </w:p>
+    <w:p>
+      <w:pPr>
+        <w:rPr>
+          <w:rFonts w:cs="Times New Roman"/>
+          <w:sz w:val="24"/>
+          <w:szCs w:val="24"/>
+        </w:rPr>
+      </w:pPr>
+    </w:p>
+    <w:p>
+      <w:pPr>
+        <w:rPr>
+          <w:rFonts w:cs="Times New Roman"/>
+          <w:sz w:val="24"/>
+          <w:szCs w:val="24"/>
+        </w:rPr>
+      </w:pPr>
+      <w:r>
+        <w:rPr>
+          <w:rFonts w:cs="Times New Roman"/>
+          <w:sz w:val="24"/>
+          <w:szCs w:val="24"/>
+        </w:rPr>
+        <w:t>Explanation of why we need solution X: (Node list for algorithms to take in?)</w:t>
+      </w:r>
+    </w:p>
+    <w:p>
+      <w:pPr>
+        <w:ind w:firstLine="720"/>
+        <w:rPr>
+          <w:rFonts w:cs="Times New Roman"/>
+          <w:sz w:val="24"/>
+          <w:szCs w:val="24"/>
+        </w:rPr>
+      </w:pPr>
+      <w:r>
+        <w:rPr>
+          <w:rFonts w:cs="Times New Roman"/>
+          <w:sz w:val="24"/>
+          <w:szCs w:val="24"/>
+        </w:rPr>
+        <w:t>Pseudo code for solution X:</w:t>
+      </w:r>
+    </w:p>
+    <w:p>
+      <w:pPr>
+        <w:ind w:firstLine="720"/>
+        <w:rPr>
+          <w:rFonts w:cs="Times New Roman"/>
+          <w:sz w:val="24"/>
+          <w:szCs w:val="24"/>
+        </w:rPr>
+      </w:pPr>
+      <w:r>
+        <w:rPr>
+          <w:rFonts w:cs="Times New Roman"/>
+          <w:sz w:val="24"/>
+          <w:szCs w:val="24"/>
+        </w:rPr>
+        <w:tab/>
+        <w:t xml:space="preserve">-Explain </w:t>
+      </w:r>
+      <w:proofErr w:type="spellStart"/>
+      <w:r>
+        <w:rPr>
+          <w:rFonts w:cs="Times New Roman"/>
+          <w:sz w:val="24"/>
+          <w:szCs w:val="24"/>
+        </w:rPr>
+        <w:t>Sudo</w:t>
+      </w:r>
+      <w:proofErr w:type="spellEnd"/>
+      <w:r>
+        <w:rPr>
+          <w:rFonts w:cs="Times New Roman"/>
+          <w:sz w:val="24"/>
+          <w:szCs w:val="24"/>
+        </w:rPr>
+        <w:t xml:space="preserve"> Code for solution X.</w:t>
+      </w:r>
+    </w:p>
+    <w:p>
+      <w:pPr>
+        <w:rPr>
+          <w:rFonts w:cs="Times New Roman"/>
+          <w:sz w:val="24"/>
+          <w:szCs w:val="24"/>
+        </w:rPr>
+      </w:pPr>
+      <w:r>
+        <w:rPr>
+          <w:rFonts w:cs="Times New Roman"/>
+          <w:sz w:val="24"/>
+          <w:szCs w:val="24"/>
+        </w:rPr>
+        <w:t>What we considered &amp; why we did/didn’t use it:</w:t>
+      </w:r>
+    </w:p>
+    <w:p>
+      <w:pPr>
+        <w:rPr>
+          <w:rFonts w:cs="Times New Roman"/>
+          <w:sz w:val="24"/>
+          <w:szCs w:val="24"/>
+        </w:rPr>
+      </w:pPr>
+      <w:r>
+        <w:rPr>
+          <w:rFonts w:cs="Times New Roman"/>
+          <w:sz w:val="24"/>
+          <w:szCs w:val="24"/>
+        </w:rPr>
+        <w:tab/>
+        <w:t>-Node trees</w:t>
+      </w:r>
+    </w:p>
+    <w:p>
+      <w:pPr>
+        <w:rPr>
+          <w:rFonts w:cs="Times New Roman"/>
+          <w:sz w:val="24"/>
+          <w:szCs w:val="24"/>
+        </w:rPr>
+      </w:pPr>
+      <w:r>
+        <w:rPr>
+          <w:rFonts w:cs="Times New Roman"/>
+          <w:sz w:val="24"/>
+          <w:szCs w:val="24"/>
+        </w:rPr>
+        <w:tab/>
+        <w:t>-Node list</w:t>
+      </w:r>
+    </w:p>
+    <w:p>
+      <w:pPr>
+        <w:rPr>
+          <w:rFonts w:cs="Times New Roman"/>
+          <w:sz w:val="24"/>
+          <w:szCs w:val="24"/>
+        </w:rPr>
+      </w:pPr>
+      <w:r>
+        <w:rPr>
+          <w:rFonts w:cs="Times New Roman"/>
+          <w:sz w:val="24"/>
+          <w:szCs w:val="24"/>
+        </w:rPr>
+        <w:tab/>
+        <w:t>-generic priority queues</w:t>
+      </w:r>
+    </w:p>
+    <w:p>
+      <w:pPr>
+        <w:pStyle w:val="Heading2"/>
+      </w:pPr>
+      <w:r>
+        <w:t>Overview:</w:t>
+      </w:r>
+    </w:p>
+    <w:p>
+      <w:pPr>
+        <w:rPr>
+          <w:rFonts w:cs="Times New Roman"/>
+          <w:sz w:val="24"/>
+          <w:szCs w:val="24"/>
+        </w:rPr>
+      </w:pPr>
+      <w:r>
+        <w:rPr>
+          <w:rFonts w:cs="Times New Roman"/>
+          <w:sz w:val="24"/>
+          <w:szCs w:val="24"/>
+        </w:rPr>
+        <w:tab/>
+        <w:t xml:space="preserve">This project was written in python since it is easy to use and allowed us to focus more on the concepts of the project rather than the implementation. </w:t>
+      </w:r>
+      <w:r>
+        <w:rPr>
+          <w:rFonts w:cs="Times New Roman"/>
+          <w:sz w:val="24"/>
+          <w:szCs w:val="24"/>
+        </w:rPr>
+        <w:t xml:space="preserve">The assignment was broken up into parts with each author contributing approximately an equal amount to the project. </w:t>
+      </w:r>
+    </w:p>
+    <w:p>
+      <w:pPr>
+        <w:ind w:firstLine="720"/>
+        <w:rPr>
+          <w:rFonts w:cs="Times New Roman"/>
+          <w:sz w:val="24"/>
+          <w:szCs w:val="24"/>
+        </w:rPr>
+      </w:pPr>
+      <w:r>
+        <w:rPr>
+          <w:rFonts w:cs="Times New Roman"/>
+          <w:sz w:val="24"/>
+          <w:szCs w:val="24"/>
+        </w:rPr>
+        <w:t xml:space="preserve">Cory covered the </w:t>
+      </w:r>
+      <w:proofErr w:type="spellStart"/>
+      <w:r>
+        <w:rPr>
+          <w:rFonts w:cs="Times New Roman"/>
+          <w:sz w:val="24"/>
+          <w:szCs w:val="24"/>
+        </w:rPr>
+        <w:t>MazeNode</w:t>
+      </w:r>
+      <w:proofErr w:type="spellEnd"/>
+      <w:r>
+        <w:rPr>
+          <w:rFonts w:cs="Times New Roman"/>
+          <w:sz w:val="24"/>
+          <w:szCs w:val="24"/>
+        </w:rPr>
+        <w:t xml:space="preserve"> class, reading in the maze text files, making the node tree, the top-level search function, and printing the results. Justin handled the Depth First </w:t>
+      </w:r>
+      <w:r>
+        <w:rPr>
+          <w:rFonts w:cs="Times New Roman"/>
+          <w:sz w:val="24"/>
+          <w:szCs w:val="24"/>
+        </w:rPr>
+        <w:t>and Breadth F</w:t>
+      </w:r>
+      <w:r>
+        <w:rPr>
+          <w:rFonts w:cs="Times New Roman"/>
+          <w:sz w:val="24"/>
+          <w:szCs w:val="24"/>
+        </w:rPr>
+        <w:t xml:space="preserve">irst search algorithms. George </w:t>
+      </w:r>
+      <w:r>
+        <w:rPr>
+          <w:rFonts w:cs="Times New Roman"/>
+          <w:sz w:val="24"/>
+          <w:szCs w:val="24"/>
+        </w:rPr>
+        <w:t xml:space="preserve">handled </w:t>
+      </w:r>
+      <w:r>
+        <w:rPr>
+          <w:rFonts w:cs="Times New Roman"/>
+          <w:sz w:val="24"/>
+          <w:szCs w:val="24"/>
+        </w:rPr>
+        <w:t xml:space="preserve">the Greedy and A* </w:t>
+      </w:r>
+      <w:r>
+        <w:rPr>
+          <w:rFonts w:cs="Times New Roman"/>
+          <w:sz w:val="24"/>
+          <w:szCs w:val="24"/>
+        </w:rPr>
+        <w:t xml:space="preserve">search </w:t>
+      </w:r>
+      <w:r>
+        <w:rPr>
+          <w:rFonts w:cs="Times New Roman"/>
+          <w:sz w:val="24"/>
+          <w:szCs w:val="24"/>
+        </w:rPr>
+        <w:t xml:space="preserve">algorithms. All </w:t>
+      </w:r>
+      <w:r>
+        <w:rPr>
+          <w:rFonts w:cs="Times New Roman"/>
+          <w:sz w:val="24"/>
+          <w:szCs w:val="24"/>
+        </w:rPr>
+        <w:t>of us</w:t>
+      </w:r>
+      <w:r>
+        <w:rPr>
+          <w:rFonts w:cs="Times New Roman"/>
+          <w:sz w:val="24"/>
+          <w:szCs w:val="24"/>
+        </w:rPr>
+        <w:t xml:space="preserve"> extensively planned and communicated each step of the project</w:t>
+      </w:r>
+      <w:r>
+        <w:rPr>
+          <w:rFonts w:cs="Times New Roman"/>
+          <w:sz w:val="24"/>
+          <w:szCs w:val="24"/>
+        </w:rPr>
+        <w:t xml:space="preserve"> to each other</w:t>
       </w:r>
       <w:bookmarkStart w:id="0" w:name="_GoBack"/>
       <w:bookmarkEnd w:id="0"/>
-    </w:p>
-    <w:p>
-      <w:pPr>
-        <w:rPr>
-          <w:rFonts w:ascii="Times New Roman" w:hAnsi="Times New Roman" w:cs="Times New Roman"/>
-          <w:sz w:val="24"/>
-          <w:szCs w:val="24"/>
-        </w:rPr>
-      </w:pPr>
-    </w:p>
-    <w:p>
-      <w:pPr>
-        <w:rPr>
-          <w:rFonts w:ascii="Times New Roman" w:hAnsi="Times New Roman" w:cs="Times New Roman"/>
-          <w:sz w:val="24"/>
-          <w:szCs w:val="24"/>
-        </w:rPr>
-      </w:pPr>
-      <w:r>
-        <w:rPr>
-          <w:rFonts w:ascii="Times New Roman" w:hAnsi="Times New Roman" w:cs="Times New Roman"/>
-          <w:sz w:val="24"/>
-          <w:szCs w:val="24"/>
-        </w:rPr>
-        <w:t>Explanation of why we need solution X: (Node list for algorithms to take in?)</w:t>
+      <w:r>
+        <w:rPr>
+          <w:rFonts w:cs="Times New Roman"/>
+          <w:sz w:val="24"/>
+          <w:szCs w:val="24"/>
+        </w:rPr>
+        <w:t>.</w:t>
+      </w:r>
+    </w:p>
+    <w:p>
+      <w:pPr>
+        <w:pStyle w:val="Heading1"/>
+        <w:rPr>
+          <w:rFonts w:asciiTheme="minorHAnsi" w:hAnsiTheme="minorHAnsi"/>
+          <w:sz w:val="24"/>
+          <w:szCs w:val="24"/>
+        </w:rPr>
+      </w:pPr>
+      <w:r>
+        <w:rPr>
+          <w:rFonts w:asciiTheme="minorHAnsi" w:hAnsiTheme="minorHAnsi"/>
+          <w:sz w:val="24"/>
+          <w:szCs w:val="24"/>
+        </w:rPr>
+        <w:t xml:space="preserve">Main </w:t>
+      </w:r>
+      <w:r>
+        <w:rPr>
+          <w:rFonts w:asciiTheme="minorHAnsi" w:hAnsiTheme="minorHAnsi"/>
+          <w:sz w:val="24"/>
+          <w:szCs w:val="24"/>
+        </w:rPr>
+        <w:t>Parts:</w:t>
+      </w:r>
+    </w:p>
+    <w:p>
+      <w:pPr>
+        <w:pStyle w:val="Subtitle"/>
+        <w:rPr>
+          <w:sz w:val="24"/>
+          <w:szCs w:val="24"/>
+        </w:rPr>
+      </w:pPr>
+      <w:r>
+        <w:rPr>
+          <w:sz w:val="24"/>
+          <w:szCs w:val="24"/>
+        </w:rPr>
+        <w:t>Read in maze from text file into 2D array</w:t>
       </w:r>
     </w:p>
     <w:p>
       <w:pPr>
         <w:ind w:firstLine="720"/>
         <w:rPr>
-          <w:rFonts w:ascii="Times New Roman" w:hAnsi="Times New Roman" w:cs="Times New Roman"/>
-          <w:sz w:val="24"/>
-          <w:szCs w:val="24"/>
-        </w:rPr>
-      </w:pPr>
-      <w:r>
-        <w:rPr>
-          <w:rFonts w:ascii="Times New Roman" w:hAnsi="Times New Roman" w:cs="Times New Roman"/>
-          <w:sz w:val="24"/>
-          <w:szCs w:val="24"/>
-        </w:rPr>
-        <w:t>Pseudo code for solution X:</w:t>
+          <w:sz w:val="24"/>
+          <w:szCs w:val="24"/>
+        </w:rPr>
+      </w:pPr>
+      <w:r>
+        <w:rPr>
+          <w:sz w:val="24"/>
+          <w:szCs w:val="24"/>
+        </w:rPr>
+        <w:t xml:space="preserve">Before the maze could be searched it first had to be converted into a form that would make the search </w:t>
+      </w:r>
+      <w:r>
+        <w:rPr>
+          <w:sz w:val="24"/>
+          <w:szCs w:val="24"/>
+        </w:rPr>
+        <w:t>algorithms</w:t>
+      </w:r>
+      <w:r>
+        <w:rPr>
+          <w:sz w:val="24"/>
+          <w:szCs w:val="24"/>
+        </w:rPr>
+        <w:t xml:space="preserve"> easy to make. This was accomplished by first reading in the maze </w:t>
+      </w:r>
+      <w:r>
+        <w:rPr>
+          <w:sz w:val="24"/>
+          <w:szCs w:val="24"/>
+        </w:rPr>
+        <w:lastRenderedPageBreak/>
+        <w:t xml:space="preserve">from the text file and directly putting the characters into a 2D array such that each element in the array contained only one character. </w:t>
+      </w:r>
+    </w:p>
+    <w:p>
+      <w:pPr>
+        <w:pStyle w:val="Subtitle"/>
+        <w:rPr>
+          <w:sz w:val="24"/>
+          <w:szCs w:val="24"/>
+        </w:rPr>
+      </w:pPr>
+      <w:r>
+        <w:rPr>
+          <w:sz w:val="24"/>
+          <w:szCs w:val="24"/>
+        </w:rPr>
+        <w:t>Convert 2D array to node tree</w:t>
       </w:r>
     </w:p>
     <w:p>
       <w:pPr>
         <w:ind w:firstLine="720"/>
         <w:rPr>
-          <w:rFonts w:ascii="Times New Roman" w:hAnsi="Times New Roman" w:cs="Times New Roman"/>
-          <w:sz w:val="24"/>
-          <w:szCs w:val="24"/>
-        </w:rPr>
-      </w:pPr>
-      <w:r>
-        <w:rPr>
-          <w:rFonts w:ascii="Times New Roman" w:hAnsi="Times New Roman" w:cs="Times New Roman"/>
+          <w:sz w:val="24"/>
+          <w:szCs w:val="24"/>
+        </w:rPr>
+      </w:pPr>
+      <w:r>
+        <w:rPr>
+          <w:sz w:val="24"/>
+          <w:szCs w:val="24"/>
+        </w:rPr>
+        <w:t>To facilitate the search algorithms,</w:t>
+      </w:r>
+      <w:r>
+        <w:rPr>
+          <w:sz w:val="24"/>
+          <w:szCs w:val="24"/>
+        </w:rPr>
+        <w:t xml:space="preserve"> </w:t>
+      </w:r>
+      <w:r>
+        <w:rPr>
+          <w:sz w:val="24"/>
+          <w:szCs w:val="24"/>
+        </w:rPr>
+        <w:t>the 2D array was converted into a</w:t>
+      </w:r>
+      <w:r>
+        <w:rPr>
+          <w:sz w:val="24"/>
+          <w:szCs w:val="24"/>
+        </w:rPr>
+        <w:t xml:space="preserve"> node tree </w:t>
+      </w:r>
+      <w:r>
+        <w:rPr>
+          <w:sz w:val="24"/>
+          <w:szCs w:val="24"/>
+        </w:rPr>
+        <w:t>where each node represented a state in the search. Each node contained a list of all adjacent nodes that were traversable and flags to indicate if the node had been visited already</w:t>
+      </w:r>
+      <w:r>
+        <w:rPr>
+          <w:sz w:val="24"/>
+          <w:szCs w:val="24"/>
+        </w:rPr>
+        <w:t>.</w:t>
+      </w:r>
+    </w:p>
+    <w:p>
+      <w:pPr>
+        <w:rPr>
+          <w:sz w:val="24"/>
+          <w:szCs w:val="24"/>
+        </w:rPr>
+      </w:pPr>
+      <w:r>
+        <w:rPr>
+          <w:sz w:val="24"/>
+          <w:szCs w:val="24"/>
+        </w:rPr>
+        <w:t>This node tree was made in the following way:</w:t>
+      </w:r>
+    </w:p>
+    <w:p>
+      <w:pPr>
+        <w:pStyle w:val="ListParagraph"/>
+        <w:numPr>
+          <w:ilvl w:val="0"/>
+          <w:numId w:val="1"/>
+        </w:numPr>
+        <w:rPr>
+          <w:sz w:val="24"/>
+          <w:szCs w:val="24"/>
+        </w:rPr>
+      </w:pPr>
+      <w:r>
+        <w:rPr>
+          <w:sz w:val="24"/>
+          <w:szCs w:val="24"/>
+        </w:rPr>
+        <w:t>Starting from the 2D array of the last step</w:t>
+      </w:r>
+    </w:p>
+    <w:p>
+      <w:pPr>
+        <w:pStyle w:val="ListParagraph"/>
+        <w:numPr>
+          <w:ilvl w:val="0"/>
+          <w:numId w:val="1"/>
+        </w:numPr>
+        <w:rPr>
+          <w:sz w:val="24"/>
+          <w:szCs w:val="24"/>
+        </w:rPr>
+      </w:pPr>
+      <w:r>
+        <w:rPr>
+          <w:sz w:val="24"/>
+          <w:szCs w:val="24"/>
+        </w:rPr>
+        <w:t xml:space="preserve">Start at element 0, 0 </w:t>
+      </w:r>
+    </w:p>
+    <w:p>
+      <w:pPr>
+        <w:pStyle w:val="ListParagraph"/>
+        <w:numPr>
+          <w:ilvl w:val="0"/>
+          <w:numId w:val="1"/>
+        </w:numPr>
+        <w:rPr>
+          <w:sz w:val="24"/>
+          <w:szCs w:val="24"/>
+        </w:rPr>
+      </w:pPr>
+      <w:r>
+        <w:rPr>
+          <w:sz w:val="24"/>
+          <w:szCs w:val="24"/>
+        </w:rPr>
+        <w:t xml:space="preserve">Make a new node at current location </w:t>
+      </w:r>
+      <w:r>
+        <w:rPr>
+          <w:sz w:val="24"/>
+          <w:szCs w:val="24"/>
+        </w:rPr>
+        <w:t>i</w:t>
+      </w:r>
+      <w:r>
+        <w:rPr>
+          <w:sz w:val="24"/>
+          <w:szCs w:val="24"/>
+        </w:rPr>
+        <w:t>f the maze square is not a wall and the location does not already have a node.</w:t>
+      </w:r>
+    </w:p>
+    <w:p>
+      <w:pPr>
+        <w:pStyle w:val="ListParagraph"/>
+        <w:numPr>
+          <w:ilvl w:val="0"/>
+          <w:numId w:val="1"/>
+        </w:numPr>
+        <w:rPr>
+          <w:sz w:val="24"/>
+          <w:szCs w:val="24"/>
+        </w:rPr>
+      </w:pPr>
+      <w:r>
+        <w:rPr>
+          <w:sz w:val="24"/>
+          <w:szCs w:val="24"/>
+        </w:rPr>
+        <w:t>Then add and connect</w:t>
+      </w:r>
+      <w:r>
+        <w:rPr>
+          <w:sz w:val="24"/>
+          <w:szCs w:val="24"/>
+        </w:rPr>
+        <w:t xml:space="preserve"> nodes</w:t>
+      </w:r>
+      <w:r>
+        <w:rPr>
+          <w:sz w:val="24"/>
+          <w:szCs w:val="24"/>
+        </w:rPr>
+        <w:t xml:space="preserve"> at</w:t>
+      </w:r>
+      <w:r>
+        <w:rPr>
+          <w:sz w:val="24"/>
+          <w:szCs w:val="24"/>
+        </w:rPr>
+        <w:t xml:space="preserve"> (row+1, col) and (row, col+1)</w:t>
+      </w:r>
+      <w:r>
+        <w:rPr>
+          <w:sz w:val="24"/>
+          <w:szCs w:val="24"/>
+        </w:rPr>
+        <w:t xml:space="preserve"> if the location is in the maze and the </w:t>
+      </w:r>
+      <w:r>
+        <w:rPr>
+          <w:sz w:val="24"/>
+          <w:szCs w:val="24"/>
+        </w:rPr>
+        <w:t>square is not a wall or a node has not been made there already</w:t>
+      </w:r>
+      <w:r>
+        <w:rPr>
+          <w:sz w:val="24"/>
+          <w:szCs w:val="24"/>
+        </w:rPr>
+        <w:t xml:space="preserve"> </w:t>
+      </w:r>
+    </w:p>
+    <w:p>
+      <w:pPr>
+        <w:pStyle w:val="ListParagraph"/>
+        <w:numPr>
+          <w:ilvl w:val="0"/>
+          <w:numId w:val="1"/>
+        </w:numPr>
+        <w:rPr>
+          <w:sz w:val="24"/>
+          <w:szCs w:val="24"/>
+        </w:rPr>
+      </w:pPr>
+      <w:r>
+        <w:rPr>
+          <w:sz w:val="24"/>
+          <w:szCs w:val="24"/>
+        </w:rPr>
+        <w:t>Repeat this process at (row, col+1) and wrap to (row+1, 0) if the end of the row has been reached</w:t>
+      </w:r>
+    </w:p>
+    <w:p>
+      <w:pPr>
+        <w:pStyle w:val="ListParagraph"/>
+        <w:numPr>
+          <w:ilvl w:val="0"/>
+          <w:numId w:val="1"/>
+        </w:numPr>
+        <w:rPr>
+          <w:sz w:val="24"/>
+          <w:szCs w:val="24"/>
+        </w:rPr>
+      </w:pPr>
+      <w:r>
+        <w:rPr>
+          <w:sz w:val="24"/>
+          <w:szCs w:val="24"/>
+        </w:rPr>
+        <w:t>T</w:t>
+      </w:r>
+      <w:r>
+        <w:rPr>
+          <w:sz w:val="24"/>
+          <w:szCs w:val="24"/>
+        </w:rPr>
+        <w:t xml:space="preserve">his </w:t>
+      </w:r>
+      <w:r>
+        <w:rPr>
+          <w:sz w:val="24"/>
+          <w:szCs w:val="24"/>
+        </w:rPr>
+        <w:t xml:space="preserve">process </w:t>
+      </w:r>
+      <w:r>
+        <w:rPr>
+          <w:sz w:val="24"/>
+          <w:szCs w:val="24"/>
+        </w:rPr>
+        <w:t>allows us to hit all the nodes witho</w:t>
+      </w:r>
+      <w:r>
+        <w:rPr>
+          <w:sz w:val="24"/>
+          <w:szCs w:val="24"/>
+        </w:rPr>
+        <w:t>ut checking the same node twice</w:t>
+      </w:r>
+      <w:r>
+        <w:rPr>
+          <w:sz w:val="24"/>
+          <w:szCs w:val="24"/>
+        </w:rPr>
+        <w:t>, and ensures that the new nodes being made have not been made previously</w:t>
+      </w:r>
+    </w:p>
+    <w:p>
+      <w:pPr>
+        <w:pStyle w:val="ListParagraph"/>
+        <w:numPr>
+          <w:ilvl w:val="0"/>
+          <w:numId w:val="1"/>
+        </w:numPr>
+        <w:rPr>
+          <w:sz w:val="24"/>
+          <w:szCs w:val="24"/>
+        </w:rPr>
+      </w:pPr>
+      <w:r>
+        <w:rPr>
+          <w:sz w:val="24"/>
+          <w:szCs w:val="24"/>
+        </w:rPr>
+        <w:t>Finally, t</w:t>
+      </w:r>
+      <w:r>
+        <w:rPr>
+          <w:sz w:val="24"/>
+          <w:szCs w:val="24"/>
+        </w:rPr>
+        <w:t>he program will return the node that contains the start</w:t>
+      </w:r>
+      <w:r>
+        <w:rPr>
+          <w:sz w:val="24"/>
+          <w:szCs w:val="24"/>
+        </w:rPr>
+        <w:t xml:space="preserve"> point, this will act as the </w:t>
+      </w:r>
+      <w:r>
+        <w:rPr>
+          <w:sz w:val="24"/>
+          <w:szCs w:val="24"/>
+        </w:rPr>
+        <w:t>ro</w:t>
+      </w:r>
+      <w:r>
+        <w:rPr>
+          <w:sz w:val="24"/>
+          <w:szCs w:val="24"/>
+        </w:rPr>
+        <w:t>ot</w:t>
+      </w:r>
+      <w:r>
+        <w:rPr>
+          <w:sz w:val="24"/>
+          <w:szCs w:val="24"/>
+        </w:rPr>
+        <w:t xml:space="preserve"> </w:t>
+      </w:r>
+      <w:r>
+        <w:rPr>
+          <w:sz w:val="24"/>
+          <w:szCs w:val="24"/>
+        </w:rPr>
+        <w:t xml:space="preserve">of the tree </w:t>
+      </w:r>
+      <w:r>
+        <w:rPr>
+          <w:sz w:val="24"/>
+          <w:szCs w:val="24"/>
+        </w:rPr>
+        <w:t>and will consequently lose all islands not reachable from the root</w:t>
+      </w:r>
+      <w:r>
+        <w:rPr>
+          <w:sz w:val="24"/>
+          <w:szCs w:val="24"/>
+        </w:rPr>
+        <w:t>, as these where not useful anyway.</w:t>
+      </w:r>
+    </w:p>
+    <w:p>
+      <w:pPr>
+        <w:pStyle w:val="Subtitle"/>
+        <w:rPr>
+          <w:sz w:val="24"/>
+          <w:szCs w:val="24"/>
+        </w:rPr>
+      </w:pPr>
+      <w:r>
+        <w:rPr>
+          <w:sz w:val="24"/>
+          <w:szCs w:val="24"/>
+        </w:rPr>
+        <w:t>Run each search algorithm with each maze type</w:t>
+      </w:r>
+    </w:p>
+    <w:p>
+      <w:pPr>
+        <w:rPr>
+          <w:sz w:val="24"/>
+          <w:szCs w:val="24"/>
+        </w:rPr>
+      </w:pPr>
+      <w:r>
+        <w:rPr>
           <w:sz w:val="24"/>
           <w:szCs w:val="24"/>
         </w:rPr>
         <w:tab/>
-        <w:t xml:space="preserve">-Explain </w:t>
-      </w:r>
-      <w:proofErr w:type="spellStart"/>
-      <w:r>
-        <w:rPr>
-          <w:rFonts w:ascii="Times New Roman" w:hAnsi="Times New Roman" w:cs="Times New Roman"/>
-          <w:sz w:val="24"/>
-          <w:szCs w:val="24"/>
-        </w:rPr>
-        <w:t>Sudo</w:t>
-      </w:r>
-      <w:proofErr w:type="spellEnd"/>
-      <w:r>
-        <w:rPr>
-          <w:rFonts w:ascii="Times New Roman" w:hAnsi="Times New Roman" w:cs="Times New Roman"/>
-          <w:sz w:val="24"/>
-          <w:szCs w:val="24"/>
-        </w:rPr>
-        <w:t xml:space="preserve"> Code for solution X.</w:t>
-      </w:r>
-    </w:p>
-    <w:p>
-      <w:pPr>
-        <w:rPr>
-          <w:rFonts w:ascii="Times New Roman" w:hAnsi="Times New Roman" w:cs="Times New Roman"/>
-          <w:sz w:val="24"/>
-          <w:szCs w:val="24"/>
-        </w:rPr>
-      </w:pPr>
-      <w:r>
-        <w:rPr>
-          <w:rFonts w:ascii="Times New Roman" w:hAnsi="Times New Roman" w:cs="Times New Roman"/>
-          <w:sz w:val="24"/>
-          <w:szCs w:val="24"/>
-        </w:rPr>
-        <w:t>What we considered &amp; why we did/didn’t use it:</w:t>
-      </w:r>
-    </w:p>
-    <w:p>
-      <w:pPr>
-        <w:rPr>
-          <w:rFonts w:ascii="Times New Roman" w:hAnsi="Times New Roman" w:cs="Times New Roman"/>
-          <w:sz w:val="24"/>
-          <w:szCs w:val="24"/>
-        </w:rPr>
-      </w:pPr>
-      <w:r>
-        <w:rPr>
-          <w:rFonts w:ascii="Times New Roman" w:hAnsi="Times New Roman" w:cs="Times New Roman"/>
-          <w:sz w:val="24"/>
-          <w:szCs w:val="24"/>
-        </w:rPr>
-        <w:tab/>
-        <w:t>-Node trees</w:t>
-      </w:r>
-    </w:p>
-    <w:p>
-      <w:pPr>
-        <w:rPr>
-          <w:rFonts w:ascii="Times New Roman" w:hAnsi="Times New Roman" w:cs="Times New Roman"/>
-          <w:sz w:val="24"/>
-          <w:szCs w:val="24"/>
-        </w:rPr>
-      </w:pPr>
-      <w:r>
-        <w:rPr>
-          <w:rFonts w:ascii="Times New Roman" w:hAnsi="Times New Roman" w:cs="Times New Roman"/>
-          <w:sz w:val="24"/>
-          <w:szCs w:val="24"/>
-        </w:rPr>
-        <w:tab/>
-        <w:t>-Node list</w:t>
-      </w:r>
-    </w:p>
-    <w:p>
-      <w:pPr>
-        <w:rPr>
-          <w:rFonts w:ascii="Times New Roman" w:hAnsi="Times New Roman" w:cs="Times New Roman"/>
-          <w:sz w:val="24"/>
-          <w:szCs w:val="24"/>
-        </w:rPr>
-      </w:pPr>
-      <w:r>
-        <w:rPr>
-          <w:rFonts w:ascii="Times New Roman" w:hAnsi="Times New Roman" w:cs="Times New Roman"/>
-          <w:sz w:val="24"/>
-          <w:szCs w:val="24"/>
-        </w:rPr>
-        <w:tab/>
-        <w:t>-generic priority queues</w:t>
-      </w:r>
-    </w:p>
-    <w:p>
-      <w:pPr>
-        <w:rPr>
-          <w:rFonts w:ascii="Times New Roman" w:hAnsi="Times New Roman" w:cs="Times New Roman"/>
+      </w:r>
+      <w:r>
+        <w:rPr>
+          <w:sz w:val="24"/>
+          <w:szCs w:val="24"/>
+        </w:rPr>
+        <w:t xml:space="preserve">Each search algorithm </w:t>
+      </w:r>
+      <w:r>
+        <w:rPr>
+          <w:sz w:val="24"/>
+          <w:szCs w:val="24"/>
+        </w:rPr>
+        <w:t>was</w:t>
+      </w:r>
+      <w:r>
+        <w:rPr>
+          <w:sz w:val="24"/>
+          <w:szCs w:val="24"/>
+        </w:rPr>
+        <w:t xml:space="preserve"> then </w:t>
+      </w:r>
+      <w:proofErr w:type="gramStart"/>
+      <w:r>
+        <w:rPr>
+          <w:sz w:val="24"/>
+          <w:szCs w:val="24"/>
+        </w:rPr>
+        <w:t>ran</w:t>
+      </w:r>
+      <w:proofErr w:type="gramEnd"/>
+      <w:r>
+        <w:rPr>
+          <w:sz w:val="24"/>
+          <w:szCs w:val="24"/>
+        </w:rPr>
+        <w:t xml:space="preserve"> from the</w:t>
+      </w:r>
+      <w:r>
+        <w:rPr>
+          <w:sz w:val="24"/>
+          <w:szCs w:val="24"/>
+        </w:rPr>
+        <w:t xml:space="preserve"> top level sea</w:t>
+      </w:r>
+      <w:r>
+        <w:rPr>
+          <w:sz w:val="24"/>
+          <w:szCs w:val="24"/>
+        </w:rPr>
+        <w:t>rch function that called</w:t>
+      </w:r>
+      <w:r>
+        <w:rPr>
+          <w:sz w:val="24"/>
+          <w:szCs w:val="24"/>
+        </w:rPr>
+        <w:t xml:space="preserve"> a parameter function </w:t>
+      </w:r>
+      <w:r>
+        <w:rPr>
+          <w:sz w:val="24"/>
+          <w:szCs w:val="24"/>
+        </w:rPr>
+        <w:t>that took</w:t>
+      </w:r>
+      <w:r>
+        <w:rPr>
+          <w:sz w:val="24"/>
+          <w:szCs w:val="24"/>
+        </w:rPr>
+        <w:t xml:space="preserve"> the root node </w:t>
+      </w:r>
+      <w:r>
+        <w:rPr>
+          <w:sz w:val="24"/>
+          <w:szCs w:val="24"/>
+        </w:rPr>
+        <w:t xml:space="preserve">as an input. The function then returned a </w:t>
+      </w:r>
+      <w:r>
+        <w:rPr>
+          <w:sz w:val="24"/>
+          <w:szCs w:val="24"/>
+        </w:rPr>
+        <w:t>list of the visited nodes</w:t>
+      </w:r>
+      <w:r>
+        <w:rPr>
+          <w:sz w:val="24"/>
+          <w:szCs w:val="24"/>
+        </w:rPr>
+        <w:t xml:space="preserve"> which was then printed to the output file</w:t>
+      </w:r>
+      <w:r>
+        <w:rPr>
+          <w:sz w:val="24"/>
+          <w:szCs w:val="24"/>
+        </w:rPr>
+        <w:t>.</w:t>
+      </w:r>
+    </w:p>
+    <w:p>
+      <w:pPr>
+        <w:pStyle w:val="Subtitle"/>
+        <w:rPr>
+          <w:sz w:val="24"/>
+          <w:szCs w:val="24"/>
+        </w:rPr>
+      </w:pPr>
+      <w:r>
+        <w:rPr>
+          <w:sz w:val="24"/>
+          <w:szCs w:val="24"/>
+        </w:rPr>
+        <w:t>Depth first search</w:t>
+      </w:r>
+    </w:p>
+    <w:p>
+      <w:pPr>
+        <w:pStyle w:val="Subtitle"/>
+        <w:rPr>
+          <w:sz w:val="24"/>
+          <w:szCs w:val="24"/>
+        </w:rPr>
+      </w:pPr>
+      <w:r>
+        <w:rPr>
+          <w:sz w:val="24"/>
+          <w:szCs w:val="24"/>
+        </w:rPr>
+        <w:t>Breadth first search</w:t>
+      </w:r>
+    </w:p>
+    <w:p>
+      <w:pPr>
+        <w:pStyle w:val="Subtitle"/>
+        <w:rPr>
+          <w:sz w:val="24"/>
+          <w:szCs w:val="24"/>
+        </w:rPr>
+      </w:pPr>
+      <w:r>
+        <w:rPr>
+          <w:sz w:val="24"/>
+          <w:szCs w:val="24"/>
+        </w:rPr>
+        <w:t>Greedy search</w:t>
+      </w:r>
+    </w:p>
+    <w:p>
+      <w:pPr>
+        <w:pStyle w:val="Subtitle"/>
+        <w:rPr>
+          <w:sz w:val="24"/>
+          <w:szCs w:val="24"/>
+        </w:rPr>
+      </w:pPr>
+      <w:r>
+        <w:rPr>
+          <w:sz w:val="24"/>
+          <w:szCs w:val="24"/>
+        </w:rPr>
+        <w:t>A* search</w:t>
+      </w:r>
+    </w:p>
+    <w:p>
+      <w:pPr>
+        <w:rPr>
+          <w:rFonts w:cs="Times New Roman"/>
           <w:sz w:val="24"/>
           <w:szCs w:val="24"/>
         </w:rPr>
@@ -384,8 +1189,128 @@
 </w:document>
 </file>
 
+<file path=word/numbering.xml><?xml version="1.0" encoding="utf-8"?>
+<w:numbering xmlns:wpc="http://schemas.microsoft.com/office/word/2010/wordprocessingCanvas" xmlns:mo="http://schemas.microsoft.com/office/mac/office/2008/main" xmlns:mc="http://schemas.openxmlformats.org/markup-compatibility/2006" xmlns:mv="urn:schemas-microsoft-com:mac:vml" xmlns:o="urn:schemas-microsoft-com:office:office" xmlns:r="http://schemas.openxmlformats.org/officeDocument/2006/relationships" xmlns:m="http://schemas.openxmlformats.org/officeDocument/2006/math" xmlns:v="urn:schemas-microsoft-com:vml" xmlns:wp14="http://schemas.microsoft.com/office/word/2010/wordprocessingDrawing" xmlns:wp="http://schemas.openxmlformats.org/drawingml/2006/wordprocessingDrawing" xmlns:w10="urn:schemas-microsoft-com:office:word" xmlns:w="http://schemas.openxmlformats.org/wordprocessingml/2006/main" xmlns:w14="http://schemas.microsoft.com/office/word/2010/wordml" xmlns:w15="http://schemas.microsoft.com/office/word/2012/wordml" xmlns:wpg="http://schemas.microsoft.com/office/word/2010/wordprocessingGroup" xmlns:wpi="http://schemas.microsoft.com/office/word/2010/wordprocessingInk" xmlns:wne="http://schemas.microsoft.com/office/word/2006/wordml" xmlns:wps="http://schemas.microsoft.com/office/word/2010/wordprocessingShape" mc:Ignorable="w14 w15 wp14">
+  <w:abstractNum w:abstractNumId="0">
+    <w:nsid w:val="593A4F8B"/>
+    <w:multiLevelType w:val="hybridMultilevel"/>
+    <w:tmpl w:val="6C5A3CEC"/>
+    <w:lvl w:ilvl="0" w:tplc="5F2A57D2">
+      <w:numFmt w:val="bullet"/>
+      <w:lvlText w:val="-"/>
+      <w:lvlJc w:val="left"/>
+      <w:pPr>
+        <w:ind w:left="720" w:hanging="360"/>
+      </w:pPr>
+      <w:rPr>
+        <w:rFonts w:ascii="Calibri" w:eastAsiaTheme="minorHAnsi" w:hAnsi="Calibri" w:cstheme="minorBidi" w:hint="default"/>
+      </w:rPr>
+    </w:lvl>
+    <w:lvl w:ilvl="1" w:tplc="04090003">
+      <w:start w:val="1"/>
+      <w:numFmt w:val="bullet"/>
+      <w:lvlText w:val="o"/>
+      <w:lvlJc w:val="left"/>
+      <w:pPr>
+        <w:ind w:left="1440" w:hanging="360"/>
+      </w:pPr>
+      <w:rPr>
+        <w:rFonts w:ascii="Courier New" w:hAnsi="Courier New" w:cs="Courier New" w:hint="default"/>
+      </w:rPr>
+    </w:lvl>
+    <w:lvl w:ilvl="2" w:tplc="04090005" w:tentative="1">
+      <w:start w:val="1"/>
+      <w:numFmt w:val="bullet"/>
+      <w:lvlText w:val=""/>
+      <w:lvlJc w:val="left"/>
+      <w:pPr>
+        <w:ind w:left="2160" w:hanging="360"/>
+      </w:pPr>
+      <w:rPr>
+        <w:rFonts w:ascii="Wingdings" w:hAnsi="Wingdings" w:hint="default"/>
+      </w:rPr>
+    </w:lvl>
+    <w:lvl w:ilvl="3" w:tplc="04090001" w:tentative="1">
+      <w:start w:val="1"/>
+      <w:numFmt w:val="bullet"/>
+      <w:lvlText w:val=""/>
+      <w:lvlJc w:val="left"/>
+      <w:pPr>
+        <w:ind w:left="2880" w:hanging="360"/>
+      </w:pPr>
+      <w:rPr>
+        <w:rFonts w:ascii="Symbol" w:hAnsi="Symbol" w:hint="default"/>
+      </w:rPr>
+    </w:lvl>
+    <w:lvl w:ilvl="4" w:tplc="04090003" w:tentative="1">
+      <w:start w:val="1"/>
+      <w:numFmt w:val="bullet"/>
+      <w:lvlText w:val="o"/>
+      <w:lvlJc w:val="left"/>
+      <w:pPr>
+        <w:ind w:left="3600" w:hanging="360"/>
+      </w:pPr>
+      <w:rPr>
+        <w:rFonts w:ascii="Courier New" w:hAnsi="Courier New" w:cs="Courier New" w:hint="default"/>
+      </w:rPr>
+    </w:lvl>
+    <w:lvl w:ilvl="5" w:tplc="04090005" w:tentative="1">
+      <w:start w:val="1"/>
+      <w:numFmt w:val="bullet"/>
+      <w:lvlText w:val=""/>
+      <w:lvlJc w:val="left"/>
+      <w:pPr>
+        <w:ind w:left="4320" w:hanging="360"/>
+      </w:pPr>
+      <w:rPr>
+        <w:rFonts w:ascii="Wingdings" w:hAnsi="Wingdings" w:hint="default"/>
+      </w:rPr>
+    </w:lvl>
+    <w:lvl w:ilvl="6" w:tplc="04090001" w:tentative="1">
+      <w:start w:val="1"/>
+      <w:numFmt w:val="bullet"/>
+      <w:lvlText w:val=""/>
+      <w:lvlJc w:val="left"/>
+      <w:pPr>
+        <w:ind w:left="5040" w:hanging="360"/>
+      </w:pPr>
+      <w:rPr>
+        <w:rFonts w:ascii="Symbol" w:hAnsi="Symbol" w:hint="default"/>
+      </w:rPr>
+    </w:lvl>
+    <w:lvl w:ilvl="7" w:tplc="04090003" w:tentative="1">
+      <w:start w:val="1"/>
+      <w:numFmt w:val="bullet"/>
+      <w:lvlText w:val="o"/>
+      <w:lvlJc w:val="left"/>
+      <w:pPr>
+        <w:ind w:left="5760" w:hanging="360"/>
+      </w:pPr>
+      <w:rPr>
+        <w:rFonts w:ascii="Courier New" w:hAnsi="Courier New" w:cs="Courier New" w:hint="default"/>
+      </w:rPr>
+    </w:lvl>
+    <w:lvl w:ilvl="8" w:tplc="04090005" w:tentative="1">
+      <w:start w:val="1"/>
+      <w:numFmt w:val="bullet"/>
+      <w:lvlText w:val=""/>
+      <w:lvlJc w:val="left"/>
+      <w:pPr>
+        <w:ind w:left="6480" w:hanging="360"/>
+      </w:pPr>
+      <w:rPr>
+        <w:rFonts w:ascii="Wingdings" w:hAnsi="Wingdings" w:hint="default"/>
+      </w:rPr>
+    </w:lvl>
+  </w:abstractNum>
+  <w:num w:numId="1">
+    <w:abstractNumId w:val="0"/>
+  </w:num>
+</w:numbering>
+</file>
+
 <file path=word/styles.xml><?xml version="1.0" encoding="utf-8"?>
-<w:styles xmlns:mc="http://schemas.openxmlformats.org/markup-compatibility/2006" xmlns:r="http://schemas.openxmlformats.org/officeDocument/2006/relationships" xmlns:w="http://schemas.openxmlformats.org/wordprocessingml/2006/main" xmlns:w14="http://schemas.microsoft.com/office/word/2010/wordml" xmlns:w15="http://schemas.microsoft.com/office/word/2012/wordml" xmlns:w16cid="http://schemas.microsoft.com/office/word/2016/wordml/cid" xmlns:w16se="http://schemas.microsoft.com/office/word/2015/wordml/symex" mc:Ignorable="w14 w15 w16se w16cid">
+<w:styles xmlns:mc="http://schemas.openxmlformats.org/markup-compatibility/2006" xmlns:r="http://schemas.openxmlformats.org/officeDocument/2006/relationships" xmlns:w="http://schemas.openxmlformats.org/wordprocessingml/2006/main" xmlns:w14="http://schemas.microsoft.com/office/word/2010/wordml" xmlns:w15="http://schemas.microsoft.com/office/word/2012/wordml" mc:Ignorable="w14 w15">
   <w:docDefaults>
     <w:rPrDefault>
       <w:rPr>
@@ -401,7 +1326,7 @@
       </w:pPr>
     </w:pPrDefault>
   </w:docDefaults>
-  <w:latentStyles w:defLockedState="0" w:defUIPriority="99" w:defSemiHidden="0" w:defUnhideWhenUsed="0" w:defQFormat="0" w:count="375">
+  <w:latentStyles w:defLockedState="0" w:defUIPriority="99" w:defSemiHidden="0" w:defUnhideWhenUsed="0" w:defQFormat="0" w:count="382">
     <w:lsdException w:name="Normal" w:uiPriority="0" w:qFormat="1"/>
     <w:lsdException w:name="heading 1" w:uiPriority="9" w:qFormat="1"/>
     <w:lsdException w:name="heading 2" w:semiHidden="1" w:uiPriority="9" w:unhideWhenUsed="1" w:qFormat="1"/>
@@ -775,12 +1700,53 @@
     <w:lsdException w:name="List Table 7 Colorful Accent 6" w:uiPriority="52"/>
     <w:lsdException w:name="Mention" w:semiHidden="1" w:unhideWhenUsed="1"/>
     <w:lsdException w:name="Smart Hyperlink" w:semiHidden="1" w:unhideWhenUsed="1"/>
-    <w:lsdException w:name="Hashtag" w:semiHidden="1" w:unhideWhenUsed="1"/>
-    <w:lsdException w:name="Unresolved Mention" w:semiHidden="1" w:unhideWhenUsed="1"/>
   </w:latentStyles>
   <w:style w:type="paragraph" w:default="1" w:styleId="Normal">
     <w:name w:val="Normal"/>
     <w:qFormat/>
+  </w:style>
+  <w:style w:type="paragraph" w:styleId="Heading1">
+    <w:name w:val="heading 1"/>
+    <w:basedOn w:val="Normal"/>
+    <w:next w:val="Normal"/>
+    <w:link w:val="Heading1Char"/>
+    <w:uiPriority w:val="9"/>
+    <w:qFormat/>
+    <w:rsid w:val="007017E5"/>
+    <w:pPr>
+      <w:keepNext/>
+      <w:keepLines/>
+      <w:spacing w:before="240" w:after="0"/>
+      <w:outlineLvl w:val="0"/>
+    </w:pPr>
+    <w:rPr>
+      <w:rFonts w:asciiTheme="majorHAnsi" w:eastAsiaTheme="majorEastAsia" w:hAnsiTheme="majorHAnsi" w:cstheme="majorBidi"/>
+      <w:color w:val="2F5496" w:themeColor="accent1" w:themeShade="BF"/>
+      <w:sz w:val="32"/>
+      <w:szCs w:val="32"/>
+    </w:rPr>
+  </w:style>
+  <w:style w:type="paragraph" w:styleId="Heading2">
+    <w:name w:val="heading 2"/>
+    <w:basedOn w:val="Normal"/>
+    <w:next w:val="Normal"/>
+    <w:link w:val="Heading2Char"/>
+    <w:uiPriority w:val="9"/>
+    <w:unhideWhenUsed/>
+    <w:qFormat/>
+    <w:rsid w:val="00C55E24"/>
+    <w:pPr>
+      <w:keepNext/>
+      <w:keepLines/>
+      <w:spacing w:before="40" w:after="0"/>
+      <w:outlineLvl w:val="1"/>
+    </w:pPr>
+    <w:rPr>
+      <w:rFonts w:asciiTheme="majorHAnsi" w:eastAsiaTheme="majorEastAsia" w:hAnsiTheme="majorHAnsi" w:cstheme="majorBidi"/>
+      <w:color w:val="2F5496" w:themeColor="accent1" w:themeShade="BF"/>
+      <w:sz w:val="26"/>
+      <w:szCs w:val="26"/>
+    </w:rPr>
   </w:style>
   <w:style w:type="character" w:default="1" w:styleId="DefaultParagraphFont">
     <w:name w:val="Default Paragraph Font"/>
@@ -841,6 +1807,74 @@
       <w:kern w:val="28"/>
       <w:sz w:val="56"/>
       <w:szCs w:val="56"/>
+    </w:rPr>
+  </w:style>
+  <w:style w:type="character" w:customStyle="1" w:styleId="Heading1Char">
+    <w:name w:val="Heading 1 Char"/>
+    <w:basedOn w:val="DefaultParagraphFont"/>
+    <w:link w:val="Heading1"/>
+    <w:uiPriority w:val="9"/>
+    <w:rsid w:val="007017E5"/>
+    <w:rPr>
+      <w:rFonts w:asciiTheme="majorHAnsi" w:eastAsiaTheme="majorEastAsia" w:hAnsiTheme="majorHAnsi" w:cstheme="majorBidi"/>
+      <w:color w:val="2F5496" w:themeColor="accent1" w:themeShade="BF"/>
+      <w:sz w:val="32"/>
+      <w:szCs w:val="32"/>
+    </w:rPr>
+  </w:style>
+  <w:style w:type="paragraph" w:styleId="ListParagraph">
+    <w:name w:val="List Paragraph"/>
+    <w:basedOn w:val="Normal"/>
+    <w:uiPriority w:val="34"/>
+    <w:qFormat/>
+    <w:rsid w:val="007017E5"/>
+    <w:pPr>
+      <w:ind w:left="720"/>
+      <w:contextualSpacing/>
+    </w:pPr>
+  </w:style>
+  <w:style w:type="paragraph" w:styleId="Subtitle">
+    <w:name w:val="Subtitle"/>
+    <w:basedOn w:val="Normal"/>
+    <w:next w:val="Normal"/>
+    <w:link w:val="SubtitleChar"/>
+    <w:uiPriority w:val="11"/>
+    <w:qFormat/>
+    <w:rsid w:val="00E6246B"/>
+    <w:pPr>
+      <w:numPr>
+        <w:ilvl w:val="1"/>
+      </w:numPr>
+    </w:pPr>
+    <w:rPr>
+      <w:rFonts w:eastAsiaTheme="minorEastAsia"/>
+      <w:color w:val="5A5A5A" w:themeColor="text1" w:themeTint="A5"/>
+      <w:spacing w:val="15"/>
+    </w:rPr>
+  </w:style>
+  <w:style w:type="character" w:customStyle="1" w:styleId="SubtitleChar">
+    <w:name w:val="Subtitle Char"/>
+    <w:basedOn w:val="DefaultParagraphFont"/>
+    <w:link w:val="Subtitle"/>
+    <w:uiPriority w:val="11"/>
+    <w:rsid w:val="00E6246B"/>
+    <w:rPr>
+      <w:rFonts w:eastAsiaTheme="minorEastAsia"/>
+      <w:color w:val="5A5A5A" w:themeColor="text1" w:themeTint="A5"/>
+      <w:spacing w:val="15"/>
+    </w:rPr>
+  </w:style>
+  <w:style w:type="character" w:customStyle="1" w:styleId="Heading2Char">
+    <w:name w:val="Heading 2 Char"/>
+    <w:basedOn w:val="DefaultParagraphFont"/>
+    <w:link w:val="Heading2"/>
+    <w:uiPriority w:val="9"/>
+    <w:rsid w:val="00C55E24"/>
+    <w:rPr>
+      <w:rFonts w:asciiTheme="majorHAnsi" w:eastAsiaTheme="majorEastAsia" w:hAnsiTheme="majorHAnsi" w:cstheme="majorBidi"/>
+      <w:color w:val="2F5496" w:themeColor="accent1" w:themeShade="BF"/>
+      <w:sz w:val="26"/>
+      <w:szCs w:val="26"/>
     </w:rPr>
   </w:style>
 </w:styles>

</xml_diff>

<commit_message>
updated program write up
</commit_message>
<xml_diff>
--- a/ProgLab1 Documentation.docx
+++ b/ProgLab1 Documentation.docx
@@ -5,22 +5,32 @@
     <w:p>
       <w:pPr>
         <w:rPr>
-          <w:rFonts w:cs="Times New Roman"/>
-          <w:sz w:val="24"/>
-          <w:szCs w:val="24"/>
-        </w:rPr>
-      </w:pPr>
-      <w:r>
-        <w:rPr>
-          <w:rFonts w:cs="Times New Roman"/>
-          <w:sz w:val="24"/>
-          <w:szCs w:val="24"/>
-        </w:rPr>
-        <w:t xml:space="preserve">Authored by: George Engel, </w:t>
-      </w:r>
-      <w:r>
-        <w:rPr>
-          <w:rFonts w:cs="Times New Roman"/>
+          <w:rFonts w:ascii="Times New Roman" w:hAnsi="Times New Roman" w:cs="Times New Roman"/>
+          <w:sz w:val="24"/>
+          <w:szCs w:val="24"/>
+        </w:rPr>
+      </w:pPr>
+      <w:r>
+        <w:rPr>
+          <w:rFonts w:ascii="Times New Roman" w:hAnsi="Times New Roman" w:cs="Times New Roman"/>
+          <w:sz w:val="24"/>
+          <w:szCs w:val="24"/>
+        </w:rPr>
+        <w:t>Authore</w:t>
+      </w:r>
+      <w:bookmarkStart w:id="0" w:name="_GoBack"/>
+      <w:bookmarkEnd w:id="0"/>
+      <w:r>
+        <w:rPr>
+          <w:rFonts w:ascii="Times New Roman" w:hAnsi="Times New Roman" w:cs="Times New Roman"/>
+          <w:sz w:val="24"/>
+          <w:szCs w:val="24"/>
+        </w:rPr>
+        <w:t xml:space="preserve">d by: George Engel, </w:t>
+      </w:r>
+      <w:r>
+        <w:rPr>
+          <w:rFonts w:ascii="Times New Roman" w:hAnsi="Times New Roman" w:cs="Times New Roman"/>
           <w:sz w:val="24"/>
           <w:szCs w:val="24"/>
         </w:rPr>
@@ -32,16 +42,18 @@
         <w:pStyle w:val="Title"/>
         <w:jc w:val="center"/>
         <w:rPr>
-          <w:rFonts w:asciiTheme="minorHAnsi" w:hAnsiTheme="minorHAnsi"/>
+          <w:rFonts w:ascii="Times New Roman" w:hAnsi="Times New Roman" w:cs="Times New Roman"/>
           <w:b/>
-          <w:sz w:val="24"/>
-          <w:szCs w:val="24"/>
-        </w:rPr>
-      </w:pPr>
-      <w:r>
-        <w:rPr>
-          <w:rFonts w:asciiTheme="minorHAnsi" w:hAnsiTheme="minorHAnsi"/>
+          <w:color w:val="BF8F00" w:themeColor="accent4" w:themeShade="BF"/>
+          <w:sz w:val="24"/>
+          <w:szCs w:val="24"/>
+        </w:rPr>
+      </w:pPr>
+      <w:r>
+        <w:rPr>
+          <w:rFonts w:ascii="Times New Roman" w:hAnsi="Times New Roman" w:cs="Times New Roman"/>
           <w:b/>
+          <w:color w:val="BF8F00" w:themeColor="accent4" w:themeShade="BF"/>
           <w:sz w:val="24"/>
           <w:szCs w:val="24"/>
         </w:rPr>
@@ -51,15 +63,17 @@
     <w:p>
       <w:pPr>
         <w:rPr>
-          <w:rFonts w:cs="Times New Roman"/>
-          <w:sz w:val="24"/>
-          <w:szCs w:val="24"/>
-        </w:rPr>
-      </w:pPr>
-      <w:r>
-        <w:rPr>
-          <w:rFonts w:cs="Times New Roman"/>
+          <w:rFonts w:ascii="Times New Roman" w:hAnsi="Times New Roman" w:cs="Times New Roman"/>
+          <w:color w:val="BF8F00" w:themeColor="accent4" w:themeShade="BF"/>
+          <w:sz w:val="24"/>
+          <w:szCs w:val="24"/>
+        </w:rPr>
+      </w:pPr>
+      <w:r>
+        <w:rPr>
+          <w:rFonts w:ascii="Times New Roman" w:hAnsi="Times New Roman" w:cs="Times New Roman"/>
           <w:b/>
+          <w:color w:val="BF8F00" w:themeColor="accent4" w:themeShade="BF"/>
           <w:sz w:val="24"/>
           <w:szCs w:val="24"/>
         </w:rPr>
@@ -67,7 +81,8 @@
       </w:r>
       <w:r>
         <w:rPr>
-          <w:rFonts w:cs="Times New Roman"/>
+          <w:rFonts w:ascii="Times New Roman" w:hAnsi="Times New Roman" w:cs="Times New Roman"/>
+          <w:color w:val="BF8F00" w:themeColor="accent4" w:themeShade="BF"/>
           <w:sz w:val="24"/>
           <w:szCs w:val="24"/>
         </w:rPr>
@@ -75,7 +90,8 @@
       </w:r>
       <w:r>
         <w:rPr>
-          <w:rFonts w:cs="Times New Roman"/>
+          <w:rFonts w:ascii="Times New Roman" w:hAnsi="Times New Roman" w:cs="Times New Roman"/>
+          <w:color w:val="BF8F00" w:themeColor="accent4" w:themeShade="BF"/>
           <w:sz w:val="24"/>
           <w:szCs w:val="24"/>
         </w:rPr>
@@ -85,14 +101,16 @@
     <w:p>
       <w:pPr>
         <w:rPr>
-          <w:rFonts w:cs="Times New Roman"/>
-          <w:sz w:val="24"/>
-          <w:szCs w:val="24"/>
-        </w:rPr>
-      </w:pPr>
-      <w:r>
-        <w:rPr>
-          <w:rFonts w:cs="Times New Roman"/>
+          <w:rFonts w:ascii="Times New Roman" w:hAnsi="Times New Roman" w:cs="Times New Roman"/>
+          <w:color w:val="BF8F00" w:themeColor="accent4" w:themeShade="BF"/>
+          <w:sz w:val="24"/>
+          <w:szCs w:val="24"/>
+        </w:rPr>
+      </w:pPr>
+      <w:r>
+        <w:rPr>
+          <w:rFonts w:ascii="Times New Roman" w:hAnsi="Times New Roman" w:cs="Times New Roman"/>
+          <w:color w:val="BF8F00" w:themeColor="accent4" w:themeShade="BF"/>
           <w:sz w:val="24"/>
           <w:szCs w:val="24"/>
         </w:rPr>
@@ -100,7 +118,8 @@
       </w:r>
       <w:r>
         <w:rPr>
-          <w:rFonts w:cs="Times New Roman"/>
+          <w:rFonts w:ascii="Times New Roman" w:hAnsi="Times New Roman" w:cs="Times New Roman"/>
+          <w:color w:val="BF8F00" w:themeColor="accent4" w:themeShade="BF"/>
           <w:sz w:val="24"/>
           <w:szCs w:val="24"/>
         </w:rPr>
@@ -108,7 +127,8 @@
       </w:r>
       <w:r>
         <w:rPr>
-          <w:rFonts w:cs="Times New Roman"/>
+          <w:rFonts w:ascii="Times New Roman" w:hAnsi="Times New Roman" w:cs="Times New Roman"/>
+          <w:color w:val="BF8F00" w:themeColor="accent4" w:themeShade="BF"/>
           <w:sz w:val="24"/>
           <w:szCs w:val="24"/>
         </w:rPr>
@@ -118,23 +138,26 @@
     <w:p>
       <w:pPr>
         <w:rPr>
-          <w:rFonts w:cs="Times New Roman"/>
-          <w:sz w:val="24"/>
-          <w:szCs w:val="24"/>
-        </w:rPr>
-      </w:pPr>
-    </w:p>
-    <w:p>
-      <w:pPr>
-        <w:rPr>
-          <w:rFonts w:cs="Times New Roman"/>
-          <w:sz w:val="24"/>
-          <w:szCs w:val="24"/>
-        </w:rPr>
-      </w:pPr>
-      <w:r>
-        <w:rPr>
-          <w:rFonts w:cs="Times New Roman"/>
+          <w:rFonts w:ascii="Times New Roman" w:hAnsi="Times New Roman" w:cs="Times New Roman"/>
+          <w:color w:val="BF8F00" w:themeColor="accent4" w:themeShade="BF"/>
+          <w:sz w:val="24"/>
+          <w:szCs w:val="24"/>
+        </w:rPr>
+      </w:pPr>
+    </w:p>
+    <w:p>
+      <w:pPr>
+        <w:rPr>
+          <w:rFonts w:ascii="Times New Roman" w:hAnsi="Times New Roman" w:cs="Times New Roman"/>
+          <w:color w:val="BF8F00" w:themeColor="accent4" w:themeShade="BF"/>
+          <w:sz w:val="24"/>
+          <w:szCs w:val="24"/>
+        </w:rPr>
+      </w:pPr>
+      <w:r>
+        <w:rPr>
+          <w:rFonts w:ascii="Times New Roman" w:hAnsi="Times New Roman" w:cs="Times New Roman"/>
+          <w:color w:val="BF8F00" w:themeColor="accent4" w:themeShade="BF"/>
           <w:sz w:val="24"/>
           <w:szCs w:val="24"/>
         </w:rPr>
@@ -144,14 +167,16 @@
     <w:p>
       <w:pPr>
         <w:rPr>
-          <w:rFonts w:cs="Times New Roman"/>
-          <w:sz w:val="24"/>
-          <w:szCs w:val="24"/>
-        </w:rPr>
-      </w:pPr>
-      <w:r>
-        <w:rPr>
-          <w:rFonts w:cs="Times New Roman"/>
+          <w:rFonts w:ascii="Times New Roman" w:hAnsi="Times New Roman" w:cs="Times New Roman"/>
+          <w:color w:val="BF8F00" w:themeColor="accent4" w:themeShade="BF"/>
+          <w:sz w:val="24"/>
+          <w:szCs w:val="24"/>
+        </w:rPr>
+      </w:pPr>
+      <w:r>
+        <w:rPr>
+          <w:rFonts w:ascii="Times New Roman" w:hAnsi="Times New Roman" w:cs="Times New Roman"/>
+          <w:color w:val="BF8F00" w:themeColor="accent4" w:themeShade="BF"/>
           <w:sz w:val="24"/>
           <w:szCs w:val="24"/>
         </w:rPr>
@@ -160,7 +185,8 @@
       <w:proofErr w:type="gramStart"/>
       <w:r>
         <w:rPr>
-          <w:rFonts w:cs="Times New Roman"/>
+          <w:rFonts w:ascii="Times New Roman" w:hAnsi="Times New Roman" w:cs="Times New Roman"/>
+          <w:color w:val="BF8F00" w:themeColor="accent4" w:themeShade="BF"/>
           <w:sz w:val="24"/>
           <w:szCs w:val="24"/>
         </w:rPr>
@@ -171,14 +197,16 @@
     <w:p>
       <w:pPr>
         <w:rPr>
-          <w:rFonts w:cs="Times New Roman"/>
-          <w:sz w:val="24"/>
-          <w:szCs w:val="24"/>
-        </w:rPr>
-      </w:pPr>
-      <w:r>
-        <w:rPr>
-          <w:rFonts w:cs="Times New Roman"/>
+          <w:rFonts w:ascii="Times New Roman" w:hAnsi="Times New Roman" w:cs="Times New Roman"/>
+          <w:color w:val="BF8F00" w:themeColor="accent4" w:themeShade="BF"/>
+          <w:sz w:val="24"/>
+          <w:szCs w:val="24"/>
+        </w:rPr>
+      </w:pPr>
+      <w:r>
+        <w:rPr>
+          <w:rFonts w:ascii="Times New Roman" w:hAnsi="Times New Roman" w:cs="Times New Roman"/>
+          <w:color w:val="BF8F00" w:themeColor="accent4" w:themeShade="BF"/>
           <w:sz w:val="24"/>
           <w:szCs w:val="24"/>
         </w:rPr>
@@ -188,7 +216,8 @@
       <w:proofErr w:type="gramStart"/>
       <w:r>
         <w:rPr>
-          <w:rFonts w:cs="Times New Roman"/>
+          <w:rFonts w:ascii="Times New Roman" w:hAnsi="Times New Roman" w:cs="Times New Roman"/>
+          <w:color w:val="BF8F00" w:themeColor="accent4" w:themeShade="BF"/>
           <w:sz w:val="24"/>
           <w:szCs w:val="24"/>
         </w:rPr>
@@ -199,23 +228,26 @@
     <w:p>
       <w:pPr>
         <w:rPr>
-          <w:rFonts w:cs="Times New Roman"/>
-          <w:sz w:val="24"/>
-          <w:szCs w:val="24"/>
-        </w:rPr>
-      </w:pPr>
-    </w:p>
-    <w:p>
-      <w:pPr>
-        <w:rPr>
-          <w:rFonts w:cs="Times New Roman"/>
-          <w:sz w:val="24"/>
-          <w:szCs w:val="24"/>
-        </w:rPr>
-      </w:pPr>
-      <w:r>
-        <w:rPr>
-          <w:rFonts w:cs="Times New Roman"/>
+          <w:rFonts w:ascii="Times New Roman" w:hAnsi="Times New Roman" w:cs="Times New Roman"/>
+          <w:color w:val="BF8F00" w:themeColor="accent4" w:themeShade="BF"/>
+          <w:sz w:val="24"/>
+          <w:szCs w:val="24"/>
+        </w:rPr>
+      </w:pPr>
+    </w:p>
+    <w:p>
+      <w:pPr>
+        <w:rPr>
+          <w:rFonts w:ascii="Times New Roman" w:hAnsi="Times New Roman" w:cs="Times New Roman"/>
+          <w:color w:val="BF8F00" w:themeColor="accent4" w:themeShade="BF"/>
+          <w:sz w:val="24"/>
+          <w:szCs w:val="24"/>
+        </w:rPr>
+      </w:pPr>
+      <w:r>
+        <w:rPr>
+          <w:rFonts w:ascii="Times New Roman" w:hAnsi="Times New Roman" w:cs="Times New Roman"/>
+          <w:color w:val="BF8F00" w:themeColor="accent4" w:themeShade="BF"/>
           <w:sz w:val="24"/>
           <w:szCs w:val="24"/>
         </w:rPr>
@@ -225,23 +257,26 @@
     <w:p>
       <w:pPr>
         <w:rPr>
-          <w:rFonts w:cs="Times New Roman"/>
-          <w:sz w:val="24"/>
-          <w:szCs w:val="24"/>
-        </w:rPr>
-      </w:pPr>
-    </w:p>
-    <w:p>
-      <w:pPr>
-        <w:rPr>
-          <w:rFonts w:cs="Times New Roman"/>
-          <w:sz w:val="24"/>
-          <w:szCs w:val="24"/>
-        </w:rPr>
-      </w:pPr>
-      <w:r>
-        <w:rPr>
-          <w:rFonts w:cs="Times New Roman"/>
+          <w:rFonts w:ascii="Times New Roman" w:hAnsi="Times New Roman" w:cs="Times New Roman"/>
+          <w:color w:val="BF8F00" w:themeColor="accent4" w:themeShade="BF"/>
+          <w:sz w:val="24"/>
+          <w:szCs w:val="24"/>
+        </w:rPr>
+      </w:pPr>
+    </w:p>
+    <w:p>
+      <w:pPr>
+        <w:rPr>
+          <w:rFonts w:ascii="Times New Roman" w:hAnsi="Times New Roman" w:cs="Times New Roman"/>
+          <w:color w:val="BF8F00" w:themeColor="accent4" w:themeShade="BF"/>
+          <w:sz w:val="24"/>
+          <w:szCs w:val="24"/>
+        </w:rPr>
+      </w:pPr>
+      <w:r>
+        <w:rPr>
+          <w:rFonts w:ascii="Times New Roman" w:hAnsi="Times New Roman" w:cs="Times New Roman"/>
+          <w:color w:val="BF8F00" w:themeColor="accent4" w:themeShade="BF"/>
           <w:sz w:val="24"/>
           <w:szCs w:val="24"/>
         </w:rPr>
@@ -252,14 +287,16 @@
       <w:pPr>
         <w:ind w:firstLine="720"/>
         <w:rPr>
-          <w:rFonts w:cs="Times New Roman"/>
-          <w:sz w:val="24"/>
-          <w:szCs w:val="24"/>
-        </w:rPr>
-      </w:pPr>
-      <w:r>
-        <w:rPr>
-          <w:rFonts w:cs="Times New Roman"/>
+          <w:rFonts w:ascii="Times New Roman" w:hAnsi="Times New Roman" w:cs="Times New Roman"/>
+          <w:color w:val="BF8F00" w:themeColor="accent4" w:themeShade="BF"/>
+          <w:sz w:val="24"/>
+          <w:szCs w:val="24"/>
+        </w:rPr>
+      </w:pPr>
+      <w:r>
+        <w:rPr>
+          <w:rFonts w:ascii="Times New Roman" w:hAnsi="Times New Roman" w:cs="Times New Roman"/>
+          <w:color w:val="BF8F00" w:themeColor="accent4" w:themeShade="BF"/>
           <w:sz w:val="24"/>
           <w:szCs w:val="24"/>
         </w:rPr>
@@ -270,14 +307,16 @@
       <w:pPr>
         <w:ind w:firstLine="720"/>
         <w:rPr>
-          <w:rFonts w:cs="Times New Roman"/>
-          <w:sz w:val="24"/>
-          <w:szCs w:val="24"/>
-        </w:rPr>
-      </w:pPr>
-      <w:r>
-        <w:rPr>
-          <w:rFonts w:cs="Times New Roman"/>
+          <w:rFonts w:ascii="Times New Roman" w:hAnsi="Times New Roman" w:cs="Times New Roman"/>
+          <w:color w:val="BF8F00" w:themeColor="accent4" w:themeShade="BF"/>
+          <w:sz w:val="24"/>
+          <w:szCs w:val="24"/>
+        </w:rPr>
+      </w:pPr>
+      <w:r>
+        <w:rPr>
+          <w:rFonts w:ascii="Times New Roman" w:hAnsi="Times New Roman" w:cs="Times New Roman"/>
+          <w:color w:val="BF8F00" w:themeColor="accent4" w:themeShade="BF"/>
           <w:sz w:val="24"/>
           <w:szCs w:val="24"/>
         </w:rPr>
@@ -287,7 +326,8 @@
       <w:proofErr w:type="spellStart"/>
       <w:r>
         <w:rPr>
-          <w:rFonts w:cs="Times New Roman"/>
+          <w:rFonts w:ascii="Times New Roman" w:hAnsi="Times New Roman" w:cs="Times New Roman"/>
+          <w:color w:val="BF8F00" w:themeColor="accent4" w:themeShade="BF"/>
           <w:sz w:val="24"/>
           <w:szCs w:val="24"/>
         </w:rPr>
@@ -296,7 +336,8 @@
       <w:proofErr w:type="spellEnd"/>
       <w:r>
         <w:rPr>
-          <w:rFonts w:cs="Times New Roman"/>
+          <w:rFonts w:ascii="Times New Roman" w:hAnsi="Times New Roman" w:cs="Times New Roman"/>
+          <w:color w:val="BF8F00" w:themeColor="accent4" w:themeShade="BF"/>
           <w:sz w:val="24"/>
           <w:szCs w:val="24"/>
         </w:rPr>
@@ -306,14 +347,16 @@
     <w:p>
       <w:pPr>
         <w:rPr>
-          <w:rFonts w:cs="Times New Roman"/>
-          <w:sz w:val="24"/>
-          <w:szCs w:val="24"/>
-        </w:rPr>
-      </w:pPr>
-      <w:r>
-        <w:rPr>
-          <w:rFonts w:cs="Times New Roman"/>
+          <w:rFonts w:ascii="Times New Roman" w:hAnsi="Times New Roman" w:cs="Times New Roman"/>
+          <w:color w:val="BF8F00" w:themeColor="accent4" w:themeShade="BF"/>
+          <w:sz w:val="24"/>
+          <w:szCs w:val="24"/>
+        </w:rPr>
+      </w:pPr>
+      <w:r>
+        <w:rPr>
+          <w:rFonts w:ascii="Times New Roman" w:hAnsi="Times New Roman" w:cs="Times New Roman"/>
+          <w:color w:val="BF8F00" w:themeColor="accent4" w:themeShade="BF"/>
           <w:sz w:val="24"/>
           <w:szCs w:val="24"/>
         </w:rPr>
@@ -323,14 +366,16 @@
     <w:p>
       <w:pPr>
         <w:rPr>
-          <w:rFonts w:cs="Times New Roman"/>
-          <w:sz w:val="24"/>
-          <w:szCs w:val="24"/>
-        </w:rPr>
-      </w:pPr>
-      <w:r>
-        <w:rPr>
-          <w:rFonts w:cs="Times New Roman"/>
+          <w:rFonts w:ascii="Times New Roman" w:hAnsi="Times New Roman" w:cs="Times New Roman"/>
+          <w:color w:val="BF8F00" w:themeColor="accent4" w:themeShade="BF"/>
+          <w:sz w:val="24"/>
+          <w:szCs w:val="24"/>
+        </w:rPr>
+      </w:pPr>
+      <w:r>
+        <w:rPr>
+          <w:rFonts w:ascii="Times New Roman" w:hAnsi="Times New Roman" w:cs="Times New Roman"/>
+          <w:color w:val="BF8F00" w:themeColor="accent4" w:themeShade="BF"/>
           <w:sz w:val="24"/>
           <w:szCs w:val="24"/>
         </w:rPr>
@@ -341,14 +386,16 @@
     <w:p>
       <w:pPr>
         <w:rPr>
-          <w:rFonts w:cs="Times New Roman"/>
-          <w:sz w:val="24"/>
-          <w:szCs w:val="24"/>
-        </w:rPr>
-      </w:pPr>
-      <w:r>
-        <w:rPr>
-          <w:rFonts w:cs="Times New Roman"/>
+          <w:rFonts w:ascii="Times New Roman" w:hAnsi="Times New Roman" w:cs="Times New Roman"/>
+          <w:color w:val="BF8F00" w:themeColor="accent4" w:themeShade="BF"/>
+          <w:sz w:val="24"/>
+          <w:szCs w:val="24"/>
+        </w:rPr>
+      </w:pPr>
+      <w:r>
+        <w:rPr>
+          <w:rFonts w:ascii="Times New Roman" w:hAnsi="Times New Roman" w:cs="Times New Roman"/>
+          <w:color w:val="BF8F00" w:themeColor="accent4" w:themeShade="BF"/>
           <w:sz w:val="24"/>
           <w:szCs w:val="24"/>
         </w:rPr>
@@ -359,14 +406,16 @@
     <w:p>
       <w:pPr>
         <w:rPr>
-          <w:rFonts w:cs="Times New Roman"/>
-          <w:sz w:val="24"/>
-          <w:szCs w:val="24"/>
-        </w:rPr>
-      </w:pPr>
-      <w:r>
-        <w:rPr>
-          <w:rFonts w:cs="Times New Roman"/>
+          <w:rFonts w:ascii="Times New Roman" w:hAnsi="Times New Roman" w:cs="Times New Roman"/>
+          <w:color w:val="BF8F00" w:themeColor="accent4" w:themeShade="BF"/>
+          <w:sz w:val="24"/>
+          <w:szCs w:val="24"/>
+        </w:rPr>
+      </w:pPr>
+      <w:r>
+        <w:rPr>
+          <w:rFonts w:ascii="Times New Roman" w:hAnsi="Times New Roman" w:cs="Times New Roman"/>
+          <w:color w:val="BF8F00" w:themeColor="accent4" w:themeShade="BF"/>
           <w:sz w:val="24"/>
           <w:szCs w:val="24"/>
         </w:rPr>
@@ -377,22 +426,32 @@
     <w:p>
       <w:pPr>
         <w:pStyle w:val="Heading2"/>
-      </w:pPr>
-      <w:r>
+        <w:rPr>
+          <w:rFonts w:ascii="Times New Roman" w:hAnsi="Times New Roman" w:cs="Times New Roman"/>
+          <w:sz w:val="24"/>
+          <w:szCs w:val="24"/>
+        </w:rPr>
+      </w:pPr>
+      <w:r>
+        <w:rPr>
+          <w:rFonts w:ascii="Times New Roman" w:hAnsi="Times New Roman" w:cs="Times New Roman"/>
+          <w:sz w:val="24"/>
+          <w:szCs w:val="24"/>
+        </w:rPr>
         <w:t>Overview:</w:t>
       </w:r>
     </w:p>
     <w:p>
       <w:pPr>
         <w:rPr>
-          <w:rFonts w:cs="Times New Roman"/>
-          <w:sz w:val="24"/>
-          <w:szCs w:val="24"/>
-        </w:rPr>
-      </w:pPr>
-      <w:r>
-        <w:rPr>
-          <w:rFonts w:cs="Times New Roman"/>
+          <w:rFonts w:ascii="Times New Roman" w:hAnsi="Times New Roman" w:cs="Times New Roman"/>
+          <w:sz w:val="24"/>
+          <w:szCs w:val="24"/>
+        </w:rPr>
+      </w:pPr>
+      <w:r>
+        <w:rPr>
+          <w:rFonts w:ascii="Times New Roman" w:hAnsi="Times New Roman" w:cs="Times New Roman"/>
           <w:sz w:val="24"/>
           <w:szCs w:val="24"/>
         </w:rPr>
@@ -401,7 +460,7 @@
       </w:r>
       <w:r>
         <w:rPr>
-          <w:rFonts w:cs="Times New Roman"/>
+          <w:rFonts w:ascii="Times New Roman" w:hAnsi="Times New Roman" w:cs="Times New Roman"/>
           <w:sz w:val="24"/>
           <w:szCs w:val="24"/>
         </w:rPr>
@@ -412,14 +471,14 @@
       <w:pPr>
         <w:ind w:firstLine="720"/>
         <w:rPr>
-          <w:rFonts w:cs="Times New Roman"/>
-          <w:sz w:val="24"/>
-          <w:szCs w:val="24"/>
-        </w:rPr>
-      </w:pPr>
-      <w:r>
-        <w:rPr>
-          <w:rFonts w:cs="Times New Roman"/>
+          <w:rFonts w:ascii="Times New Roman" w:hAnsi="Times New Roman" w:cs="Times New Roman"/>
+          <w:sz w:val="24"/>
+          <w:szCs w:val="24"/>
+        </w:rPr>
+      </w:pPr>
+      <w:r>
+        <w:rPr>
+          <w:rFonts w:ascii="Times New Roman" w:hAnsi="Times New Roman" w:cs="Times New Roman"/>
           <w:sz w:val="24"/>
           <w:szCs w:val="24"/>
         </w:rPr>
@@ -428,7 +487,7 @@
       <w:proofErr w:type="spellStart"/>
       <w:r>
         <w:rPr>
-          <w:rFonts w:cs="Times New Roman"/>
+          <w:rFonts w:ascii="Times New Roman" w:hAnsi="Times New Roman" w:cs="Times New Roman"/>
           <w:sz w:val="24"/>
           <w:szCs w:val="24"/>
         </w:rPr>
@@ -437,7 +496,7 @@
       <w:proofErr w:type="spellEnd"/>
       <w:r>
         <w:rPr>
-          <w:rFonts w:cs="Times New Roman"/>
+          <w:rFonts w:ascii="Times New Roman" w:hAnsi="Times New Roman" w:cs="Times New Roman"/>
           <w:sz w:val="24"/>
           <w:szCs w:val="24"/>
         </w:rPr>
@@ -445,7 +504,7 @@
       </w:r>
       <w:r>
         <w:rPr>
-          <w:rFonts w:cs="Times New Roman"/>
+          <w:rFonts w:ascii="Times New Roman" w:hAnsi="Times New Roman" w:cs="Times New Roman"/>
           <w:sz w:val="24"/>
           <w:szCs w:val="24"/>
         </w:rPr>
@@ -453,7 +512,7 @@
       </w:r>
       <w:r>
         <w:rPr>
-          <w:rFonts w:cs="Times New Roman"/>
+          <w:rFonts w:ascii="Times New Roman" w:hAnsi="Times New Roman" w:cs="Times New Roman"/>
           <w:sz w:val="24"/>
           <w:szCs w:val="24"/>
         </w:rPr>
@@ -461,7 +520,7 @@
       </w:r>
       <w:r>
         <w:rPr>
-          <w:rFonts w:cs="Times New Roman"/>
+          <w:rFonts w:ascii="Times New Roman" w:hAnsi="Times New Roman" w:cs="Times New Roman"/>
           <w:sz w:val="24"/>
           <w:szCs w:val="24"/>
         </w:rPr>
@@ -469,7 +528,7 @@
       </w:r>
       <w:r>
         <w:rPr>
-          <w:rFonts w:cs="Times New Roman"/>
+          <w:rFonts w:ascii="Times New Roman" w:hAnsi="Times New Roman" w:cs="Times New Roman"/>
           <w:sz w:val="24"/>
           <w:szCs w:val="24"/>
         </w:rPr>
@@ -477,7 +536,7 @@
       </w:r>
       <w:r>
         <w:rPr>
-          <w:rFonts w:cs="Times New Roman"/>
+          <w:rFonts w:ascii="Times New Roman" w:hAnsi="Times New Roman" w:cs="Times New Roman"/>
           <w:sz w:val="24"/>
           <w:szCs w:val="24"/>
         </w:rPr>
@@ -485,7 +544,7 @@
       </w:r>
       <w:r>
         <w:rPr>
-          <w:rFonts w:cs="Times New Roman"/>
+          <w:rFonts w:ascii="Times New Roman" w:hAnsi="Times New Roman" w:cs="Times New Roman"/>
           <w:sz w:val="24"/>
           <w:szCs w:val="24"/>
         </w:rPr>
@@ -493,7 +552,7 @@
       </w:r>
       <w:r>
         <w:rPr>
-          <w:rFonts w:cs="Times New Roman"/>
+          <w:rFonts w:ascii="Times New Roman" w:hAnsi="Times New Roman" w:cs="Times New Roman"/>
           <w:sz w:val="24"/>
           <w:szCs w:val="24"/>
         </w:rPr>
@@ -501,7 +560,7 @@
       </w:r>
       <w:r>
         <w:rPr>
-          <w:rFonts w:cs="Times New Roman"/>
+          <w:rFonts w:ascii="Times New Roman" w:hAnsi="Times New Roman" w:cs="Times New Roman"/>
           <w:sz w:val="24"/>
           <w:szCs w:val="24"/>
         </w:rPr>
@@ -509,17 +568,15 @@
       </w:r>
       <w:r>
         <w:rPr>
-          <w:rFonts w:cs="Times New Roman"/>
+          <w:rFonts w:ascii="Times New Roman" w:hAnsi="Times New Roman" w:cs="Times New Roman"/>
           <w:sz w:val="24"/>
           <w:szCs w:val="24"/>
         </w:rPr>
         <w:t xml:space="preserve"> to each other</w:t>
       </w:r>
-      <w:bookmarkStart w:id="0" w:name="_GoBack"/>
-      <w:bookmarkEnd w:id="0"/>
-      <w:r>
-        <w:rPr>
-          <w:rFonts w:cs="Times New Roman"/>
+      <w:r>
+        <w:rPr>
+          <w:rFonts w:ascii="Times New Roman" w:hAnsi="Times New Roman" w:cs="Times New Roman"/>
           <w:sz w:val="24"/>
           <w:szCs w:val="24"/>
         </w:rPr>
@@ -530,14 +587,14 @@
       <w:pPr>
         <w:pStyle w:val="Heading1"/>
         <w:rPr>
-          <w:rFonts w:asciiTheme="minorHAnsi" w:hAnsiTheme="minorHAnsi"/>
-          <w:sz w:val="24"/>
-          <w:szCs w:val="24"/>
-        </w:rPr>
-      </w:pPr>
-      <w:r>
-        <w:rPr>
-          <w:rFonts w:asciiTheme="minorHAnsi" w:hAnsiTheme="minorHAnsi"/>
+          <w:rFonts w:ascii="Times New Roman" w:hAnsi="Times New Roman" w:cs="Times New Roman"/>
+          <w:sz w:val="24"/>
+          <w:szCs w:val="24"/>
+        </w:rPr>
+      </w:pPr>
+      <w:r>
+        <w:rPr>
+          <w:rFonts w:ascii="Times New Roman" w:hAnsi="Times New Roman" w:cs="Times New Roman"/>
           <w:sz w:val="24"/>
           <w:szCs w:val="24"/>
         </w:rPr>
@@ -545,7 +602,7 @@
       </w:r>
       <w:r>
         <w:rPr>
-          <w:rFonts w:asciiTheme="minorHAnsi" w:hAnsiTheme="minorHAnsi"/>
+          <w:rFonts w:ascii="Times New Roman" w:hAnsi="Times New Roman" w:cs="Times New Roman"/>
           <w:sz w:val="24"/>
           <w:szCs w:val="24"/>
         </w:rPr>
@@ -556,12 +613,14 @@
       <w:pPr>
         <w:pStyle w:val="Subtitle"/>
         <w:rPr>
-          <w:sz w:val="24"/>
-          <w:szCs w:val="24"/>
-        </w:rPr>
-      </w:pPr>
-      <w:r>
-        <w:rPr>
+          <w:rFonts w:ascii="Times New Roman" w:hAnsi="Times New Roman" w:cs="Times New Roman"/>
+          <w:sz w:val="24"/>
+          <w:szCs w:val="24"/>
+        </w:rPr>
+      </w:pPr>
+      <w:r>
+        <w:rPr>
+          <w:rFonts w:ascii="Times New Roman" w:hAnsi="Times New Roman" w:cs="Times New Roman"/>
           <w:sz w:val="24"/>
           <w:szCs w:val="24"/>
         </w:rPr>
@@ -572,53 +631,36 @@
       <w:pPr>
         <w:ind w:firstLine="720"/>
         <w:rPr>
-          <w:sz w:val="24"/>
-          <w:szCs w:val="24"/>
-        </w:rPr>
-      </w:pPr>
-      <w:r>
-        <w:rPr>
-          <w:sz w:val="24"/>
-          <w:szCs w:val="24"/>
-        </w:rPr>
-        <w:t xml:space="preserve">Before the maze could be searched it first had to be converted into a form that would make the search </w:t>
-      </w:r>
-      <w:r>
-        <w:rPr>
-          <w:sz w:val="24"/>
-          <w:szCs w:val="24"/>
-        </w:rPr>
-        <w:t>algorithms</w:t>
-      </w:r>
-      <w:r>
-        <w:rPr>
-          <w:sz w:val="24"/>
-          <w:szCs w:val="24"/>
-        </w:rPr>
-        <w:t xml:space="preserve"> easy to make. This was accomplished by first reading in the maze </w:t>
-      </w:r>
-      <w:r>
-        <w:rPr>
+          <w:rFonts w:ascii="Times New Roman" w:hAnsi="Times New Roman" w:cs="Times New Roman"/>
+          <w:sz w:val="24"/>
+          <w:szCs w:val="24"/>
+        </w:rPr>
+      </w:pPr>
+      <w:r>
+        <w:rPr>
+          <w:rFonts w:ascii="Times New Roman" w:hAnsi="Times New Roman" w:cs="Times New Roman"/>
+          <w:sz w:val="24"/>
+          <w:szCs w:val="24"/>
+        </w:rPr>
+        <w:t xml:space="preserve">Before the maze could be searched it first had to be converted into a form that would make the search algorithms easy to make. This was accomplished by first reading in the maze from the text file and directly putting the characters into a 2D array such that each element in the array contained only one character. </w:t>
+      </w:r>
+    </w:p>
+    <w:p>
+      <w:pPr>
+        <w:pStyle w:val="Subtitle"/>
+        <w:rPr>
+          <w:rFonts w:ascii="Times New Roman" w:hAnsi="Times New Roman" w:cs="Times New Roman"/>
+          <w:sz w:val="24"/>
+          <w:szCs w:val="24"/>
+        </w:rPr>
+      </w:pPr>
+      <w:r>
+        <w:rPr>
+          <w:rFonts w:ascii="Times New Roman" w:hAnsi="Times New Roman" w:cs="Times New Roman"/>
           <w:sz w:val="24"/>
           <w:szCs w:val="24"/>
         </w:rPr>
         <w:lastRenderedPageBreak/>
-        <w:t xml:space="preserve">from the text file and directly putting the characters into a 2D array such that each element in the array contained only one character. </w:t>
-      </w:r>
-    </w:p>
-    <w:p>
-      <w:pPr>
-        <w:pStyle w:val="Subtitle"/>
-        <w:rPr>
-          <w:sz w:val="24"/>
-          <w:szCs w:val="24"/>
-        </w:rPr>
-      </w:pPr>
-      <w:r>
-        <w:rPr>
-          <w:sz w:val="24"/>
-          <w:szCs w:val="24"/>
-        </w:rPr>
         <w:t>Convert 2D array to node tree</w:t>
       </w:r>
     </w:p>
@@ -626,33 +668,22 @@
       <w:pPr>
         <w:ind w:firstLine="720"/>
         <w:rPr>
-          <w:sz w:val="24"/>
-          <w:szCs w:val="24"/>
-        </w:rPr>
-      </w:pPr>
-      <w:r>
-        <w:rPr>
-          <w:sz w:val="24"/>
-          <w:szCs w:val="24"/>
-        </w:rPr>
-        <w:t>To facilitate the search algorithms,</w:t>
-      </w:r>
-      <w:r>
-        <w:rPr>
-          <w:sz w:val="24"/>
-          <w:szCs w:val="24"/>
-        </w:rPr>
-        <w:t xml:space="preserve"> </w:t>
-      </w:r>
-      <w:r>
-        <w:rPr>
-          <w:sz w:val="24"/>
-          <w:szCs w:val="24"/>
-        </w:rPr>
-        <w:t>the 2D array was converted into a</w:t>
-      </w:r>
-      <w:r>
-        <w:rPr>
+          <w:rFonts w:ascii="Times New Roman" w:hAnsi="Times New Roman" w:cs="Times New Roman"/>
+          <w:sz w:val="24"/>
+          <w:szCs w:val="24"/>
+        </w:rPr>
+      </w:pPr>
+      <w:r>
+        <w:rPr>
+          <w:rFonts w:ascii="Times New Roman" w:hAnsi="Times New Roman" w:cs="Times New Roman"/>
+          <w:sz w:val="24"/>
+          <w:szCs w:val="24"/>
+        </w:rPr>
+        <w:t>To facilitate the search algorithms, the 2D array was converted into a</w:t>
+      </w:r>
+      <w:r>
+        <w:rPr>
+          <w:rFonts w:ascii="Times New Roman" w:hAnsi="Times New Roman" w:cs="Times New Roman"/>
           <w:sz w:val="24"/>
           <w:szCs w:val="24"/>
         </w:rPr>
@@ -660,6 +691,7 @@
       </w:r>
       <w:r>
         <w:rPr>
+          <w:rFonts w:ascii="Times New Roman" w:hAnsi="Times New Roman" w:cs="Times New Roman"/>
           <w:sz w:val="24"/>
           <w:szCs w:val="24"/>
         </w:rPr>
@@ -667,6 +699,7 @@
       </w:r>
       <w:r>
         <w:rPr>
+          <w:rFonts w:ascii="Times New Roman" w:hAnsi="Times New Roman" w:cs="Times New Roman"/>
           <w:sz w:val="24"/>
           <w:szCs w:val="24"/>
         </w:rPr>
@@ -676,12 +709,14 @@
     <w:p>
       <w:pPr>
         <w:rPr>
-          <w:sz w:val="24"/>
-          <w:szCs w:val="24"/>
-        </w:rPr>
-      </w:pPr>
-      <w:r>
-        <w:rPr>
+          <w:rFonts w:ascii="Times New Roman" w:hAnsi="Times New Roman" w:cs="Times New Roman"/>
+          <w:sz w:val="24"/>
+          <w:szCs w:val="24"/>
+        </w:rPr>
+      </w:pPr>
+      <w:r>
+        <w:rPr>
+          <w:rFonts w:ascii="Times New Roman" w:hAnsi="Times New Roman" w:cs="Times New Roman"/>
           <w:sz w:val="24"/>
           <w:szCs w:val="24"/>
         </w:rPr>
@@ -696,12 +731,14 @@
           <w:numId w:val="1"/>
         </w:numPr>
         <w:rPr>
-          <w:sz w:val="24"/>
-          <w:szCs w:val="24"/>
-        </w:rPr>
-      </w:pPr>
-      <w:r>
-        <w:rPr>
+          <w:rFonts w:ascii="Times New Roman" w:hAnsi="Times New Roman" w:cs="Times New Roman"/>
+          <w:sz w:val="24"/>
+          <w:szCs w:val="24"/>
+        </w:rPr>
+      </w:pPr>
+      <w:r>
+        <w:rPr>
+          <w:rFonts w:ascii="Times New Roman" w:hAnsi="Times New Roman" w:cs="Times New Roman"/>
           <w:sz w:val="24"/>
           <w:szCs w:val="24"/>
         </w:rPr>
@@ -716,12 +753,14 @@
           <w:numId w:val="1"/>
         </w:numPr>
         <w:rPr>
-          <w:sz w:val="24"/>
-          <w:szCs w:val="24"/>
-        </w:rPr>
-      </w:pPr>
-      <w:r>
-        <w:rPr>
+          <w:rFonts w:ascii="Times New Roman" w:hAnsi="Times New Roman" w:cs="Times New Roman"/>
+          <w:sz w:val="24"/>
+          <w:szCs w:val="24"/>
+        </w:rPr>
+      </w:pPr>
+      <w:r>
+        <w:rPr>
+          <w:rFonts w:ascii="Times New Roman" w:hAnsi="Times New Roman" w:cs="Times New Roman"/>
           <w:sz w:val="24"/>
           <w:szCs w:val="24"/>
         </w:rPr>
@@ -736,12 +775,14 @@
           <w:numId w:val="1"/>
         </w:numPr>
         <w:rPr>
-          <w:sz w:val="24"/>
-          <w:szCs w:val="24"/>
-        </w:rPr>
-      </w:pPr>
-      <w:r>
-        <w:rPr>
+          <w:rFonts w:ascii="Times New Roman" w:hAnsi="Times New Roman" w:cs="Times New Roman"/>
+          <w:sz w:val="24"/>
+          <w:szCs w:val="24"/>
+        </w:rPr>
+      </w:pPr>
+      <w:r>
+        <w:rPr>
+          <w:rFonts w:ascii="Times New Roman" w:hAnsi="Times New Roman" w:cs="Times New Roman"/>
           <w:sz w:val="24"/>
           <w:szCs w:val="24"/>
         </w:rPr>
@@ -749,6 +790,7 @@
       </w:r>
       <w:r>
         <w:rPr>
+          <w:rFonts w:ascii="Times New Roman" w:hAnsi="Times New Roman" w:cs="Times New Roman"/>
           <w:sz w:val="24"/>
           <w:szCs w:val="24"/>
         </w:rPr>
@@ -756,6 +798,7 @@
       </w:r>
       <w:r>
         <w:rPr>
+          <w:rFonts w:ascii="Times New Roman" w:hAnsi="Times New Roman" w:cs="Times New Roman"/>
           <w:sz w:val="24"/>
           <w:szCs w:val="24"/>
         </w:rPr>
@@ -770,58 +813,18 @@
           <w:numId w:val="1"/>
         </w:numPr>
         <w:rPr>
-          <w:sz w:val="24"/>
-          <w:szCs w:val="24"/>
-        </w:rPr>
-      </w:pPr>
-      <w:r>
-        <w:rPr>
-          <w:sz w:val="24"/>
-          <w:szCs w:val="24"/>
-        </w:rPr>
-        <w:t>Then add and connect</w:t>
-      </w:r>
-      <w:r>
-        <w:rPr>
-          <w:sz w:val="24"/>
-          <w:szCs w:val="24"/>
-        </w:rPr>
-        <w:t xml:space="preserve"> nodes</w:t>
-      </w:r>
-      <w:r>
-        <w:rPr>
-          <w:sz w:val="24"/>
-          <w:szCs w:val="24"/>
-        </w:rPr>
-        <w:t xml:space="preserve"> at</w:t>
-      </w:r>
-      <w:r>
-        <w:rPr>
-          <w:sz w:val="24"/>
-          <w:szCs w:val="24"/>
-        </w:rPr>
-        <w:t xml:space="preserve"> (row+1, col) and (row, col+1)</w:t>
-      </w:r>
-      <w:r>
-        <w:rPr>
-          <w:sz w:val="24"/>
-          <w:szCs w:val="24"/>
-        </w:rPr>
-        <w:t xml:space="preserve"> if the location is in the maze and the </w:t>
-      </w:r>
-      <w:r>
-        <w:rPr>
-          <w:sz w:val="24"/>
-          <w:szCs w:val="24"/>
-        </w:rPr>
-        <w:t>square is not a wall or a node has not been made there already</w:t>
-      </w:r>
-      <w:r>
-        <w:rPr>
-          <w:sz w:val="24"/>
-          <w:szCs w:val="24"/>
-        </w:rPr>
-        <w:t xml:space="preserve"> </w:t>
+          <w:rFonts w:ascii="Times New Roman" w:hAnsi="Times New Roman" w:cs="Times New Roman"/>
+          <w:sz w:val="24"/>
+          <w:szCs w:val="24"/>
+        </w:rPr>
+      </w:pPr>
+      <w:r>
+        <w:rPr>
+          <w:rFonts w:ascii="Times New Roman" w:hAnsi="Times New Roman" w:cs="Times New Roman"/>
+          <w:sz w:val="24"/>
+          <w:szCs w:val="24"/>
+        </w:rPr>
+        <w:t xml:space="preserve">Then add and connect nodes at (row+1, col) and (row, col+1) if the location is in the maze and the square is not a wall or a node has not been made there already </w:t>
       </w:r>
     </w:p>
     <w:p>
@@ -832,12 +835,14 @@
           <w:numId w:val="1"/>
         </w:numPr>
         <w:rPr>
-          <w:sz w:val="24"/>
-          <w:szCs w:val="24"/>
-        </w:rPr>
-      </w:pPr>
-      <w:r>
-        <w:rPr>
+          <w:rFonts w:ascii="Times New Roman" w:hAnsi="Times New Roman" w:cs="Times New Roman"/>
+          <w:sz w:val="24"/>
+          <w:szCs w:val="24"/>
+        </w:rPr>
+      </w:pPr>
+      <w:r>
+        <w:rPr>
+          <w:rFonts w:ascii="Times New Roman" w:hAnsi="Times New Roman" w:cs="Times New Roman"/>
           <w:sz w:val="24"/>
           <w:szCs w:val="24"/>
         </w:rPr>
@@ -852,12 +857,14 @@
           <w:numId w:val="1"/>
         </w:numPr>
         <w:rPr>
-          <w:sz w:val="24"/>
-          <w:szCs w:val="24"/>
-        </w:rPr>
-      </w:pPr>
-      <w:r>
-        <w:rPr>
+          <w:rFonts w:ascii="Times New Roman" w:hAnsi="Times New Roman" w:cs="Times New Roman"/>
+          <w:sz w:val="24"/>
+          <w:szCs w:val="24"/>
+        </w:rPr>
+      </w:pPr>
+      <w:r>
+        <w:rPr>
+          <w:rFonts w:ascii="Times New Roman" w:hAnsi="Times New Roman" w:cs="Times New Roman"/>
           <w:sz w:val="24"/>
           <w:szCs w:val="24"/>
         </w:rPr>
@@ -865,6 +872,7 @@
       </w:r>
       <w:r>
         <w:rPr>
+          <w:rFonts w:ascii="Times New Roman" w:hAnsi="Times New Roman" w:cs="Times New Roman"/>
           <w:sz w:val="24"/>
           <w:szCs w:val="24"/>
         </w:rPr>
@@ -872,6 +880,7 @@
       </w:r>
       <w:r>
         <w:rPr>
+          <w:rFonts w:ascii="Times New Roman" w:hAnsi="Times New Roman" w:cs="Times New Roman"/>
           <w:sz w:val="24"/>
           <w:szCs w:val="24"/>
         </w:rPr>
@@ -879,6 +888,7 @@
       </w:r>
       <w:r>
         <w:rPr>
+          <w:rFonts w:ascii="Times New Roman" w:hAnsi="Times New Roman" w:cs="Times New Roman"/>
           <w:sz w:val="24"/>
           <w:szCs w:val="24"/>
         </w:rPr>
@@ -886,6 +896,7 @@
       </w:r>
       <w:r>
         <w:rPr>
+          <w:rFonts w:ascii="Times New Roman" w:hAnsi="Times New Roman" w:cs="Times New Roman"/>
           <w:sz w:val="24"/>
           <w:szCs w:val="24"/>
         </w:rPr>
@@ -893,6 +904,7 @@
       </w:r>
       <w:r>
         <w:rPr>
+          <w:rFonts w:ascii="Times New Roman" w:hAnsi="Times New Roman" w:cs="Times New Roman"/>
           <w:sz w:val="24"/>
           <w:szCs w:val="24"/>
         </w:rPr>
@@ -907,12 +919,14 @@
           <w:numId w:val="1"/>
         </w:numPr>
         <w:rPr>
-          <w:sz w:val="24"/>
-          <w:szCs w:val="24"/>
-        </w:rPr>
-      </w:pPr>
-      <w:r>
-        <w:rPr>
+          <w:rFonts w:ascii="Times New Roman" w:hAnsi="Times New Roman" w:cs="Times New Roman"/>
+          <w:sz w:val="24"/>
+          <w:szCs w:val="24"/>
+        </w:rPr>
+      </w:pPr>
+      <w:r>
+        <w:rPr>
+          <w:rFonts w:ascii="Times New Roman" w:hAnsi="Times New Roman" w:cs="Times New Roman"/>
           <w:sz w:val="24"/>
           <w:szCs w:val="24"/>
         </w:rPr>
@@ -920,6 +934,7 @@
       </w:r>
       <w:r>
         <w:rPr>
+          <w:rFonts w:ascii="Times New Roman" w:hAnsi="Times New Roman" w:cs="Times New Roman"/>
           <w:sz w:val="24"/>
           <w:szCs w:val="24"/>
         </w:rPr>
@@ -927,6 +942,7 @@
       </w:r>
       <w:r>
         <w:rPr>
+          <w:rFonts w:ascii="Times New Roman" w:hAnsi="Times New Roman" w:cs="Times New Roman"/>
           <w:sz w:val="24"/>
           <w:szCs w:val="24"/>
         </w:rPr>
@@ -934,6 +950,7 @@
       </w:r>
       <w:r>
         <w:rPr>
+          <w:rFonts w:ascii="Times New Roman" w:hAnsi="Times New Roman" w:cs="Times New Roman"/>
           <w:sz w:val="24"/>
           <w:szCs w:val="24"/>
         </w:rPr>
@@ -941,6 +958,7 @@
       </w:r>
       <w:r>
         <w:rPr>
+          <w:rFonts w:ascii="Times New Roman" w:hAnsi="Times New Roman" w:cs="Times New Roman"/>
           <w:sz w:val="24"/>
           <w:szCs w:val="24"/>
         </w:rPr>
@@ -948,6 +966,7 @@
       </w:r>
       <w:r>
         <w:rPr>
+          <w:rFonts w:ascii="Times New Roman" w:hAnsi="Times New Roman" w:cs="Times New Roman"/>
           <w:sz w:val="24"/>
           <w:szCs w:val="24"/>
         </w:rPr>
@@ -955,6 +974,7 @@
       </w:r>
       <w:r>
         <w:rPr>
+          <w:rFonts w:ascii="Times New Roman" w:hAnsi="Times New Roman" w:cs="Times New Roman"/>
           <w:sz w:val="24"/>
           <w:szCs w:val="24"/>
         </w:rPr>
@@ -962,6 +982,7 @@
       </w:r>
       <w:r>
         <w:rPr>
+          <w:rFonts w:ascii="Times New Roman" w:hAnsi="Times New Roman" w:cs="Times New Roman"/>
           <w:sz w:val="24"/>
           <w:szCs w:val="24"/>
         </w:rPr>
@@ -969,6 +990,7 @@
       </w:r>
       <w:r>
         <w:rPr>
+          <w:rFonts w:ascii="Times New Roman" w:hAnsi="Times New Roman" w:cs="Times New Roman"/>
           <w:sz w:val="24"/>
           <w:szCs w:val="24"/>
         </w:rPr>
@@ -979,12 +1001,14 @@
       <w:pPr>
         <w:pStyle w:val="Subtitle"/>
         <w:rPr>
-          <w:sz w:val="24"/>
-          <w:szCs w:val="24"/>
-        </w:rPr>
-      </w:pPr>
-      <w:r>
-        <w:rPr>
+          <w:rFonts w:ascii="Times New Roman" w:hAnsi="Times New Roman" w:cs="Times New Roman"/>
+          <w:sz w:val="24"/>
+          <w:szCs w:val="24"/>
+        </w:rPr>
+      </w:pPr>
+      <w:r>
+        <w:rPr>
+          <w:rFonts w:ascii="Times New Roman" w:hAnsi="Times New Roman" w:cs="Times New Roman"/>
           <w:sz w:val="24"/>
           <w:szCs w:val="24"/>
         </w:rPr>
@@ -994,12 +1018,14 @@
     <w:p>
       <w:pPr>
         <w:rPr>
-          <w:sz w:val="24"/>
-          <w:szCs w:val="24"/>
-        </w:rPr>
-      </w:pPr>
-      <w:r>
-        <w:rPr>
+          <w:rFonts w:ascii="Times New Roman" w:hAnsi="Times New Roman" w:cs="Times New Roman"/>
+          <w:sz w:val="24"/>
+          <w:szCs w:val="24"/>
+        </w:rPr>
+      </w:pPr>
+      <w:r>
+        <w:rPr>
+          <w:rFonts w:ascii="Times New Roman" w:hAnsi="Times New Roman" w:cs="Times New Roman"/>
           <w:sz w:val="24"/>
           <w:szCs w:val="24"/>
         </w:rPr>
@@ -1007,6 +1033,7 @@
       </w:r>
       <w:r>
         <w:rPr>
+          <w:rFonts w:ascii="Times New Roman" w:hAnsi="Times New Roman" w:cs="Times New Roman"/>
           <w:sz w:val="24"/>
           <w:szCs w:val="24"/>
         </w:rPr>
@@ -1014,6 +1041,7 @@
       </w:r>
       <w:r>
         <w:rPr>
+          <w:rFonts w:ascii="Times New Roman" w:hAnsi="Times New Roman" w:cs="Times New Roman"/>
           <w:sz w:val="24"/>
           <w:szCs w:val="24"/>
         </w:rPr>
@@ -1021,6 +1049,7 @@
       </w:r>
       <w:r>
         <w:rPr>
+          <w:rFonts w:ascii="Times New Roman" w:hAnsi="Times New Roman" w:cs="Times New Roman"/>
           <w:sz w:val="24"/>
           <w:szCs w:val="24"/>
         </w:rPr>
@@ -1029,6 +1058,7 @@
       <w:proofErr w:type="gramStart"/>
       <w:r>
         <w:rPr>
+          <w:rFonts w:ascii="Times New Roman" w:hAnsi="Times New Roman" w:cs="Times New Roman"/>
           <w:sz w:val="24"/>
           <w:szCs w:val="24"/>
         </w:rPr>
@@ -1037,6 +1067,7 @@
       <w:proofErr w:type="gramEnd"/>
       <w:r>
         <w:rPr>
+          <w:rFonts w:ascii="Times New Roman" w:hAnsi="Times New Roman" w:cs="Times New Roman"/>
           <w:sz w:val="24"/>
           <w:szCs w:val="24"/>
         </w:rPr>
@@ -1044,6 +1075,7 @@
       </w:r>
       <w:r>
         <w:rPr>
+          <w:rFonts w:ascii="Times New Roman" w:hAnsi="Times New Roman" w:cs="Times New Roman"/>
           <w:sz w:val="24"/>
           <w:szCs w:val="24"/>
         </w:rPr>
@@ -1051,6 +1083,7 @@
       </w:r>
       <w:r>
         <w:rPr>
+          <w:rFonts w:ascii="Times New Roman" w:hAnsi="Times New Roman" w:cs="Times New Roman"/>
           <w:sz w:val="24"/>
           <w:szCs w:val="24"/>
         </w:rPr>
@@ -1058,6 +1091,7 @@
       </w:r>
       <w:r>
         <w:rPr>
+          <w:rFonts w:ascii="Times New Roman" w:hAnsi="Times New Roman" w:cs="Times New Roman"/>
           <w:sz w:val="24"/>
           <w:szCs w:val="24"/>
         </w:rPr>
@@ -1065,6 +1099,7 @@
       </w:r>
       <w:r>
         <w:rPr>
+          <w:rFonts w:ascii="Times New Roman" w:hAnsi="Times New Roman" w:cs="Times New Roman"/>
           <w:sz w:val="24"/>
           <w:szCs w:val="24"/>
         </w:rPr>
@@ -1072,6 +1107,7 @@
       </w:r>
       <w:r>
         <w:rPr>
+          <w:rFonts w:ascii="Times New Roman" w:hAnsi="Times New Roman" w:cs="Times New Roman"/>
           <w:sz w:val="24"/>
           <w:szCs w:val="24"/>
         </w:rPr>
@@ -1079,6 +1115,7 @@
       </w:r>
       <w:r>
         <w:rPr>
+          <w:rFonts w:ascii="Times New Roman" w:hAnsi="Times New Roman" w:cs="Times New Roman"/>
           <w:sz w:val="24"/>
           <w:szCs w:val="24"/>
         </w:rPr>
@@ -1086,6 +1123,7 @@
       </w:r>
       <w:r>
         <w:rPr>
+          <w:rFonts w:ascii="Times New Roman" w:hAnsi="Times New Roman" w:cs="Times New Roman"/>
           <w:sz w:val="24"/>
           <w:szCs w:val="24"/>
         </w:rPr>
@@ -1093,6 +1131,7 @@
       </w:r>
       <w:r>
         <w:rPr>
+          <w:rFonts w:ascii="Times New Roman" w:hAnsi="Times New Roman" w:cs="Times New Roman"/>
           <w:sz w:val="24"/>
           <w:szCs w:val="24"/>
         </w:rPr>
@@ -1100,6 +1139,7 @@
       </w:r>
       <w:r>
         <w:rPr>
+          <w:rFonts w:ascii="Times New Roman" w:hAnsi="Times New Roman" w:cs="Times New Roman"/>
           <w:sz w:val="24"/>
           <w:szCs w:val="24"/>
         </w:rPr>
@@ -1110,12 +1150,14 @@
       <w:pPr>
         <w:pStyle w:val="Subtitle"/>
         <w:rPr>
-          <w:sz w:val="24"/>
-          <w:szCs w:val="24"/>
-        </w:rPr>
-      </w:pPr>
-      <w:r>
-        <w:rPr>
+          <w:rFonts w:ascii="Times New Roman" w:hAnsi="Times New Roman" w:cs="Times New Roman"/>
+          <w:sz w:val="24"/>
+          <w:szCs w:val="24"/>
+        </w:rPr>
+      </w:pPr>
+      <w:r>
+        <w:rPr>
+          <w:rFonts w:ascii="Times New Roman" w:hAnsi="Times New Roman" w:cs="Times New Roman"/>
           <w:sz w:val="24"/>
           <w:szCs w:val="24"/>
         </w:rPr>
@@ -1124,14 +1166,223 @@
     </w:p>
     <w:p>
       <w:pPr>
+        <w:rPr>
+          <w:rFonts w:ascii="Times New Roman" w:hAnsi="Times New Roman" w:cs="Times New Roman"/>
+          <w:sz w:val="24"/>
+          <w:szCs w:val="24"/>
+        </w:rPr>
+      </w:pPr>
+      <w:r>
+        <w:rPr>
+          <w:rFonts w:ascii="Times New Roman" w:hAnsi="Times New Roman" w:cs="Times New Roman"/>
+          <w:sz w:val="24"/>
+          <w:szCs w:val="24"/>
+        </w:rPr>
+        <w:tab/>
+        <w:t>In depth first search,</w:t>
+      </w:r>
+      <w:r>
+        <w:rPr>
+          <w:rFonts w:ascii="Times New Roman" w:hAnsi="Times New Roman" w:cs="Times New Roman"/>
+          <w:sz w:val="24"/>
+          <w:szCs w:val="24"/>
+        </w:rPr>
+        <w:t xml:space="preserve"> it is instantiated by calling the solve maze method with parameter of a</w:t>
+      </w:r>
+      <w:r>
+        <w:rPr>
+          <w:rFonts w:ascii="Times New Roman" w:hAnsi="Times New Roman" w:cs="Times New Roman"/>
+          <w:sz w:val="24"/>
+          <w:szCs w:val="24"/>
+        </w:rPr>
+        <w:t xml:space="preserve"> start node to begin the maze</w:t>
+      </w:r>
+      <w:r>
+        <w:rPr>
+          <w:rFonts w:ascii="Times New Roman" w:hAnsi="Times New Roman" w:cs="Times New Roman"/>
+          <w:sz w:val="24"/>
+          <w:szCs w:val="24"/>
+        </w:rPr>
+        <w:t xml:space="preserve"> and end node</w:t>
+      </w:r>
+      <w:r>
+        <w:rPr>
+          <w:rFonts w:ascii="Times New Roman" w:hAnsi="Times New Roman" w:cs="Times New Roman"/>
+          <w:sz w:val="24"/>
+          <w:szCs w:val="24"/>
+        </w:rPr>
+        <w:t xml:space="preserve">. The constructor for DFS has a ‘current’ node variable, a </w:t>
+      </w:r>
+      <w:proofErr w:type="spellStart"/>
+      <w:r>
+        <w:rPr>
+          <w:rFonts w:ascii="Times New Roman" w:hAnsi="Times New Roman" w:cs="Times New Roman"/>
+          <w:sz w:val="24"/>
+          <w:szCs w:val="24"/>
+        </w:rPr>
+        <w:t>lifo</w:t>
+      </w:r>
+      <w:proofErr w:type="spellEnd"/>
+      <w:r>
+        <w:rPr>
+          <w:rFonts w:ascii="Times New Roman" w:hAnsi="Times New Roman" w:cs="Times New Roman"/>
+          <w:sz w:val="24"/>
+          <w:szCs w:val="24"/>
+        </w:rPr>
+        <w:t xml:space="preserve"> queue and a visited list. By implementing methods to check if nodes have been visited, finding connected nodes, changing visited status, and adding/removing from the frontier (</w:t>
+      </w:r>
+      <w:proofErr w:type="spellStart"/>
+      <w:r>
+        <w:rPr>
+          <w:rFonts w:ascii="Times New Roman" w:hAnsi="Times New Roman" w:cs="Times New Roman"/>
+          <w:sz w:val="24"/>
+          <w:szCs w:val="24"/>
+        </w:rPr>
+        <w:t>lifo</w:t>
+      </w:r>
+      <w:proofErr w:type="spellEnd"/>
+      <w:r>
+        <w:rPr>
+          <w:rFonts w:ascii="Times New Roman" w:hAnsi="Times New Roman" w:cs="Times New Roman"/>
+          <w:sz w:val="24"/>
+          <w:szCs w:val="24"/>
+        </w:rPr>
+        <w:t xml:space="preserve"> queue) I was able to solve the maze using DFS.</w:t>
+      </w:r>
+    </w:p>
+    <w:p>
+      <w:pPr>
+        <w:rPr>
+          <w:rFonts w:ascii="Times New Roman" w:hAnsi="Times New Roman" w:cs="Times New Roman"/>
+          <w:sz w:val="24"/>
+          <w:szCs w:val="24"/>
+        </w:rPr>
+      </w:pPr>
+      <w:r>
+        <w:rPr>
+          <w:rFonts w:ascii="Times New Roman" w:hAnsi="Times New Roman" w:cs="Times New Roman"/>
+          <w:sz w:val="24"/>
+          <w:szCs w:val="24"/>
+        </w:rPr>
+        <w:tab/>
+      </w:r>
+      <w:r>
+        <w:rPr>
+          <w:rFonts w:ascii="Times New Roman" w:hAnsi="Times New Roman" w:cs="Times New Roman"/>
+          <w:sz w:val="24"/>
+          <w:szCs w:val="24"/>
+        </w:rPr>
+        <w:t xml:space="preserve"> One interesting implementation in my code would be retrieving the list of connected nodes from the </w:t>
+      </w:r>
+      <w:proofErr w:type="spellStart"/>
+      <w:r>
+        <w:rPr>
+          <w:rFonts w:ascii="Times New Roman" w:hAnsi="Times New Roman" w:cs="Times New Roman"/>
+          <w:sz w:val="24"/>
+          <w:szCs w:val="24"/>
+        </w:rPr>
+        <w:t>MazeNode</w:t>
+      </w:r>
+      <w:proofErr w:type="spellEnd"/>
+      <w:r>
+        <w:rPr>
+          <w:rFonts w:ascii="Times New Roman" w:hAnsi="Times New Roman" w:cs="Times New Roman"/>
+          <w:sz w:val="24"/>
+          <w:szCs w:val="24"/>
+        </w:rPr>
+        <w:t xml:space="preserve"> class. I used the copy method</w:t>
+      </w:r>
+      <w:r>
+        <w:rPr>
+          <w:rFonts w:ascii="Times New Roman" w:hAnsi="Times New Roman" w:cs="Times New Roman"/>
+          <w:sz w:val="24"/>
+          <w:szCs w:val="24"/>
+        </w:rPr>
+        <w:t xml:space="preserve">, from the list methods, to change the visited status without having to reset all the nodes visited status. </w:t>
+      </w:r>
+    </w:p>
+    <w:p>
+      <w:pPr>
+        <w:rPr>
+          <w:rFonts w:ascii="Times New Roman" w:hAnsi="Times New Roman" w:cs="Times New Roman"/>
+          <w:sz w:val="24"/>
+          <w:szCs w:val="24"/>
+        </w:rPr>
+      </w:pPr>
+      <w:r>
+        <w:rPr>
+          <w:rFonts w:ascii="Times New Roman" w:hAnsi="Times New Roman" w:cs="Times New Roman"/>
+          <w:sz w:val="24"/>
+          <w:szCs w:val="24"/>
+        </w:rPr>
+        <w:tab/>
+        <w:t xml:space="preserve">Another interesting implementation is the remove from frontier method. Since this is a </w:t>
+      </w:r>
+      <w:proofErr w:type="spellStart"/>
+      <w:r>
+        <w:rPr>
+          <w:rFonts w:ascii="Times New Roman" w:hAnsi="Times New Roman" w:cs="Times New Roman"/>
+          <w:sz w:val="24"/>
+          <w:szCs w:val="24"/>
+        </w:rPr>
+        <w:t>lifo</w:t>
+      </w:r>
+      <w:proofErr w:type="spellEnd"/>
+      <w:r>
+        <w:rPr>
+          <w:rFonts w:ascii="Times New Roman" w:hAnsi="Times New Roman" w:cs="Times New Roman"/>
+          <w:sz w:val="24"/>
+          <w:szCs w:val="24"/>
+        </w:rPr>
+        <w:t xml:space="preserve"> queue, I was able to set the current by using get method from import queue, to set my current node. Since it is a </w:t>
+      </w:r>
+      <w:proofErr w:type="spellStart"/>
+      <w:r>
+        <w:rPr>
+          <w:rFonts w:ascii="Times New Roman" w:hAnsi="Times New Roman" w:cs="Times New Roman"/>
+          <w:sz w:val="24"/>
+          <w:szCs w:val="24"/>
+        </w:rPr>
+        <w:t>lifo</w:t>
+      </w:r>
+      <w:proofErr w:type="spellEnd"/>
+      <w:r>
+        <w:rPr>
+          <w:rFonts w:ascii="Times New Roman" w:hAnsi="Times New Roman" w:cs="Times New Roman"/>
+          <w:sz w:val="24"/>
+          <w:szCs w:val="24"/>
+        </w:rPr>
+        <w:t xml:space="preserve"> I added the current back into the queue</w:t>
+      </w:r>
+      <w:r>
+        <w:rPr>
+          <w:rFonts w:ascii="Times New Roman" w:hAnsi="Times New Roman" w:cs="Times New Roman"/>
+          <w:sz w:val="24"/>
+          <w:szCs w:val="24"/>
+        </w:rPr>
+        <w:t>,</w:t>
+      </w:r>
+      <w:r>
+        <w:rPr>
+          <w:rFonts w:ascii="Times New Roman" w:hAnsi="Times New Roman" w:cs="Times New Roman"/>
+          <w:sz w:val="24"/>
+          <w:szCs w:val="24"/>
+        </w:rPr>
+        <w:t xml:space="preserve"> so I could reuse functions which use the current node. </w:t>
+      </w:r>
+    </w:p>
+    <w:p>
+      <w:pPr>
         <w:pStyle w:val="Subtitle"/>
         <w:rPr>
-          <w:sz w:val="24"/>
-          <w:szCs w:val="24"/>
-        </w:rPr>
-      </w:pPr>
-      <w:r>
-        <w:rPr>
+          <w:rFonts w:ascii="Times New Roman" w:hAnsi="Times New Roman" w:cs="Times New Roman"/>
+          <w:sz w:val="24"/>
+          <w:szCs w:val="24"/>
+        </w:rPr>
+      </w:pPr>
+      <w:r>
+        <w:rPr>
+          <w:rFonts w:ascii="Times New Roman" w:hAnsi="Times New Roman" w:cs="Times New Roman"/>
           <w:sz w:val="24"/>
           <w:szCs w:val="24"/>
         </w:rPr>
@@ -1140,14 +1391,97 @@
     </w:p>
     <w:p>
       <w:pPr>
+        <w:rPr>
+          <w:rFonts w:ascii="Times New Roman" w:hAnsi="Times New Roman" w:cs="Times New Roman"/>
+          <w:sz w:val="24"/>
+          <w:szCs w:val="24"/>
+        </w:rPr>
+      </w:pPr>
+      <w:r>
+        <w:rPr>
+          <w:rFonts w:ascii="Times New Roman" w:hAnsi="Times New Roman" w:cs="Times New Roman"/>
+          <w:sz w:val="24"/>
+          <w:szCs w:val="24"/>
+        </w:rPr>
+        <w:lastRenderedPageBreak/>
+        <w:tab/>
+        <w:t xml:space="preserve">In BFS, I used a similar approach as DFS. Using all the same methods as described in DFS, I was able to solve the maze. The only difference with these methods is that they took in a node rather than just using current node as in DFS. For a constructor, variables to represent a current node a </w:t>
+      </w:r>
+      <w:proofErr w:type="spellStart"/>
+      <w:r>
+        <w:rPr>
+          <w:rFonts w:ascii="Times New Roman" w:hAnsi="Times New Roman" w:cs="Times New Roman"/>
+          <w:sz w:val="24"/>
+          <w:szCs w:val="24"/>
+        </w:rPr>
+        <w:t>fifo</w:t>
+      </w:r>
+      <w:proofErr w:type="spellEnd"/>
+      <w:r>
+        <w:rPr>
+          <w:rFonts w:ascii="Times New Roman" w:hAnsi="Times New Roman" w:cs="Times New Roman"/>
+          <w:sz w:val="24"/>
+          <w:szCs w:val="24"/>
+        </w:rPr>
+        <w:t xml:space="preserve"> queue and visited list were used, similarly to DFS. </w:t>
+      </w:r>
+    </w:p>
+    <w:p>
+      <w:pPr>
+        <w:rPr>
+          <w:rFonts w:ascii="Times New Roman" w:hAnsi="Times New Roman" w:cs="Times New Roman"/>
+          <w:sz w:val="24"/>
+          <w:szCs w:val="24"/>
+        </w:rPr>
+      </w:pPr>
+      <w:r>
+        <w:rPr>
+          <w:rFonts w:ascii="Times New Roman" w:hAnsi="Times New Roman" w:cs="Times New Roman"/>
+          <w:sz w:val="24"/>
+          <w:szCs w:val="24"/>
+        </w:rPr>
+        <w:tab/>
+        <w:t xml:space="preserve">An interesting implementation in BFS is how to handle what node was the current node. I handled this by </w:t>
+      </w:r>
+      <w:r>
+        <w:rPr>
+          <w:rFonts w:ascii="Times New Roman" w:hAnsi="Times New Roman" w:cs="Times New Roman"/>
+          <w:sz w:val="24"/>
+          <w:szCs w:val="24"/>
+        </w:rPr>
+        <w:t xml:space="preserve">making the current node the node most recently removed node from the queue. This then allowed the functions to work properly without redundancy. </w:t>
+      </w:r>
+    </w:p>
+    <w:p>
+      <w:pPr>
+        <w:rPr>
+          <w:rFonts w:ascii="Times New Roman" w:hAnsi="Times New Roman" w:cs="Times New Roman"/>
+          <w:sz w:val="24"/>
+          <w:szCs w:val="24"/>
+        </w:rPr>
+      </w:pPr>
+      <w:r>
+        <w:rPr>
+          <w:rFonts w:ascii="Times New Roman" w:hAnsi="Times New Roman" w:cs="Times New Roman"/>
+          <w:sz w:val="24"/>
+          <w:szCs w:val="24"/>
+        </w:rPr>
+        <w:tab/>
+        <w:t>Another implementation in which is interesting, is where to change the status of the visited node. Changing the visited status once the node is in the queue while having the current node being the most recently removed node from the queue, I was able to go through the maze using BFS.</w:t>
+      </w:r>
+    </w:p>
+    <w:p>
+      <w:pPr>
         <w:pStyle w:val="Subtitle"/>
         <w:rPr>
-          <w:sz w:val="24"/>
-          <w:szCs w:val="24"/>
-        </w:rPr>
-      </w:pPr>
-      <w:r>
-        <w:rPr>
+          <w:rFonts w:ascii="Times New Roman" w:hAnsi="Times New Roman" w:cs="Times New Roman"/>
+          <w:sz w:val="24"/>
+          <w:szCs w:val="24"/>
+        </w:rPr>
+      </w:pPr>
+      <w:r>
+        <w:rPr>
+          <w:rFonts w:ascii="Times New Roman" w:hAnsi="Times New Roman" w:cs="Times New Roman"/>
           <w:sz w:val="24"/>
           <w:szCs w:val="24"/>
         </w:rPr>
@@ -1158,12 +1492,14 @@
       <w:pPr>
         <w:pStyle w:val="Subtitle"/>
         <w:rPr>
-          <w:sz w:val="24"/>
-          <w:szCs w:val="24"/>
-        </w:rPr>
-      </w:pPr>
-      <w:r>
-        <w:rPr>
+          <w:rFonts w:ascii="Times New Roman" w:hAnsi="Times New Roman" w:cs="Times New Roman"/>
+          <w:sz w:val="24"/>
+          <w:szCs w:val="24"/>
+        </w:rPr>
+      </w:pPr>
+      <w:r>
+        <w:rPr>
+          <w:rFonts w:ascii="Times New Roman" w:hAnsi="Times New Roman" w:cs="Times New Roman"/>
           <w:sz w:val="24"/>
           <w:szCs w:val="24"/>
         </w:rPr>
@@ -1172,8 +1508,153 @@
     </w:p>
     <w:p>
       <w:pPr>
-        <w:rPr>
-          <w:rFonts w:cs="Times New Roman"/>
+        <w:pStyle w:val="Heading2"/>
+        <w:rPr>
+          <w:rFonts w:ascii="Times New Roman" w:hAnsi="Times New Roman" w:cs="Times New Roman"/>
+          <w:sz w:val="24"/>
+          <w:szCs w:val="24"/>
+        </w:rPr>
+      </w:pPr>
+      <w:r>
+        <w:rPr>
+          <w:rFonts w:ascii="Times New Roman" w:hAnsi="Times New Roman" w:cs="Times New Roman"/>
+          <w:sz w:val="24"/>
+          <w:szCs w:val="24"/>
+        </w:rPr>
+        <w:t>Write-up (Justin Keeling)</w:t>
+      </w:r>
+    </w:p>
+    <w:p>
+      <w:pPr>
+        <w:rPr>
+          <w:rFonts w:ascii="Times New Roman" w:hAnsi="Times New Roman" w:cs="Times New Roman"/>
+          <w:sz w:val="24"/>
+          <w:szCs w:val="24"/>
+        </w:rPr>
+      </w:pPr>
+      <w:r>
+        <w:rPr>
+          <w:rFonts w:ascii="Times New Roman" w:hAnsi="Times New Roman" w:cs="Times New Roman"/>
+          <w:sz w:val="24"/>
+          <w:szCs w:val="24"/>
+        </w:rPr>
+        <w:tab/>
+        <w:t xml:space="preserve">For myself, I </w:t>
+      </w:r>
+      <w:r>
+        <w:rPr>
+          <w:rFonts w:ascii="Times New Roman" w:hAnsi="Times New Roman" w:cs="Times New Roman"/>
+          <w:sz w:val="24"/>
+          <w:szCs w:val="24"/>
+        </w:rPr>
+        <w:t xml:space="preserve">was responsible for </w:t>
+      </w:r>
+      <w:r>
+        <w:rPr>
+          <w:rFonts w:ascii="Times New Roman" w:hAnsi="Times New Roman" w:cs="Times New Roman"/>
+          <w:sz w:val="24"/>
+          <w:szCs w:val="24"/>
+        </w:rPr>
+        <w:t>building the DFS and BFS search algorithms to function properly</w:t>
+      </w:r>
+      <w:r>
+        <w:rPr>
+          <w:rFonts w:ascii="Times New Roman" w:hAnsi="Times New Roman" w:cs="Times New Roman"/>
+          <w:sz w:val="24"/>
+          <w:szCs w:val="24"/>
+        </w:rPr>
+        <w:t>, and to connect the main (which Corey was responsible for) and both search algorithms correctly</w:t>
+      </w:r>
+      <w:r>
+        <w:rPr>
+          <w:rFonts w:ascii="Times New Roman" w:hAnsi="Times New Roman" w:cs="Times New Roman"/>
+          <w:sz w:val="24"/>
+          <w:szCs w:val="24"/>
+        </w:rPr>
+        <w:t xml:space="preserve">. </w:t>
+      </w:r>
+      <w:r>
+        <w:rPr>
+          <w:rFonts w:ascii="Times New Roman" w:hAnsi="Times New Roman" w:cs="Times New Roman"/>
+          <w:sz w:val="24"/>
+          <w:szCs w:val="24"/>
+        </w:rPr>
+        <w:t>This involved much communication. Using Git hub and Git Kraken we were able to communicate and prompt each other for what needs to be updated with more recent code, or bugs that need to be fixed.</w:t>
+      </w:r>
+    </w:p>
+    <w:p>
+      <w:pPr>
+        <w:rPr>
+          <w:rFonts w:ascii="Times New Roman" w:hAnsi="Times New Roman" w:cs="Times New Roman"/>
+          <w:sz w:val="24"/>
+          <w:szCs w:val="24"/>
+        </w:rPr>
+      </w:pPr>
+      <w:r>
+        <w:rPr>
+          <w:rFonts w:ascii="Times New Roman" w:hAnsi="Times New Roman" w:cs="Times New Roman"/>
+          <w:sz w:val="24"/>
+          <w:szCs w:val="24"/>
+        </w:rPr>
+        <w:tab/>
+      </w:r>
+      <w:r>
+        <w:rPr>
+          <w:rFonts w:ascii="Times New Roman" w:hAnsi="Times New Roman" w:cs="Times New Roman"/>
+          <w:sz w:val="24"/>
+          <w:szCs w:val="24"/>
+        </w:rPr>
+        <w:t xml:space="preserve">While doing the DFS, I found that the most difficult/interesting aspect of this was handling the connected nodes. Initially, I first used a function within </w:t>
+      </w:r>
+      <w:proofErr w:type="spellStart"/>
+      <w:r>
+        <w:rPr>
+          <w:rFonts w:ascii="Times New Roman" w:hAnsi="Times New Roman" w:cs="Times New Roman"/>
+          <w:sz w:val="24"/>
+          <w:szCs w:val="24"/>
+        </w:rPr>
+        <w:t>MazeNode</w:t>
+      </w:r>
+      <w:proofErr w:type="spellEnd"/>
+      <w:r>
+        <w:rPr>
+          <w:rFonts w:ascii="Times New Roman" w:hAnsi="Times New Roman" w:cs="Times New Roman"/>
+          <w:sz w:val="24"/>
+          <w:szCs w:val="24"/>
+        </w:rPr>
+        <w:t xml:space="preserve"> to get a list of all connecting nodes. I set a variable equal to the function call and proceeded. Little did I know that changing the nodes visited status was prohibiting other search algorithms to function properly. Using the copy method, </w:t>
+      </w:r>
+      <w:r>
+        <w:rPr>
+          <w:rFonts w:ascii="Times New Roman" w:hAnsi="Times New Roman" w:cs="Times New Roman"/>
+          <w:sz w:val="24"/>
+          <w:szCs w:val="24"/>
+        </w:rPr>
+        <w:t xml:space="preserve">I was able to copy the list without changing the node’s visited variable directly. </w:t>
+      </w:r>
+    </w:p>
+    <w:p>
+      <w:pPr>
+        <w:rPr>
+          <w:rFonts w:ascii="Times New Roman" w:hAnsi="Times New Roman" w:cs="Times New Roman"/>
+          <w:sz w:val="24"/>
+          <w:szCs w:val="24"/>
+        </w:rPr>
+      </w:pPr>
+      <w:r>
+        <w:rPr>
+          <w:rFonts w:ascii="Times New Roman" w:hAnsi="Times New Roman" w:cs="Times New Roman"/>
+          <w:sz w:val="24"/>
+          <w:szCs w:val="24"/>
+        </w:rPr>
+        <w:tab/>
+        <w:t>Within BFS, I found that it the most challenging aspect was to correctly backtrack to the correct location to expand another node. I first begun by trying to implement BFS in the same manner as DFS. This approach did not function properly. Using the debugger, I found my error and changed the methods to take in a specific node rather than using the current node, as I did in DFS.  To map out my error to the longest. Because of this, the implementation time was unexpectedly longer than I anticipated.</w:t>
+      </w:r>
+    </w:p>
+    <w:p>
+      <w:pPr>
+        <w:rPr>
+          <w:rFonts w:ascii="Times New Roman" w:hAnsi="Times New Roman" w:cs="Times New Roman"/>
           <w:sz w:val="24"/>
           <w:szCs w:val="24"/>
         </w:rPr>

</xml_diff>

<commit_message>
Added output DFS/BFS to doc
</commit_message>
<xml_diff>
--- a/ProgLab1 Documentation.docx
+++ b/ProgLab1 Documentation.docx
@@ -86,25 +86,7 @@
           <w:sz w:val="24"/>
           <w:szCs w:val="24"/>
         </w:rPr>
-        <w:t xml:space="preserve">Cory covered the </w:t>
-      </w:r>
-      <w:proofErr w:type="spellStart"/>
-      <w:r>
-        <w:rPr>
-          <w:rFonts w:ascii="Times New Roman" w:hAnsi="Times New Roman" w:cs="Times New Roman"/>
-          <w:sz w:val="24"/>
-          <w:szCs w:val="24"/>
-        </w:rPr>
-        <w:t>MazeNode</w:t>
-      </w:r>
-      <w:proofErr w:type="spellEnd"/>
-      <w:r>
-        <w:rPr>
-          <w:rFonts w:ascii="Times New Roman" w:hAnsi="Times New Roman" w:cs="Times New Roman"/>
-          <w:sz w:val="24"/>
-          <w:szCs w:val="24"/>
-        </w:rPr>
-        <w:t xml:space="preserve"> class, reading in the maze text files, making the node tree, the top-level search function, and printing the results. Justin handled the Depth First </w:t>
+        <w:t xml:space="preserve">Cory covered the MazeNode class, reading in the maze text files, making the node tree, the top-level search function, and printing the results. Justin handled the Depth First </w:t>
       </w:r>
       <w:r>
         <w:rPr>
@@ -656,18 +638,8 @@
           <w:sz w:val="24"/>
           <w:szCs w:val="24"/>
         </w:rPr>
-        <w:t xml:space="preserve"> then </w:t>
-      </w:r>
-      <w:proofErr w:type="gramStart"/>
-      <w:r>
-        <w:rPr>
-          <w:rFonts w:ascii="Times New Roman" w:hAnsi="Times New Roman" w:cs="Times New Roman"/>
-          <w:sz w:val="24"/>
-          <w:szCs w:val="24"/>
-        </w:rPr>
-        <w:t>ran</w:t>
-      </w:r>
-      <w:proofErr w:type="gramEnd"/>
+        <w:t xml:space="preserve"> then ran</w:t>
+      </w:r>
       <w:r>
         <w:rPr>
           <w:rFonts w:ascii="Times New Roman" w:hAnsi="Times New Roman" w:cs="Times New Roman"/>
@@ -847,43 +819,7 @@
           <w:sz w:val="24"/>
           <w:szCs w:val="24"/>
         </w:rPr>
-        <w:t xml:space="preserve">. The constructor for DFS has a ‘current’ node variable, a </w:t>
-      </w:r>
-      <w:proofErr w:type="spellStart"/>
-      <w:r>
-        <w:rPr>
-          <w:rFonts w:ascii="Times New Roman" w:hAnsi="Times New Roman" w:cs="Times New Roman"/>
-          <w:sz w:val="24"/>
-          <w:szCs w:val="24"/>
-        </w:rPr>
-        <w:t>lifo</w:t>
-      </w:r>
-      <w:proofErr w:type="spellEnd"/>
-      <w:r>
-        <w:rPr>
-          <w:rFonts w:ascii="Times New Roman" w:hAnsi="Times New Roman" w:cs="Times New Roman"/>
-          <w:sz w:val="24"/>
-          <w:szCs w:val="24"/>
-        </w:rPr>
-        <w:t xml:space="preserve"> queue and a visited list. By implementing methods to check if nodes have been visited, finding connected nodes, changing visited status, and adding/removing from the frontier (</w:t>
-      </w:r>
-      <w:proofErr w:type="spellStart"/>
-      <w:r>
-        <w:rPr>
-          <w:rFonts w:ascii="Times New Roman" w:hAnsi="Times New Roman" w:cs="Times New Roman"/>
-          <w:sz w:val="24"/>
-          <w:szCs w:val="24"/>
-        </w:rPr>
-        <w:t>lifo</w:t>
-      </w:r>
-      <w:proofErr w:type="spellEnd"/>
-      <w:r>
-        <w:rPr>
-          <w:rFonts w:ascii="Times New Roman" w:hAnsi="Times New Roman" w:cs="Times New Roman"/>
-          <w:sz w:val="24"/>
-          <w:szCs w:val="24"/>
-        </w:rPr>
-        <w:t xml:space="preserve"> queue) I was able to solve the maze using DFS.</w:t>
+        <w:t>. The constructor for DFS has a ‘current’ node variable, a lifo queue and a visited list. By implementing methods to check if nodes have been visited, finding connected nodes, changing visited status, and adding/removing from the frontier (lifo queue) I was able to solve the maze using DFS.</w:t>
       </w:r>
     </w:p>
     <w:p>
@@ -908,25 +844,7 @@
           <w:sz w:val="24"/>
           <w:szCs w:val="24"/>
         </w:rPr>
-        <w:t xml:space="preserve"> One interesting implementation in my code would be retrieving the list of connected nodes from the </w:t>
-      </w:r>
-      <w:proofErr w:type="spellStart"/>
-      <w:r>
-        <w:rPr>
-          <w:rFonts w:ascii="Times New Roman" w:hAnsi="Times New Roman" w:cs="Times New Roman"/>
-          <w:sz w:val="24"/>
-          <w:szCs w:val="24"/>
-        </w:rPr>
-        <w:t>MazeNode</w:t>
-      </w:r>
-      <w:proofErr w:type="spellEnd"/>
-      <w:r>
-        <w:rPr>
-          <w:rFonts w:ascii="Times New Roman" w:hAnsi="Times New Roman" w:cs="Times New Roman"/>
-          <w:sz w:val="24"/>
-          <w:szCs w:val="24"/>
-        </w:rPr>
-        <w:t xml:space="preserve"> class. I used the copy method</w:t>
+        <w:t xml:space="preserve"> One interesting implementation in my code would be retrieving the list of connected nodes from the MazeNode class. I used the copy method</w:t>
       </w:r>
       <w:r>
         <w:rPr>
@@ -952,43 +870,7 @@
           <w:szCs w:val="24"/>
         </w:rPr>
         <w:tab/>
-        <w:t xml:space="preserve">Another interesting implementation is the remove from frontier method. Since this is a </w:t>
-      </w:r>
-      <w:proofErr w:type="spellStart"/>
-      <w:r>
-        <w:rPr>
-          <w:rFonts w:ascii="Times New Roman" w:hAnsi="Times New Roman" w:cs="Times New Roman"/>
-          <w:sz w:val="24"/>
-          <w:szCs w:val="24"/>
-        </w:rPr>
-        <w:t>lifo</w:t>
-      </w:r>
-      <w:proofErr w:type="spellEnd"/>
-      <w:r>
-        <w:rPr>
-          <w:rFonts w:ascii="Times New Roman" w:hAnsi="Times New Roman" w:cs="Times New Roman"/>
-          <w:sz w:val="24"/>
-          <w:szCs w:val="24"/>
-        </w:rPr>
-        <w:t xml:space="preserve"> queue, I was able to set the current by using get method from import queue, to set my current node. Since it is a </w:t>
-      </w:r>
-      <w:proofErr w:type="spellStart"/>
-      <w:r>
-        <w:rPr>
-          <w:rFonts w:ascii="Times New Roman" w:hAnsi="Times New Roman" w:cs="Times New Roman"/>
-          <w:sz w:val="24"/>
-          <w:szCs w:val="24"/>
-        </w:rPr>
-        <w:t>lifo</w:t>
-      </w:r>
-      <w:proofErr w:type="spellEnd"/>
-      <w:r>
-        <w:rPr>
-          <w:rFonts w:ascii="Times New Roman" w:hAnsi="Times New Roman" w:cs="Times New Roman"/>
-          <w:sz w:val="24"/>
-          <w:szCs w:val="24"/>
-        </w:rPr>
-        <w:t xml:space="preserve"> I added the current back into the queue</w:t>
+        <w:t>Another interesting implementation is the remove from frontier method. Since this is a lifo queue, I was able to set the current by using get method from import queue, to set my current node. Since it is a lifo I added the current back into the queue</w:t>
       </w:r>
       <w:r>
         <w:rPr>
@@ -1040,25 +922,7 @@
           <w:szCs w:val="24"/>
         </w:rPr>
         <w:tab/>
-        <w:t xml:space="preserve">In BFS, I used a similar approach as DFS. Using all the same methods as described in DFS, I was able to solve the maze. The only difference with these methods is that they took in a node rather than just using current node as in DFS. For a constructor, variables to represent a current node a </w:t>
-      </w:r>
-      <w:proofErr w:type="spellStart"/>
-      <w:r>
-        <w:rPr>
-          <w:rFonts w:ascii="Times New Roman" w:hAnsi="Times New Roman" w:cs="Times New Roman"/>
-          <w:sz w:val="24"/>
-          <w:szCs w:val="24"/>
-        </w:rPr>
-        <w:t>fifo</w:t>
-      </w:r>
-      <w:proofErr w:type="spellEnd"/>
-      <w:r>
-        <w:rPr>
-          <w:rFonts w:ascii="Times New Roman" w:hAnsi="Times New Roman" w:cs="Times New Roman"/>
-          <w:sz w:val="24"/>
-          <w:szCs w:val="24"/>
-        </w:rPr>
-        <w:t xml:space="preserve"> queue and visited list were used, similarly to DFS. </w:t>
+        <w:t xml:space="preserve">In BFS, I used a similar approach as DFS. Using all the same methods as described in DFS, I was able to solve the maze. The only difference with these methods is that they took in a node rather than just using current node as in DFS. For a constructor, variables to represent a current node a fifo queue and visited list were used, similarly to DFS. </w:t>
       </w:r>
     </w:p>
     <w:p>
@@ -1156,25 +1020,7 @@
           <w:sz w:val="24"/>
           <w:szCs w:val="24"/>
         </w:rPr>
-        <w:t xml:space="preserve"> first search, which expands the node that is closest to the goal in hopes of finding it quickly. For our implementation, we managed to replicate </w:t>
-      </w:r>
-      <w:proofErr w:type="gramStart"/>
-      <w:r>
-        <w:rPr>
-          <w:rFonts w:ascii="Times New Roman" w:hAnsi="Times New Roman" w:cs="Times New Roman"/>
-          <w:sz w:val="24"/>
-          <w:szCs w:val="24"/>
-        </w:rPr>
-        <w:t>it’s</w:t>
-      </w:r>
-      <w:proofErr w:type="gramEnd"/>
-      <w:r>
-        <w:rPr>
-          <w:rFonts w:ascii="Times New Roman" w:hAnsi="Times New Roman" w:cs="Times New Roman"/>
-          <w:sz w:val="24"/>
-          <w:szCs w:val="24"/>
-        </w:rPr>
-        <w:t xml:space="preserve"> activity by constructing it as an algorithm class of its own. Much like we did for DFS and BFS, we had it work off a node tree of sorts, so we would have edges to work with from node to node. </w:t>
+        <w:t xml:space="preserve"> first search, which expands the node that is closest to the goal in hopes of finding it quickly. For our implementation, we managed to replicate it’s activity by constructing it as an algorithm class of its own. Much like we did for DFS and BFS, we had it work off a node tree of sorts, so we would have edges to work with from node to node. </w:t>
       </w:r>
     </w:p>
     <w:p>
@@ -1219,25 +1065,7 @@
           <w:szCs w:val="24"/>
         </w:rPr>
         <w:tab/>
-        <w:t xml:space="preserve">With a normal Greedy search however, you run the risk of not actually solving the maze, if it </w:t>
-      </w:r>
-      <w:proofErr w:type="spellStart"/>
-      <w:r>
-        <w:rPr>
-          <w:rFonts w:ascii="Times New Roman" w:hAnsi="Times New Roman" w:cs="Times New Roman"/>
-          <w:sz w:val="24"/>
-          <w:szCs w:val="24"/>
-        </w:rPr>
-        <w:t>where</w:t>
-      </w:r>
-      <w:proofErr w:type="spellEnd"/>
-      <w:r>
-        <w:rPr>
-          <w:rFonts w:ascii="Times New Roman" w:hAnsi="Times New Roman" w:cs="Times New Roman"/>
-          <w:sz w:val="24"/>
-          <w:szCs w:val="24"/>
-        </w:rPr>
-        <w:t xml:space="preserve"> to say hit a dead end. So in order to combat this, we made it remove any nodes on the frontier who had no non-visited neighbors, and marked them as visited themselves. This way we could avoid getting stuck, as well as increasing the algorithm’s efficiency a bit by removing them from the iterative list. </w:t>
+        <w:t xml:space="preserve">With a normal Greedy search however, you run the risk of not actually solving the maze, if it where to say hit a dead end. So in order to combat this, we made it remove any nodes on the frontier who had no non-visited neighbors, and marked them as visited themselves. This way we could avoid getting stuck, as well as increasing the algorithm’s efficiency a bit by removing them from the iterative list. </w:t>
       </w:r>
     </w:p>
     <w:p>
@@ -1275,25 +1103,7 @@
           <w:sz w:val="24"/>
           <w:szCs w:val="24"/>
         </w:rPr>
-        <w:t xml:space="preserve">Our A* search function acts much like our Greedy search function, only more reliable and always finds the most optimal solution. It is similar to our Greedy search function in the sense that it is also a heuristic based search function, and in fact is basically the same as the Greedy search function heuristic wise, however it additionally takes in to account the cost of the path from the start to the current </w:t>
-      </w:r>
-      <w:proofErr w:type="gramStart"/>
-      <w:r>
-        <w:rPr>
-          <w:rFonts w:ascii="Times New Roman" w:hAnsi="Times New Roman" w:cs="Times New Roman"/>
-          <w:sz w:val="24"/>
-          <w:szCs w:val="24"/>
-        </w:rPr>
-        <w:t>node(</w:t>
-      </w:r>
-      <w:proofErr w:type="gramEnd"/>
-      <w:r>
-        <w:rPr>
-          <w:rFonts w:ascii="Times New Roman" w:hAnsi="Times New Roman" w:cs="Times New Roman"/>
-          <w:sz w:val="24"/>
-          <w:szCs w:val="24"/>
-        </w:rPr>
-        <w:t>in Manhattan distance) as well as the path from the current node to the end state to find the minimal cost solution.</w:t>
+        <w:t>Our A* search function acts much like our Greedy search function, only more reliable and always finds the most optimal solution. It is similar to our Greedy search function in the sense that it is also a heuristic based search function, and in fact is basically the same as the Greedy search function heuristic wise, however it additionally takes in to account the cost of the path from the start to the current node(in Manhattan distance) as well as the path from the current node to the end state to find the minimal cost solution.</w:t>
       </w:r>
     </w:p>
     <w:p>
@@ -1426,316 +1236,2051 @@
           <w:szCs w:val="24"/>
         </w:rPr>
       </w:pPr>
+      <w:r>
+        <w:rPr>
+          <w:rFonts w:ascii="Times New Roman" w:hAnsi="Times New Roman" w:cs="Times New Roman"/>
+          <w:sz w:val="24"/>
+          <w:szCs w:val="24"/>
+        </w:rPr>
+        <w:t>Write-up (Justin Keeling)</w:t>
+      </w:r>
+    </w:p>
+    <w:p>
+      <w:pPr>
+        <w:rPr>
+          <w:rFonts w:ascii="Times New Roman" w:hAnsi="Times New Roman" w:cs="Times New Roman"/>
+          <w:sz w:val="24"/>
+          <w:szCs w:val="24"/>
+        </w:rPr>
+      </w:pPr>
+      <w:r>
+        <w:rPr>
+          <w:rFonts w:ascii="Times New Roman" w:hAnsi="Times New Roman" w:cs="Times New Roman"/>
+          <w:sz w:val="24"/>
+          <w:szCs w:val="24"/>
+        </w:rPr>
+        <w:tab/>
+        <w:t xml:space="preserve">For myself, I </w:t>
+      </w:r>
+      <w:r>
+        <w:rPr>
+          <w:rFonts w:ascii="Times New Roman" w:hAnsi="Times New Roman" w:cs="Times New Roman"/>
+          <w:sz w:val="24"/>
+          <w:szCs w:val="24"/>
+        </w:rPr>
+        <w:t xml:space="preserve">was responsible for </w:t>
+      </w:r>
+      <w:r>
+        <w:rPr>
+          <w:rFonts w:ascii="Times New Roman" w:hAnsi="Times New Roman" w:cs="Times New Roman"/>
+          <w:sz w:val="24"/>
+          <w:szCs w:val="24"/>
+        </w:rPr>
+        <w:t>building the DFS and BFS search algorithms to function properly</w:t>
+      </w:r>
+      <w:r>
+        <w:rPr>
+          <w:rFonts w:ascii="Times New Roman" w:hAnsi="Times New Roman" w:cs="Times New Roman"/>
+          <w:sz w:val="24"/>
+          <w:szCs w:val="24"/>
+        </w:rPr>
+        <w:t>, and</w:t>
+      </w:r>
+      <w:r>
+        <w:rPr>
+          <w:rFonts w:ascii="Times New Roman" w:hAnsi="Times New Roman" w:cs="Times New Roman"/>
+          <w:sz w:val="24"/>
+          <w:szCs w:val="24"/>
+        </w:rPr>
+        <w:t xml:space="preserve"> to connect the main (which Cor</w:t>
+      </w:r>
+      <w:r>
+        <w:rPr>
+          <w:rFonts w:ascii="Times New Roman" w:hAnsi="Times New Roman" w:cs="Times New Roman"/>
+          <w:sz w:val="24"/>
+          <w:szCs w:val="24"/>
+        </w:rPr>
+        <w:t xml:space="preserve">y was responsible for) and both search </w:t>
+      </w:r>
+      <w:r>
+        <w:rPr>
+          <w:rFonts w:ascii="Times New Roman" w:hAnsi="Times New Roman" w:cs="Times New Roman"/>
+          <w:sz w:val="24"/>
+          <w:szCs w:val="24"/>
+        </w:rPr>
+        <w:lastRenderedPageBreak/>
+        <w:t>algorithms correctly</w:t>
+      </w:r>
+      <w:r>
+        <w:rPr>
+          <w:rFonts w:ascii="Times New Roman" w:hAnsi="Times New Roman" w:cs="Times New Roman"/>
+          <w:sz w:val="24"/>
+          <w:szCs w:val="24"/>
+        </w:rPr>
+        <w:t xml:space="preserve">. </w:t>
+      </w:r>
+      <w:r>
+        <w:rPr>
+          <w:rFonts w:ascii="Times New Roman" w:hAnsi="Times New Roman" w:cs="Times New Roman"/>
+          <w:sz w:val="24"/>
+          <w:szCs w:val="24"/>
+        </w:rPr>
+        <w:t>This involved much communication. Using Git hub and Git Kraken we were able to communicate and prompt each other for what needs to be updated with more recent code, or bugs that need to be fixed.</w:t>
+      </w:r>
+    </w:p>
+    <w:p>
+      <w:pPr>
+        <w:rPr>
+          <w:rFonts w:ascii="Times New Roman" w:hAnsi="Times New Roman" w:cs="Times New Roman"/>
+          <w:sz w:val="24"/>
+          <w:szCs w:val="24"/>
+        </w:rPr>
+      </w:pPr>
+      <w:r>
+        <w:rPr>
+          <w:rFonts w:ascii="Times New Roman" w:hAnsi="Times New Roman" w:cs="Times New Roman"/>
+          <w:sz w:val="24"/>
+          <w:szCs w:val="24"/>
+        </w:rPr>
+        <w:tab/>
+      </w:r>
+      <w:r>
+        <w:rPr>
+          <w:rFonts w:ascii="Times New Roman" w:hAnsi="Times New Roman" w:cs="Times New Roman"/>
+          <w:sz w:val="24"/>
+          <w:szCs w:val="24"/>
+        </w:rPr>
+        <w:t xml:space="preserve">While doing the DFS, I found that the most difficult/interesting aspect of this was handling the connected nodes. Initially, I first used a function within MazeNode to get a list of all connecting nodes. I set a variable equal to the function call and proceeded. Little did I know that changing the nodes visited status was prohibiting other search algorithms to function properly. Using the copy method, </w:t>
+      </w:r>
+      <w:r>
+        <w:rPr>
+          <w:rFonts w:ascii="Times New Roman" w:hAnsi="Times New Roman" w:cs="Times New Roman"/>
+          <w:sz w:val="24"/>
+          <w:szCs w:val="24"/>
+        </w:rPr>
+        <w:t xml:space="preserve">I was able to copy the list without changing the node’s visited variable directly. </w:t>
+      </w:r>
+    </w:p>
+    <w:p>
+      <w:pPr>
+        <w:rPr>
+          <w:rFonts w:ascii="Times New Roman" w:hAnsi="Times New Roman" w:cs="Times New Roman"/>
+          <w:sz w:val="24"/>
+          <w:szCs w:val="24"/>
+        </w:rPr>
+      </w:pPr>
+      <w:r>
+        <w:rPr>
+          <w:rFonts w:ascii="Times New Roman" w:hAnsi="Times New Roman" w:cs="Times New Roman"/>
+          <w:sz w:val="24"/>
+          <w:szCs w:val="24"/>
+        </w:rPr>
+        <w:tab/>
+        <w:t>Within BFS, I found that it the most challenging aspect was to correctly backtrack to the correct location to expand another node. I first begun by trying to implement BFS in the same manner as DFS. This approach did not function properly. Using the debugger, I found my error and changed the methods to take in a specific node rather than using the current node, as I did in DFS.  To map out my error to the longest. Because of this, the implementation time was unexpectedly longer than I anticipated.</w:t>
+      </w:r>
+    </w:p>
+    <w:p>
+      <w:pPr>
+        <w:pStyle w:val="Heading2"/>
+        <w:rPr>
+          <w:rFonts w:ascii="Times New Roman" w:hAnsi="Times New Roman" w:cs="Times New Roman"/>
+        </w:rPr>
+      </w:pPr>
+      <w:r>
+        <w:rPr>
+          <w:rFonts w:ascii="Times New Roman" w:hAnsi="Times New Roman" w:cs="Times New Roman"/>
+        </w:rPr>
+        <w:t>Write up (Cory Johns)</w:t>
+      </w:r>
+    </w:p>
+    <w:p>
+      <w:pPr>
+        <w:rPr>
+          <w:rFonts w:ascii="Times New Roman" w:hAnsi="Times New Roman" w:cs="Times New Roman"/>
+          <w:sz w:val="24"/>
+          <w:szCs w:val="24"/>
+        </w:rPr>
+      </w:pPr>
+      <w:r>
+        <w:tab/>
+      </w:r>
+      <w:r>
+        <w:rPr>
+          <w:rFonts w:ascii="Times New Roman" w:hAnsi="Times New Roman" w:cs="Times New Roman"/>
+          <w:sz w:val="24"/>
+          <w:szCs w:val="24"/>
+        </w:rPr>
+        <w:t>I was responsible fo</w:t>
+      </w:r>
+      <w:r>
+        <w:rPr>
+          <w:rFonts w:ascii="Times New Roman" w:hAnsi="Times New Roman" w:cs="Times New Roman"/>
+          <w:sz w:val="24"/>
+          <w:szCs w:val="24"/>
+        </w:rPr>
+        <w:t xml:space="preserve">r programing the nodes, the top-level search function, reading the maze from the input file, converting into the node tree structure we used, and the </w:t>
+      </w:r>
+      <w:r>
+        <w:rPr>
+          <w:rFonts w:ascii="Times New Roman" w:hAnsi="Times New Roman" w:cs="Times New Roman"/>
+          <w:sz w:val="24"/>
+          <w:szCs w:val="24"/>
+        </w:rPr>
+        <w:t>Main class</w:t>
+      </w:r>
+      <w:r>
+        <w:rPr>
+          <w:rFonts w:ascii="Times New Roman" w:hAnsi="Times New Roman" w:cs="Times New Roman"/>
+          <w:sz w:val="24"/>
+          <w:szCs w:val="24"/>
+        </w:rPr>
+        <w:t xml:space="preserve">. The most interesting part for me was catering to the requirements George and Justin had while also trying to ensure a uniform process for each search </w:t>
+      </w:r>
+      <w:r>
+        <w:rPr>
+          <w:rFonts w:ascii="Times New Roman" w:hAnsi="Times New Roman" w:cs="Times New Roman"/>
+          <w:sz w:val="24"/>
+          <w:szCs w:val="24"/>
+        </w:rPr>
+        <w:t>algorithm</w:t>
+      </w:r>
+      <w:r>
+        <w:rPr>
+          <w:rFonts w:ascii="Times New Roman" w:hAnsi="Times New Roman" w:cs="Times New Roman"/>
+          <w:sz w:val="24"/>
+          <w:szCs w:val="24"/>
+        </w:rPr>
+        <w:t>. Do to the informed vs. uninformed difference between DFS, BFS and</w:t>
+      </w:r>
+      <w:r>
+        <w:rPr>
+          <w:rFonts w:ascii="Times New Roman" w:hAnsi="Times New Roman" w:cs="Times New Roman"/>
+          <w:sz w:val="24"/>
+          <w:szCs w:val="24"/>
+        </w:rPr>
+        <w:t xml:space="preserve"> A*, Greedy we arrived at the</w:t>
+      </w:r>
+      <w:r>
+        <w:rPr>
+          <w:rFonts w:ascii="Times New Roman" w:hAnsi="Times New Roman" w:cs="Times New Roman"/>
+          <w:sz w:val="24"/>
+          <w:szCs w:val="24"/>
+        </w:rPr>
+        <w:t xml:space="preserve"> decision to include both the start and end </w:t>
+      </w:r>
+      <w:r>
+        <w:rPr>
+          <w:rFonts w:ascii="Times New Roman" w:hAnsi="Times New Roman" w:cs="Times New Roman"/>
+          <w:sz w:val="24"/>
+          <w:szCs w:val="24"/>
+        </w:rPr>
+        <w:t>nodes</w:t>
+      </w:r>
+      <w:r>
+        <w:rPr>
+          <w:rFonts w:ascii="Times New Roman" w:hAnsi="Times New Roman" w:cs="Times New Roman"/>
+          <w:sz w:val="24"/>
+          <w:szCs w:val="24"/>
+        </w:rPr>
+        <w:t xml:space="preserve"> as inputs to </w:t>
+      </w:r>
+      <w:r>
+        <w:rPr>
+          <w:rFonts w:ascii="Times New Roman" w:hAnsi="Times New Roman" w:cs="Times New Roman"/>
+          <w:sz w:val="24"/>
+          <w:szCs w:val="24"/>
+        </w:rPr>
+        <w:t xml:space="preserve">the </w:t>
+      </w:r>
+      <w:r>
+        <w:rPr>
+          <w:rFonts w:ascii="Times New Roman" w:hAnsi="Times New Roman" w:cs="Times New Roman"/>
+          <w:sz w:val="24"/>
+          <w:szCs w:val="24"/>
+        </w:rPr>
+        <w:t>search functions, even though</w:t>
+      </w:r>
+      <w:r>
+        <w:rPr>
+          <w:rFonts w:ascii="Times New Roman" w:hAnsi="Times New Roman" w:cs="Times New Roman"/>
+          <w:sz w:val="24"/>
+          <w:szCs w:val="24"/>
+        </w:rPr>
+        <w:t xml:space="preserve"> DFS and BFS would not use the end node.</w:t>
+      </w:r>
+    </w:p>
+    <w:p>
+      <w:pPr>
+        <w:rPr>
+          <w:rFonts w:ascii="Times New Roman" w:hAnsi="Times New Roman" w:cs="Times New Roman"/>
+          <w:sz w:val="24"/>
+          <w:szCs w:val="24"/>
+        </w:rPr>
+      </w:pPr>
+      <w:r>
+        <w:rPr>
+          <w:rFonts w:ascii="Times New Roman" w:hAnsi="Times New Roman" w:cs="Times New Roman"/>
+          <w:sz w:val="24"/>
+          <w:szCs w:val="24"/>
+        </w:rPr>
+        <w:tab/>
+        <w:t>Nodes where chosen since they are a very natural way to represent the maze, allowing the search algorithms to traverse the maze without needing to track their location or where the walls are. Each node represents a valid state, since walls were not included. Adjacent nodes are connected to each other by a list of local nodes, that was populated when the nodes where made.</w:t>
+      </w:r>
+    </w:p>
+    <w:p>
+      <w:pPr>
+        <w:pStyle w:val="HTMLPreformatted"/>
+        <w:shd w:val="clear" w:color="auto" w:fill="2B2B2B"/>
+        <w:rPr>
+          <w:rFonts w:ascii="Menlo" w:hAnsi="Menlo" w:cs="Menlo"/>
+          <w:color w:val="A9B7C6"/>
+          <w:sz w:val="18"/>
+          <w:szCs w:val="18"/>
+        </w:rPr>
+      </w:pPr>
+      <w:r>
+        <w:rPr>
+          <w:rFonts w:ascii="Menlo" w:hAnsi="Menlo" w:cs="Menlo"/>
+          <w:color w:val="A9B7C6"/>
+          <w:sz w:val="18"/>
+          <w:szCs w:val="18"/>
+        </w:rPr>
+        <w:br/>
+        <w:t xml:space="preserve">Depth First Search: </w:t>
+      </w:r>
+      <w:r>
+        <w:rPr>
+          <w:rFonts w:ascii="Menlo" w:hAnsi="Menlo" w:cs="Menlo"/>
+          <w:color w:val="A9B7C6"/>
+          <w:sz w:val="18"/>
+          <w:szCs w:val="18"/>
+        </w:rPr>
+        <w:br/>
+        <w:t xml:space="preserve">Number of steps in solution: 226 </w:t>
+      </w:r>
+      <w:r>
+        <w:rPr>
+          <w:rFonts w:ascii="Menlo" w:hAnsi="Menlo" w:cs="Menlo"/>
+          <w:color w:val="A9B7C6"/>
+          <w:sz w:val="18"/>
+          <w:szCs w:val="18"/>
+        </w:rPr>
+        <w:br/>
+        <w:t xml:space="preserve">Number of nodes expanded: 227 </w:t>
+      </w:r>
+      <w:r>
+        <w:rPr>
+          <w:rFonts w:ascii="Menlo" w:hAnsi="Menlo" w:cs="Menlo"/>
+          <w:color w:val="A9B7C6"/>
+          <w:sz w:val="18"/>
+          <w:szCs w:val="18"/>
+        </w:rPr>
+        <w:br/>
+        <w:t>%%%%%%%%%%%%%%%%%%%%%%%%%%%%%%%%%%%%%</w:t>
+      </w:r>
+      <w:r>
+        <w:rPr>
+          <w:rFonts w:ascii="Menlo" w:hAnsi="Menlo" w:cs="Menlo"/>
+          <w:color w:val="A9B7C6"/>
+          <w:sz w:val="18"/>
+          <w:szCs w:val="18"/>
+        </w:rPr>
+        <w:br/>
+        <w:t>%                     %P............%</w:t>
+      </w:r>
+      <w:r>
+        <w:rPr>
+          <w:rFonts w:ascii="Menlo" w:hAnsi="Menlo" w:cs="Menlo"/>
+          <w:color w:val="A9B7C6"/>
+          <w:sz w:val="18"/>
+          <w:szCs w:val="18"/>
+        </w:rPr>
+        <w:br/>
+        <w:t>%                     %            .%</w:t>
+      </w:r>
+      <w:r>
+        <w:rPr>
+          <w:rFonts w:ascii="Menlo" w:hAnsi="Menlo" w:cs="Menlo"/>
+          <w:color w:val="A9B7C6"/>
+          <w:sz w:val="18"/>
+          <w:szCs w:val="18"/>
+        </w:rPr>
+        <w:br/>
+        <w:t>%                     %            .%</w:t>
+      </w:r>
+      <w:r>
+        <w:rPr>
+          <w:rFonts w:ascii="Menlo" w:hAnsi="Menlo" w:cs="Menlo"/>
+          <w:color w:val="A9B7C6"/>
+          <w:sz w:val="18"/>
+          <w:szCs w:val="18"/>
+        </w:rPr>
+        <w:br/>
+        <w:t>%                     %            .%</w:t>
+      </w:r>
+      <w:r>
+        <w:rPr>
+          <w:rFonts w:ascii="Menlo" w:hAnsi="Menlo" w:cs="Menlo"/>
+          <w:color w:val="A9B7C6"/>
+          <w:sz w:val="18"/>
+          <w:szCs w:val="18"/>
+        </w:rPr>
+        <w:br/>
+        <w:t>%                     %            .%</w:t>
+      </w:r>
+      <w:r>
+        <w:rPr>
+          <w:rFonts w:ascii="Menlo" w:hAnsi="Menlo" w:cs="Menlo"/>
+          <w:color w:val="A9B7C6"/>
+          <w:sz w:val="18"/>
+          <w:szCs w:val="18"/>
+        </w:rPr>
+        <w:br/>
+        <w:t>%                     %%%%%%       .%</w:t>
+      </w:r>
+      <w:r>
+        <w:rPr>
+          <w:rFonts w:ascii="Menlo" w:hAnsi="Menlo" w:cs="Menlo"/>
+          <w:color w:val="A9B7C6"/>
+          <w:sz w:val="18"/>
+          <w:szCs w:val="18"/>
+        </w:rPr>
+        <w:br/>
+        <w:t>%                          %       .%</w:t>
+      </w:r>
+      <w:r>
+        <w:rPr>
+          <w:rFonts w:ascii="Menlo" w:hAnsi="Menlo" w:cs="Menlo"/>
+          <w:color w:val="A9B7C6"/>
+          <w:sz w:val="18"/>
+          <w:szCs w:val="18"/>
+        </w:rPr>
+        <w:br/>
+        <w:t>%                          %       .%</w:t>
+      </w:r>
+      <w:r>
+        <w:rPr>
+          <w:rFonts w:ascii="Menlo" w:hAnsi="Menlo" w:cs="Menlo"/>
+          <w:color w:val="A9B7C6"/>
+          <w:sz w:val="18"/>
+          <w:szCs w:val="18"/>
+        </w:rPr>
+        <w:br/>
+        <w:t>%                          %       .%</w:t>
+      </w:r>
+      <w:r>
+        <w:rPr>
+          <w:rFonts w:ascii="Menlo" w:hAnsi="Menlo" w:cs="Menlo"/>
+          <w:color w:val="A9B7C6"/>
+          <w:sz w:val="18"/>
+          <w:szCs w:val="18"/>
+        </w:rPr>
+        <w:br/>
+        <w:t>%                   .......%       .%</w:t>
+      </w:r>
+      <w:r>
+        <w:rPr>
+          <w:rFonts w:ascii="Menlo" w:hAnsi="Menlo" w:cs="Menlo"/>
+          <w:color w:val="A9B7C6"/>
+          <w:sz w:val="18"/>
+          <w:szCs w:val="18"/>
+        </w:rPr>
+        <w:br/>
+        <w:t>%       ...................%       .%</w:t>
+      </w:r>
+      <w:r>
+        <w:rPr>
+          <w:rFonts w:ascii="Menlo" w:hAnsi="Menlo" w:cs="Menlo"/>
+          <w:color w:val="A9B7C6"/>
+          <w:sz w:val="18"/>
+          <w:szCs w:val="18"/>
+        </w:rPr>
+        <w:br/>
+        <w:t>%       .%%%%%%%%%%%%...............%</w:t>
+      </w:r>
+      <w:r>
+        <w:rPr>
+          <w:rFonts w:ascii="Menlo" w:hAnsi="Menlo" w:cs="Menlo"/>
+          <w:color w:val="A9B7C6"/>
+          <w:sz w:val="18"/>
+          <w:szCs w:val="18"/>
+        </w:rPr>
+        <w:br/>
+        <w:t>%       .%..........................%</w:t>
+      </w:r>
+      <w:r>
+        <w:rPr>
+          <w:rFonts w:ascii="Menlo" w:hAnsi="Menlo" w:cs="Menlo"/>
+          <w:color w:val="A9B7C6"/>
+          <w:sz w:val="18"/>
+          <w:szCs w:val="18"/>
+        </w:rPr>
+        <w:br/>
+        <w:t>%       .%..........................%</w:t>
+      </w:r>
+      <w:r>
+        <w:rPr>
+          <w:rFonts w:ascii="Menlo" w:hAnsi="Menlo" w:cs="Menlo"/>
+          <w:color w:val="A9B7C6"/>
+          <w:sz w:val="18"/>
+          <w:szCs w:val="18"/>
+        </w:rPr>
+        <w:br/>
+      </w:r>
+      <w:r>
+        <w:rPr>
+          <w:rFonts w:ascii="Menlo" w:hAnsi="Menlo" w:cs="Menlo"/>
+          <w:color w:val="A9B7C6"/>
+          <w:sz w:val="18"/>
+          <w:szCs w:val="18"/>
+        </w:rPr>
+        <w:lastRenderedPageBreak/>
+        <w:t>%       .%..........................%</w:t>
+      </w:r>
+      <w:r>
+        <w:rPr>
+          <w:rFonts w:ascii="Menlo" w:hAnsi="Menlo" w:cs="Menlo"/>
+          <w:color w:val="A9B7C6"/>
+          <w:sz w:val="18"/>
+          <w:szCs w:val="18"/>
+        </w:rPr>
+        <w:br/>
+        <w:t>%       .%..........................%</w:t>
+      </w:r>
+      <w:r>
+        <w:rPr>
+          <w:rFonts w:ascii="Menlo" w:hAnsi="Menlo" w:cs="Menlo"/>
+          <w:color w:val="A9B7C6"/>
+          <w:sz w:val="18"/>
+          <w:szCs w:val="18"/>
+        </w:rPr>
+        <w:br/>
+        <w:t>%       .%..........................%</w:t>
+      </w:r>
+      <w:r>
+        <w:rPr>
+          <w:rFonts w:ascii="Menlo" w:hAnsi="Menlo" w:cs="Menlo"/>
+          <w:color w:val="A9B7C6"/>
+          <w:sz w:val="18"/>
+          <w:szCs w:val="18"/>
+        </w:rPr>
+        <w:br/>
+        <w:t>%       *%..........................%</w:t>
+      </w:r>
+      <w:r>
+        <w:rPr>
+          <w:rFonts w:ascii="Menlo" w:hAnsi="Menlo" w:cs="Menlo"/>
+          <w:color w:val="A9B7C6"/>
+          <w:sz w:val="18"/>
+          <w:szCs w:val="18"/>
+        </w:rPr>
+        <w:br/>
+        <w:t>%%%%%%%%%%%%%%%%%%%%%%%%%%%%%%%%%%%%%</w:t>
+      </w:r>
+      <w:r>
+        <w:rPr>
+          <w:rFonts w:ascii="Menlo" w:hAnsi="Menlo" w:cs="Menlo"/>
+          <w:color w:val="A9B7C6"/>
+          <w:sz w:val="18"/>
+          <w:szCs w:val="18"/>
+        </w:rPr>
+        <w:br/>
+      </w:r>
+      <w:r>
+        <w:rPr>
+          <w:rFonts w:ascii="Menlo" w:hAnsi="Menlo" w:cs="Menlo"/>
+          <w:color w:val="A9B7C6"/>
+          <w:sz w:val="18"/>
+          <w:szCs w:val="18"/>
+        </w:rPr>
+        <w:br/>
+        <w:t xml:space="preserve">Breadth First Search: </w:t>
+      </w:r>
+      <w:r>
+        <w:rPr>
+          <w:rFonts w:ascii="Menlo" w:hAnsi="Menlo" w:cs="Menlo"/>
+          <w:color w:val="A9B7C6"/>
+          <w:sz w:val="18"/>
+          <w:szCs w:val="18"/>
+        </w:rPr>
+        <w:br/>
+        <w:t xml:space="preserve">Number of steps in solution: 44 </w:t>
+      </w:r>
+      <w:r>
+        <w:rPr>
+          <w:rFonts w:ascii="Menlo" w:hAnsi="Menlo" w:cs="Menlo"/>
+          <w:color w:val="A9B7C6"/>
+          <w:sz w:val="18"/>
+          <w:szCs w:val="18"/>
+        </w:rPr>
+        <w:br/>
+        <w:t xml:space="preserve">Number of nodes expanded: 513 </w:t>
+      </w:r>
+      <w:r>
+        <w:rPr>
+          <w:rFonts w:ascii="Menlo" w:hAnsi="Menlo" w:cs="Menlo"/>
+          <w:color w:val="A9B7C6"/>
+          <w:sz w:val="18"/>
+          <w:szCs w:val="18"/>
+        </w:rPr>
+        <w:br/>
+        <w:t>%%%%%%%%%%%%%%%%%%%%%%%%%%%%%%%%%%%%%</w:t>
+      </w:r>
+      <w:r>
+        <w:rPr>
+          <w:rFonts w:ascii="Menlo" w:hAnsi="Menlo" w:cs="Menlo"/>
+          <w:color w:val="A9B7C6"/>
+          <w:sz w:val="18"/>
+          <w:szCs w:val="18"/>
+        </w:rPr>
+        <w:br/>
+        <w:t>%          ...........%P............%</w:t>
+      </w:r>
+      <w:r>
+        <w:rPr>
+          <w:rFonts w:ascii="Menlo" w:hAnsi="Menlo" w:cs="Menlo"/>
+          <w:color w:val="A9B7C6"/>
+          <w:sz w:val="18"/>
+          <w:szCs w:val="18"/>
+        </w:rPr>
+        <w:br/>
+        <w:t>%         ............%.............%</w:t>
+      </w:r>
+      <w:r>
+        <w:rPr>
+          <w:rFonts w:ascii="Menlo" w:hAnsi="Menlo" w:cs="Menlo"/>
+          <w:color w:val="A9B7C6"/>
+          <w:sz w:val="18"/>
+          <w:szCs w:val="18"/>
+        </w:rPr>
+        <w:br/>
+        <w:t>%        .............%.............%</w:t>
+      </w:r>
+      <w:r>
+        <w:rPr>
+          <w:rFonts w:ascii="Menlo" w:hAnsi="Menlo" w:cs="Menlo"/>
+          <w:color w:val="A9B7C6"/>
+          <w:sz w:val="18"/>
+          <w:szCs w:val="18"/>
+        </w:rPr>
+        <w:br/>
+        <w:t>%       ..............%.............%</w:t>
+      </w:r>
+      <w:r>
+        <w:rPr>
+          <w:rFonts w:ascii="Menlo" w:hAnsi="Menlo" w:cs="Menlo"/>
+          <w:color w:val="A9B7C6"/>
+          <w:sz w:val="18"/>
+          <w:szCs w:val="18"/>
+        </w:rPr>
+        <w:br/>
+        <w:t>%      ...............%.............%</w:t>
+      </w:r>
+      <w:r>
+        <w:rPr>
+          <w:rFonts w:ascii="Menlo" w:hAnsi="Menlo" w:cs="Menlo"/>
+          <w:color w:val="A9B7C6"/>
+          <w:sz w:val="18"/>
+          <w:szCs w:val="18"/>
+        </w:rPr>
+        <w:br/>
+        <w:t>%     ................%%%%%%........%</w:t>
+      </w:r>
+      <w:r>
+        <w:rPr>
+          <w:rFonts w:ascii="Menlo" w:hAnsi="Menlo" w:cs="Menlo"/>
+          <w:color w:val="A9B7C6"/>
+          <w:sz w:val="18"/>
+          <w:szCs w:val="18"/>
+        </w:rPr>
+        <w:br/>
+        <w:t>%    ......................%........%</w:t>
+      </w:r>
+      <w:r>
+        <w:rPr>
+          <w:rFonts w:ascii="Menlo" w:hAnsi="Menlo" w:cs="Menlo"/>
+          <w:color w:val="A9B7C6"/>
+          <w:sz w:val="18"/>
+          <w:szCs w:val="18"/>
+        </w:rPr>
+        <w:br/>
+        <w:t>%   .......................%........%</w:t>
+      </w:r>
+      <w:r>
+        <w:rPr>
+          <w:rFonts w:ascii="Menlo" w:hAnsi="Menlo" w:cs="Menlo"/>
+          <w:color w:val="A9B7C6"/>
+          <w:sz w:val="18"/>
+          <w:szCs w:val="18"/>
+        </w:rPr>
+        <w:br/>
+        <w:t>%  ........................%........%</w:t>
+      </w:r>
+      <w:r>
+        <w:rPr>
+          <w:rFonts w:ascii="Menlo" w:hAnsi="Menlo" w:cs="Menlo"/>
+          <w:color w:val="A9B7C6"/>
+          <w:sz w:val="18"/>
+          <w:szCs w:val="18"/>
+        </w:rPr>
+        <w:br/>
+        <w:t>% .........................%........%</w:t>
+      </w:r>
+      <w:r>
+        <w:rPr>
+          <w:rFonts w:ascii="Menlo" w:hAnsi="Menlo" w:cs="Menlo"/>
+          <w:color w:val="A9B7C6"/>
+          <w:sz w:val="18"/>
+          <w:szCs w:val="18"/>
+        </w:rPr>
+        <w:br/>
+        <w:t>%..........................%........%</w:t>
+      </w:r>
+      <w:r>
+        <w:rPr>
+          <w:rFonts w:ascii="Menlo" w:hAnsi="Menlo" w:cs="Menlo"/>
+          <w:color w:val="A9B7C6"/>
+          <w:sz w:val="18"/>
+          <w:szCs w:val="18"/>
+        </w:rPr>
+        <w:br/>
+        <w:t>% .......%%%%%%%%%%%%...............%</w:t>
+      </w:r>
+      <w:r>
+        <w:rPr>
+          <w:rFonts w:ascii="Menlo" w:hAnsi="Menlo" w:cs="Menlo"/>
+          <w:color w:val="A9B7C6"/>
+          <w:sz w:val="18"/>
+          <w:szCs w:val="18"/>
+        </w:rPr>
+        <w:br/>
+        <w:t>%  ......%..........................%</w:t>
+      </w:r>
+      <w:r>
+        <w:rPr>
+          <w:rFonts w:ascii="Menlo" w:hAnsi="Menlo" w:cs="Menlo"/>
+          <w:color w:val="A9B7C6"/>
+          <w:sz w:val="18"/>
+          <w:szCs w:val="18"/>
+        </w:rPr>
+        <w:br/>
+        <w:t>%   .....%..........................%</w:t>
+      </w:r>
+      <w:r>
+        <w:rPr>
+          <w:rFonts w:ascii="Menlo" w:hAnsi="Menlo" w:cs="Menlo"/>
+          <w:color w:val="A9B7C6"/>
+          <w:sz w:val="18"/>
+          <w:szCs w:val="18"/>
+        </w:rPr>
+        <w:br/>
+        <w:t>%    ....%..........................%</w:t>
+      </w:r>
+      <w:r>
+        <w:rPr>
+          <w:rFonts w:ascii="Menlo" w:hAnsi="Menlo" w:cs="Menlo"/>
+          <w:color w:val="A9B7C6"/>
+          <w:sz w:val="18"/>
+          <w:szCs w:val="18"/>
+        </w:rPr>
+        <w:br/>
+        <w:t>%     ...%..........................%</w:t>
+      </w:r>
+      <w:r>
+        <w:rPr>
+          <w:rFonts w:ascii="Menlo" w:hAnsi="Menlo" w:cs="Menlo"/>
+          <w:color w:val="A9B7C6"/>
+          <w:sz w:val="18"/>
+          <w:szCs w:val="18"/>
+        </w:rPr>
+        <w:br/>
+        <w:t>%      ..%..........................%</w:t>
+      </w:r>
+      <w:r>
+        <w:rPr>
+          <w:rFonts w:ascii="Menlo" w:hAnsi="Menlo" w:cs="Menlo"/>
+          <w:color w:val="A9B7C6"/>
+          <w:sz w:val="18"/>
+          <w:szCs w:val="18"/>
+        </w:rPr>
+        <w:br/>
+        <w:t>%       *%..........................%</w:t>
+      </w:r>
+      <w:r>
+        <w:rPr>
+          <w:rFonts w:ascii="Menlo" w:hAnsi="Menlo" w:cs="Menlo"/>
+          <w:color w:val="A9B7C6"/>
+          <w:sz w:val="18"/>
+          <w:szCs w:val="18"/>
+        </w:rPr>
+        <w:br/>
+        <w:t>%%%%%%%%%%%%%%%%%%%%%%%%%%%%%%%%%%%%%</w:t>
+      </w:r>
+      <w:r>
+        <w:rPr>
+          <w:rFonts w:ascii="Menlo" w:hAnsi="Menlo" w:cs="Menlo"/>
+          <w:color w:val="A9B7C6"/>
+          <w:sz w:val="18"/>
+          <w:szCs w:val="18"/>
+        </w:rPr>
+        <w:br/>
+      </w:r>
+      <w:r>
+        <w:rPr>
+          <w:rFonts w:ascii="Menlo" w:hAnsi="Menlo" w:cs="Menlo"/>
+          <w:color w:val="A9B7C6"/>
+          <w:sz w:val="18"/>
+          <w:szCs w:val="18"/>
+        </w:rPr>
+        <w:br/>
+        <w:t xml:space="preserve">Depth First Search: </w:t>
+      </w:r>
+      <w:r>
+        <w:rPr>
+          <w:rFonts w:ascii="Menlo" w:hAnsi="Menlo" w:cs="Menlo"/>
+          <w:color w:val="A9B7C6"/>
+          <w:sz w:val="18"/>
+          <w:szCs w:val="18"/>
+        </w:rPr>
+        <w:br/>
+        <w:t xml:space="preserve">Number of steps in solution: 116 </w:t>
+      </w:r>
+      <w:r>
+        <w:rPr>
+          <w:rFonts w:ascii="Menlo" w:hAnsi="Menlo" w:cs="Menlo"/>
+          <w:color w:val="A9B7C6"/>
+          <w:sz w:val="18"/>
+          <w:szCs w:val="18"/>
+        </w:rPr>
+        <w:br/>
+        <w:t xml:space="preserve">Number of nodes expanded: 167 </w:t>
+      </w:r>
+      <w:r>
+        <w:rPr>
+          <w:rFonts w:ascii="Menlo" w:hAnsi="Menlo" w:cs="Menlo"/>
+          <w:color w:val="A9B7C6"/>
+          <w:sz w:val="18"/>
+          <w:szCs w:val="18"/>
+        </w:rPr>
+        <w:br/>
+        <w:t>%%%%%%%%%%%%%%%%%%%%%%%%%%%%%%%%%%%%%%%%%%%%%%%%%%%%%%%%%%%%%</w:t>
+      </w:r>
+      <w:r>
+        <w:rPr>
+          <w:rFonts w:ascii="Menlo" w:hAnsi="Menlo" w:cs="Menlo"/>
+          <w:color w:val="A9B7C6"/>
+          <w:sz w:val="18"/>
+          <w:szCs w:val="18"/>
+        </w:rPr>
+        <w:br/>
+        <w:t>%         % %           %     %           %           %  ..*%</w:t>
+      </w:r>
+      <w:r>
+        <w:rPr>
+          <w:rFonts w:ascii="Menlo" w:hAnsi="Menlo" w:cs="Menlo"/>
+          <w:color w:val="A9B7C6"/>
+          <w:sz w:val="18"/>
+          <w:szCs w:val="18"/>
+        </w:rPr>
+        <w:br/>
+        <w:t>% %%%% %% % % %%%%% %%%%% %%% % %%%% %% %%% %% %% %%% % %.% %</w:t>
+      </w:r>
+      <w:r>
+        <w:rPr>
+          <w:rFonts w:ascii="Menlo" w:hAnsi="Menlo" w:cs="Menlo"/>
+          <w:color w:val="A9B7C6"/>
+          <w:sz w:val="18"/>
+          <w:szCs w:val="18"/>
+        </w:rPr>
+        <w:br/>
+        <w:t>% %     %   %     %       %   %       %     %   % % %   %.% %</w:t>
+      </w:r>
+      <w:r>
+        <w:rPr>
+          <w:rFonts w:ascii="Menlo" w:hAnsi="Menlo" w:cs="Menlo"/>
+          <w:color w:val="A9B7C6"/>
+          <w:sz w:val="18"/>
+          <w:szCs w:val="18"/>
+        </w:rPr>
+        <w:br/>
+        <w:t>% % %%% % %%%% %% %%%%%%%%% %%%%% %%% % %%% % % % % %%%%%.% %</w:t>
+      </w:r>
+      <w:r>
+        <w:rPr>
+          <w:rFonts w:ascii="Menlo" w:hAnsi="Menlo" w:cs="Menlo"/>
+          <w:color w:val="A9B7C6"/>
+          <w:sz w:val="18"/>
+          <w:szCs w:val="18"/>
+        </w:rPr>
+        <w:br/>
+        <w:t>% %   %   %       %       %       %   %   % % % %     %...% %</w:t>
+      </w:r>
+      <w:r>
+        <w:rPr>
+          <w:rFonts w:ascii="Menlo" w:hAnsi="Menlo" w:cs="Menlo"/>
+          <w:color w:val="A9B7C6"/>
+          <w:sz w:val="18"/>
+          <w:szCs w:val="18"/>
+        </w:rPr>
+        <w:br/>
+        <w:t>% % %%% %%% %%% %%% % %%% %%%% %% % %%% % %%% % %%% %%%.%%% %</w:t>
+      </w:r>
+      <w:r>
+        <w:rPr>
+          <w:rFonts w:ascii="Menlo" w:hAnsi="Menlo" w:cs="Menlo"/>
+          <w:color w:val="A9B7C6"/>
+          <w:sz w:val="18"/>
+          <w:szCs w:val="18"/>
+        </w:rPr>
+        <w:br/>
+        <w:t>%   %     %     %   % %         % % %   %     %   % %...%.% %</w:t>
+      </w:r>
+      <w:r>
+        <w:rPr>
+          <w:rFonts w:ascii="Menlo" w:hAnsi="Menlo" w:cs="Menlo"/>
+          <w:color w:val="A9B7C6"/>
+          <w:sz w:val="18"/>
+          <w:szCs w:val="18"/>
+        </w:rPr>
+        <w:br/>
+        <w:t>% %%% %%% %%%%% %%%%% % %%% %%% %%%%% %%%%%% %%%% %%%.%%%.% %</w:t>
+      </w:r>
+      <w:r>
+        <w:rPr>
+          <w:rFonts w:ascii="Menlo" w:hAnsi="Menlo" w:cs="Menlo"/>
+          <w:color w:val="A9B7C6"/>
+          <w:sz w:val="18"/>
+          <w:szCs w:val="18"/>
+        </w:rPr>
+        <w:br/>
+        <w:t>%     %       %         % % %         %...%     %  ...%...% %</w:t>
+      </w:r>
+      <w:r>
+        <w:rPr>
+          <w:rFonts w:ascii="Menlo" w:hAnsi="Menlo" w:cs="Menlo"/>
+          <w:color w:val="A9B7C6"/>
+          <w:sz w:val="18"/>
+          <w:szCs w:val="18"/>
+        </w:rPr>
+        <w:br/>
+        <w:t>% %%%%% %%%%% %%%%% %%% % % % %%%%%%%%%.%.% %%% %%%.%%%.%%% %</w:t>
+      </w:r>
+      <w:r>
+        <w:rPr>
+          <w:rFonts w:ascii="Menlo" w:hAnsi="Menlo" w:cs="Menlo"/>
+          <w:color w:val="A9B7C6"/>
+          <w:sz w:val="18"/>
+          <w:szCs w:val="18"/>
+        </w:rPr>
+        <w:br/>
+        <w:t>% %   % %   %         % %   % %.....%...%.% %...........%   %</w:t>
+      </w:r>
+      <w:r>
+        <w:rPr>
+          <w:rFonts w:ascii="Menlo" w:hAnsi="Menlo" w:cs="Menlo"/>
+          <w:color w:val="A9B7C6"/>
+          <w:sz w:val="18"/>
+          <w:szCs w:val="18"/>
+        </w:rPr>
+        <w:br/>
+        <w:t>% % %%% % %%% %%%%% % % %%%%% %.%.%%%.%.%.%%%.%%%%%.%%%%% %%%</w:t>
+      </w:r>
+      <w:r>
+        <w:rPr>
+          <w:rFonts w:ascii="Menlo" w:hAnsi="Menlo" w:cs="Menlo"/>
+          <w:color w:val="A9B7C6"/>
+          <w:sz w:val="18"/>
+          <w:szCs w:val="18"/>
+        </w:rPr>
+        <w:br/>
+        <w:t>%   %   % %       % % %   %   %.%...%.%.%.....%.....%   % % %</w:t>
+      </w:r>
+      <w:r>
+        <w:rPr>
+          <w:rFonts w:ascii="Menlo" w:hAnsi="Menlo" w:cs="Menlo"/>
+          <w:color w:val="A9B7C6"/>
+          <w:sz w:val="18"/>
+          <w:szCs w:val="18"/>
+        </w:rPr>
+        <w:br/>
+        <w:t>% %%% %%% % % %%% %%% %%% % %%%.%%%.%.%.%%%%%%%%%.%%% % % % %</w:t>
+      </w:r>
+      <w:r>
+        <w:rPr>
+          <w:rFonts w:ascii="Menlo" w:hAnsi="Menlo" w:cs="Menlo"/>
+          <w:color w:val="A9B7C6"/>
+          <w:sz w:val="18"/>
+          <w:szCs w:val="18"/>
+        </w:rPr>
+        <w:br/>
+        <w:t>% %   %   % %...%   % %   % %.....%...%...%     %.%   %   % %</w:t>
+      </w:r>
+      <w:r>
+        <w:rPr>
+          <w:rFonts w:ascii="Menlo" w:hAnsi="Menlo" w:cs="Menlo"/>
+          <w:color w:val="A9B7C6"/>
+          <w:sz w:val="18"/>
+          <w:szCs w:val="18"/>
+        </w:rPr>
+        <w:br/>
+        <w:t>%...%%% % % %.%.% % % % %%% %.%%%%%%%.%%%.% %%% %.% %%%%%%% %</w:t>
+      </w:r>
+      <w:r>
+        <w:rPr>
+          <w:rFonts w:ascii="Menlo" w:hAnsi="Menlo" w:cs="Menlo"/>
+          <w:color w:val="A9B7C6"/>
+          <w:sz w:val="18"/>
+          <w:szCs w:val="18"/>
+        </w:rPr>
+        <w:br/>
+        <w:t>%.%...% %   %.%...%   % %    .............% %   %.% %       %</w:t>
+      </w:r>
+      <w:r>
+        <w:rPr>
+          <w:rFonts w:ascii="Menlo" w:hAnsi="Menlo" w:cs="Menlo"/>
+          <w:color w:val="A9B7C6"/>
+          <w:sz w:val="18"/>
+          <w:szCs w:val="18"/>
+        </w:rPr>
+        <w:br/>
+        <w:t>%.%%%.%%% %%%.%%%.% %%% % %%%.% %%%%%% %%%% % %%%%% % % %%% %</w:t>
+      </w:r>
+      <w:r>
+        <w:rPr>
+          <w:rFonts w:ascii="Menlo" w:hAnsi="Menlo" w:cs="Menlo"/>
+          <w:color w:val="A9B7C6"/>
+          <w:sz w:val="18"/>
+          <w:szCs w:val="18"/>
+        </w:rPr>
+        <w:br/>
+        <w:t>%...%.........%...% %   % %...%         %   % %     % % %   %</w:t>
+      </w:r>
+      <w:r>
+        <w:rPr>
+          <w:rFonts w:ascii="Menlo" w:hAnsi="Menlo" w:cs="Menlo"/>
+          <w:color w:val="A9B7C6"/>
+          <w:sz w:val="18"/>
+          <w:szCs w:val="18"/>
+        </w:rPr>
+        <w:br/>
+        <w:t>%%%.%%% % %%%%%.%%%%% %%%%%.%%% %%%%%%% % %%% % %%%%%%% % %%%</w:t>
+      </w:r>
+      <w:r>
+        <w:rPr>
+          <w:rFonts w:ascii="Menlo" w:hAnsi="Menlo" w:cs="Menlo"/>
+          <w:color w:val="A9B7C6"/>
+          <w:sz w:val="18"/>
+          <w:szCs w:val="18"/>
+        </w:rPr>
+        <w:br/>
+        <w:t>%P....%       %.............%         %     %           %   %</w:t>
+      </w:r>
+      <w:r>
+        <w:rPr>
+          <w:rFonts w:ascii="Menlo" w:hAnsi="Menlo" w:cs="Menlo"/>
+          <w:color w:val="A9B7C6"/>
+          <w:sz w:val="18"/>
+          <w:szCs w:val="18"/>
+        </w:rPr>
+        <w:br/>
+        <w:t>%%%%%%%%%%%%%%%%%%%%%%%%%%%%%%%%%%%%%%%%%%%%%%%%%%%%%%%%%%%%%</w:t>
+      </w:r>
+      <w:r>
+        <w:rPr>
+          <w:rFonts w:ascii="Menlo" w:hAnsi="Menlo" w:cs="Menlo"/>
+          <w:color w:val="A9B7C6"/>
+          <w:sz w:val="18"/>
+          <w:szCs w:val="18"/>
+        </w:rPr>
+        <w:br/>
+      </w:r>
+      <w:r>
+        <w:rPr>
+          <w:rFonts w:ascii="Menlo" w:hAnsi="Menlo" w:cs="Menlo"/>
+          <w:color w:val="A9B7C6"/>
+          <w:sz w:val="18"/>
+          <w:szCs w:val="18"/>
+        </w:rPr>
+        <w:br/>
+        <w:t xml:space="preserve">Breadth First Search: </w:t>
+      </w:r>
+      <w:r>
+        <w:rPr>
+          <w:rFonts w:ascii="Menlo" w:hAnsi="Menlo" w:cs="Menlo"/>
+          <w:color w:val="A9B7C6"/>
+          <w:sz w:val="18"/>
+          <w:szCs w:val="18"/>
+        </w:rPr>
+        <w:br/>
+        <w:t xml:space="preserve">Number of steps in solution: 94 </w:t>
+      </w:r>
+      <w:r>
+        <w:rPr>
+          <w:rFonts w:ascii="Menlo" w:hAnsi="Menlo" w:cs="Menlo"/>
+          <w:color w:val="A9B7C6"/>
+          <w:sz w:val="18"/>
+          <w:szCs w:val="18"/>
+        </w:rPr>
+        <w:br/>
+        <w:t xml:space="preserve">Number of nodes expanded: 614 </w:t>
+      </w:r>
+      <w:r>
+        <w:rPr>
+          <w:rFonts w:ascii="Menlo" w:hAnsi="Menlo" w:cs="Menlo"/>
+          <w:color w:val="A9B7C6"/>
+          <w:sz w:val="18"/>
+          <w:szCs w:val="18"/>
+        </w:rPr>
+        <w:br/>
+        <w:t>%%%%%%%%%%%%%%%%%%%%%%%%%%%%%%%%%%%%%%%%%%%%%%%%%%%%%%%%%%%%%</w:t>
+      </w:r>
+      <w:r>
+        <w:rPr>
+          <w:rFonts w:ascii="Menlo" w:hAnsi="Menlo" w:cs="Menlo"/>
+          <w:color w:val="A9B7C6"/>
+          <w:sz w:val="18"/>
+          <w:szCs w:val="18"/>
+        </w:rPr>
+        <w:br/>
+      </w:r>
+      <w:r>
+        <w:rPr>
+          <w:rFonts w:ascii="Menlo" w:hAnsi="Menlo" w:cs="Menlo"/>
+          <w:color w:val="A9B7C6"/>
+          <w:sz w:val="18"/>
+          <w:szCs w:val="18"/>
+        </w:rPr>
+        <w:lastRenderedPageBreak/>
+        <w:t>%.........%.%...........%.....%...........%...........%....*%</w:t>
+      </w:r>
+      <w:r>
+        <w:rPr>
+          <w:rFonts w:ascii="Menlo" w:hAnsi="Menlo" w:cs="Menlo"/>
+          <w:color w:val="A9B7C6"/>
+          <w:sz w:val="18"/>
+          <w:szCs w:val="18"/>
+        </w:rPr>
+        <w:br/>
+        <w:t>%.%%%%.%%.%.%.%%%%%.%%%%%.%%%.%.%%%%.%%.%%%.%%.%%.%%%.%.%.% %</w:t>
+      </w:r>
+      <w:r>
+        <w:rPr>
+          <w:rFonts w:ascii="Menlo" w:hAnsi="Menlo" w:cs="Menlo"/>
+          <w:color w:val="A9B7C6"/>
+          <w:sz w:val="18"/>
+          <w:szCs w:val="18"/>
+        </w:rPr>
+        <w:br/>
+        <w:t>%.%.....%...%.....%.......%...%.......%.....%...%.%.%...%.% %</w:t>
+      </w:r>
+      <w:r>
+        <w:rPr>
+          <w:rFonts w:ascii="Menlo" w:hAnsi="Menlo" w:cs="Menlo"/>
+          <w:color w:val="A9B7C6"/>
+          <w:sz w:val="18"/>
+          <w:szCs w:val="18"/>
+        </w:rPr>
+        <w:br/>
+        <w:t>%.%.%%%.%.%%%%.%%.%%%%%%%%%.%%%%%.%%%.%.%%%.%.%.%.%.%%%%% % %</w:t>
+      </w:r>
+      <w:r>
+        <w:rPr>
+          <w:rFonts w:ascii="Menlo" w:hAnsi="Menlo" w:cs="Menlo"/>
+          <w:color w:val="A9B7C6"/>
+          <w:sz w:val="18"/>
+          <w:szCs w:val="18"/>
+        </w:rPr>
+        <w:br/>
+        <w:t>%.%...%...%.......%.......%.......%...%...%.%.%.%.....%.. % %</w:t>
+      </w:r>
+      <w:r>
+        <w:rPr>
+          <w:rFonts w:ascii="Menlo" w:hAnsi="Menlo" w:cs="Menlo"/>
+          <w:color w:val="A9B7C6"/>
+          <w:sz w:val="18"/>
+          <w:szCs w:val="18"/>
+        </w:rPr>
+        <w:br/>
+        <w:t>%.%.%%%.%%%.%%%.%%%.%.%%%.%%%%.%%.%.%%%.%.%%%.%.%%%.%%%.%%% %</w:t>
+      </w:r>
+      <w:r>
+        <w:rPr>
+          <w:rFonts w:ascii="Menlo" w:hAnsi="Menlo" w:cs="Menlo"/>
+          <w:color w:val="A9B7C6"/>
+          <w:sz w:val="18"/>
+          <w:szCs w:val="18"/>
+        </w:rPr>
+        <w:br/>
+        <w:t>%...%.....%.....%...%.%.........%.%.%...%.....%...%.%...%.% %</w:t>
+      </w:r>
+      <w:r>
+        <w:rPr>
+          <w:rFonts w:ascii="Menlo" w:hAnsi="Menlo" w:cs="Menlo"/>
+          <w:color w:val="A9B7C6"/>
+          <w:sz w:val="18"/>
+          <w:szCs w:val="18"/>
+        </w:rPr>
+        <w:br/>
+        <w:t>%.%%%.%%%.%%%%%.%%%%%.%.%%%.%%%.%%%%%.%%%%%%.%%%%.%%%.%%%.% %</w:t>
+      </w:r>
+      <w:r>
+        <w:rPr>
+          <w:rFonts w:ascii="Menlo" w:hAnsi="Menlo" w:cs="Menlo"/>
+          <w:color w:val="A9B7C6"/>
+          <w:sz w:val="18"/>
+          <w:szCs w:val="18"/>
+        </w:rPr>
+        <w:br/>
+        <w:t>%.....%.......%.........%.%.%.........%...%.....%.....%...% %</w:t>
+      </w:r>
+      <w:r>
+        <w:rPr>
+          <w:rFonts w:ascii="Menlo" w:hAnsi="Menlo" w:cs="Menlo"/>
+          <w:color w:val="A9B7C6"/>
+          <w:sz w:val="18"/>
+          <w:szCs w:val="18"/>
+        </w:rPr>
+        <w:br/>
+        <w:t>%.%%%%%.%%%%%.%%%%%.%%%.%.%.%.%%%%%%%%%.%.%.%%%.%%%.%%%.%%% %</w:t>
+      </w:r>
+      <w:r>
+        <w:rPr>
+          <w:rFonts w:ascii="Menlo" w:hAnsi="Menlo" w:cs="Menlo"/>
+          <w:color w:val="A9B7C6"/>
+          <w:sz w:val="18"/>
+          <w:szCs w:val="18"/>
+        </w:rPr>
+        <w:br/>
+        <w:t>%.%...%.%...%.........%.%...%.%.....%...%.%.%...........%   %</w:t>
+      </w:r>
+      <w:r>
+        <w:rPr>
+          <w:rFonts w:ascii="Menlo" w:hAnsi="Menlo" w:cs="Menlo"/>
+          <w:color w:val="A9B7C6"/>
+          <w:sz w:val="18"/>
+          <w:szCs w:val="18"/>
+        </w:rPr>
+        <w:br/>
+        <w:t>%.%.%%%.%.%%%.%%%%%.%.%.%%%%%.%.%.%%%.%.%.%%%.%%%%%.%%%%% %%%</w:t>
+      </w:r>
+      <w:r>
+        <w:rPr>
+          <w:rFonts w:ascii="Menlo" w:hAnsi="Menlo" w:cs="Menlo"/>
+          <w:color w:val="A9B7C6"/>
+          <w:sz w:val="18"/>
+          <w:szCs w:val="18"/>
+        </w:rPr>
+        <w:br/>
+        <w:t>%...%...%.%.......%.%.%...%...%.%...%.%.%.....%.....%   % % %</w:t>
+      </w:r>
+      <w:r>
+        <w:rPr>
+          <w:rFonts w:ascii="Menlo" w:hAnsi="Menlo" w:cs="Menlo"/>
+          <w:color w:val="A9B7C6"/>
+          <w:sz w:val="18"/>
+          <w:szCs w:val="18"/>
+        </w:rPr>
+        <w:br/>
+        <w:t>%.%%%.%%%.%.%.%%%.%%%.%%%.%.%%%.%%%.%.%.%%%%%%%%%.%%% % % % %</w:t>
+      </w:r>
+      <w:r>
+        <w:rPr>
+          <w:rFonts w:ascii="Menlo" w:hAnsi="Menlo" w:cs="Menlo"/>
+          <w:color w:val="A9B7C6"/>
+          <w:sz w:val="18"/>
+          <w:szCs w:val="18"/>
+        </w:rPr>
+        <w:br/>
+        <w:t>%.%...%...%.%...%...%.%...%.%.....%...%...%.....%.%   %   % %</w:t>
+      </w:r>
+      <w:r>
+        <w:rPr>
+          <w:rFonts w:ascii="Menlo" w:hAnsi="Menlo" w:cs="Menlo"/>
+          <w:color w:val="A9B7C6"/>
+          <w:sz w:val="18"/>
+          <w:szCs w:val="18"/>
+        </w:rPr>
+        <w:br/>
+        <w:t>%...%%%.%.%.%.%.%.%.%.%.%%%.%.%%%%%%%.%%%.%.%%%.%.% %%%%%%% %</w:t>
+      </w:r>
+      <w:r>
+        <w:rPr>
+          <w:rFonts w:ascii="Menlo" w:hAnsi="Menlo" w:cs="Menlo"/>
+          <w:color w:val="A9B7C6"/>
+          <w:sz w:val="18"/>
+          <w:szCs w:val="18"/>
+        </w:rPr>
+        <w:br/>
+        <w:t>%.%...%.%...%.%...%...%.%.................%.%...%.% %       %</w:t>
+      </w:r>
+      <w:r>
+        <w:rPr>
+          <w:rFonts w:ascii="Menlo" w:hAnsi="Menlo" w:cs="Menlo"/>
+          <w:color w:val="A9B7C6"/>
+          <w:sz w:val="18"/>
+          <w:szCs w:val="18"/>
+        </w:rPr>
+        <w:br/>
+        <w:t>%.%%%.%%%.%%%.%%%.%.%%%.%.%%%.%.%%%%%%.%%%%.%.%%%%% % % %%% %</w:t>
+      </w:r>
+      <w:r>
+        <w:rPr>
+          <w:rFonts w:ascii="Menlo" w:hAnsi="Menlo" w:cs="Menlo"/>
+          <w:color w:val="A9B7C6"/>
+          <w:sz w:val="18"/>
+          <w:szCs w:val="18"/>
+        </w:rPr>
+        <w:br/>
+        <w:t>%...%.........%...%.%...%.%...%.........%...%.%     % % %   %</w:t>
+      </w:r>
+      <w:r>
+        <w:rPr>
+          <w:rFonts w:ascii="Menlo" w:hAnsi="Menlo" w:cs="Menlo"/>
+          <w:color w:val="A9B7C6"/>
+          <w:sz w:val="18"/>
+          <w:szCs w:val="18"/>
+        </w:rPr>
+        <w:br/>
+        <w:t>%%%.%%%.%.%%%%%.%%%%%.%%%%%.%%%.%%%%%%%.%.%%%.% %%%%%%% % %%%</w:t>
+      </w:r>
+      <w:r>
+        <w:rPr>
+          <w:rFonts w:ascii="Menlo" w:hAnsi="Menlo" w:cs="Menlo"/>
+          <w:color w:val="A9B7C6"/>
+          <w:sz w:val="18"/>
+          <w:szCs w:val="18"/>
+        </w:rPr>
+        <w:br/>
+        <w:t>%P....%.......%.............%.........%.....%..         %   %</w:t>
+      </w:r>
+      <w:r>
+        <w:rPr>
+          <w:rFonts w:ascii="Menlo" w:hAnsi="Menlo" w:cs="Menlo"/>
+          <w:color w:val="A9B7C6"/>
+          <w:sz w:val="18"/>
+          <w:szCs w:val="18"/>
+        </w:rPr>
+        <w:br/>
+        <w:t>%%%%%%%%%%%%%%%%%%%%%%%%%%%%%%%%%%%%%%%%%%%%%%%%%%%%%%%%%%%%%</w:t>
+      </w:r>
+      <w:r>
+        <w:rPr>
+          <w:rFonts w:ascii="Menlo" w:hAnsi="Menlo" w:cs="Menlo"/>
+          <w:color w:val="A9B7C6"/>
+          <w:sz w:val="18"/>
+          <w:szCs w:val="18"/>
+        </w:rPr>
+        <w:br/>
+      </w:r>
+      <w:r>
+        <w:rPr>
+          <w:rFonts w:ascii="Menlo" w:hAnsi="Menlo" w:cs="Menlo"/>
+          <w:color w:val="A9B7C6"/>
+          <w:sz w:val="18"/>
+          <w:szCs w:val="18"/>
+        </w:rPr>
+        <w:br/>
+        <w:t xml:space="preserve">Depth First Search: </w:t>
+      </w:r>
+      <w:r>
+        <w:rPr>
+          <w:rFonts w:ascii="Menlo" w:hAnsi="Menlo" w:cs="Menlo"/>
+          <w:color w:val="A9B7C6"/>
+          <w:sz w:val="18"/>
+          <w:szCs w:val="18"/>
+        </w:rPr>
+        <w:br/>
+        <w:t xml:space="preserve">Number of steps in solution: 238 </w:t>
+      </w:r>
+      <w:r>
+        <w:rPr>
+          <w:rFonts w:ascii="Menlo" w:hAnsi="Menlo" w:cs="Menlo"/>
+          <w:color w:val="A9B7C6"/>
+          <w:sz w:val="18"/>
+          <w:szCs w:val="18"/>
+        </w:rPr>
+        <w:br/>
+        <w:t xml:space="preserve">Number of nodes expanded: 280 </w:t>
+      </w:r>
+      <w:r>
+        <w:rPr>
+          <w:rFonts w:ascii="Menlo" w:hAnsi="Menlo" w:cs="Menlo"/>
+          <w:color w:val="A9B7C6"/>
+          <w:sz w:val="18"/>
+          <w:szCs w:val="18"/>
+        </w:rPr>
+        <w:br/>
+        <w:t>%%%%%%%%%%%%%%%%%%%%%%%%%%%%%%%%%%%%%%%%%%%%%%%%%%%%%%%%%%%%%%%%%%%%%%%%%%%%%%%%%</w:t>
+      </w:r>
+      <w:r>
+        <w:rPr>
+          <w:rFonts w:ascii="Menlo" w:hAnsi="Menlo" w:cs="Menlo"/>
+          <w:color w:val="A9B7C6"/>
+          <w:sz w:val="18"/>
+          <w:szCs w:val="18"/>
+        </w:rPr>
+        <w:br/>
+        <w:t>%P......%.......%...% %     %   %   %   %    .........%.%...%.........%.....%...%</w:t>
+      </w:r>
+      <w:r>
+        <w:rPr>
+          <w:rFonts w:ascii="Menlo" w:hAnsi="Menlo" w:cs="Menlo"/>
+          <w:color w:val="A9B7C6"/>
+          <w:sz w:val="18"/>
+          <w:szCs w:val="18"/>
+        </w:rPr>
+        <w:br/>
+        <w:t>%   %.%%%.% %%%.%.%.% % % %%% % % % % %%% %%%.%% %%%%.%.%.%.%.% %%%%%.%.%%%.%%%.%</w:t>
+      </w:r>
+      <w:r>
+        <w:rPr>
+          <w:rFonts w:ascii="Menlo" w:hAnsi="Menlo" w:cs="Menlo"/>
+          <w:color w:val="A9B7C6"/>
+          <w:sz w:val="18"/>
+          <w:szCs w:val="18"/>
+        </w:rPr>
+        <w:br/>
+        <w:t>%   %.....% % %...%.%   %   % % % % % %   % %.%     %.%...%...%  ...%...% %.....%</w:t>
+      </w:r>
+      <w:r>
+        <w:rPr>
+          <w:rFonts w:ascii="Menlo" w:hAnsi="Menlo" w:cs="Menlo"/>
+          <w:color w:val="A9B7C6"/>
+          <w:sz w:val="18"/>
+          <w:szCs w:val="18"/>
+        </w:rPr>
+        <w:br/>
+        <w:t>%%% %%%% %% % %  %%.%% %% % %%% % % % % %%% %.%%%%% %.%.%%%%%.%...%.% %%% % %.%.%</w:t>
+      </w:r>
+      <w:r>
+        <w:rPr>
+          <w:rFonts w:ascii="Menlo" w:hAnsi="Menlo" w:cs="Menlo"/>
+          <w:color w:val="A9B7C6"/>
+          <w:sz w:val="18"/>
+          <w:szCs w:val="18"/>
+        </w:rPr>
+        <w:br/>
+        <w:t>%   % %     %     %.....% %   %   % % %     %.....% %.%.....%...%.......%   %.%.%</w:t>
+      </w:r>
+      <w:r>
+        <w:rPr>
+          <w:rFonts w:ascii="Menlo" w:hAnsi="Menlo" w:cs="Menlo"/>
+          <w:color w:val="A9B7C6"/>
+          <w:sz w:val="18"/>
+          <w:szCs w:val="18"/>
+        </w:rPr>
+        <w:br/>
+        <w:t>%   % % % %   % % %    .% % % %%% % % %%%%% %%%%%.% %.%%%%%.%.%.%.%%%.%.%%% %.%%%</w:t>
+      </w:r>
+      <w:r>
+        <w:rPr>
+          <w:rFonts w:ascii="Menlo" w:hAnsi="Menlo" w:cs="Menlo"/>
+          <w:color w:val="A9B7C6"/>
+          <w:sz w:val="18"/>
+          <w:szCs w:val="18"/>
+        </w:rPr>
+        <w:br/>
+        <w:t>% %   % % %   % % %   ..%   %     % % ......%.....% %.....%...%.%.....%...%  ...%</w:t>
+      </w:r>
+      <w:r>
+        <w:rPr>
+          <w:rFonts w:ascii="Menlo" w:hAnsi="Menlo" w:cs="Menlo"/>
+          <w:color w:val="A9B7C6"/>
+          <w:sz w:val="18"/>
+          <w:szCs w:val="18"/>
+        </w:rPr>
+        <w:br/>
+        <w:t>% %%% % %%% % %%% % % .%% %%% %%% % %%.%%%%.%.%%%%% %    .%.%...%%.%%.%%%.% %%%.%</w:t>
+      </w:r>
+      <w:r>
+        <w:rPr>
+          <w:rFonts w:ascii="Menlo" w:hAnsi="Menlo" w:cs="Menlo"/>
+          <w:color w:val="A9B7C6"/>
+          <w:sz w:val="18"/>
+          <w:szCs w:val="18"/>
+        </w:rPr>
+        <w:br/>
+        <w:t>% %       % % %   % % ..% %.....% % ....%  ...%        ...%.%  .....%.%...% %...%</w:t>
+      </w:r>
+      <w:r>
+        <w:rPr>
+          <w:rFonts w:ascii="Menlo" w:hAnsi="Menlo" w:cs="Menlo"/>
+          <w:color w:val="A9B7C6"/>
+          <w:sz w:val="18"/>
+          <w:szCs w:val="18"/>
+        </w:rPr>
+        <w:br/>
+        <w:t>% % %%%%% % % % %%% % %.%%%.%%%.% %%....% %%%%% %%% %%%.%%%.% %%%%%.%%%.%%% %.%.%</w:t>
+      </w:r>
+      <w:r>
+        <w:rPr>
+          <w:rFonts w:ascii="Menlo" w:hAnsi="Menlo" w:cs="Menlo"/>
+          <w:color w:val="A9B7C6"/>
+          <w:sz w:val="18"/>
+          <w:szCs w:val="18"/>
+        </w:rPr>
+        <w:br/>
+        <w:t>%   %   %   % %     % %.....%  .........% %   % % %   %.....%     %.....%   %.%.%</w:t>
+      </w:r>
+      <w:r>
+        <w:rPr>
+          <w:rFonts w:ascii="Menlo" w:hAnsi="Menlo" w:cs="Menlo"/>
+          <w:color w:val="A9B7C6"/>
+          <w:sz w:val="18"/>
+          <w:szCs w:val="18"/>
+        </w:rPr>
+        <w:br/>
+        <w:t>% % %%% %%%%% % % %%% % % %%% %%%%%%% %%% % %%% % %%% % %% %%%%        %% %%%.%.%</w:t>
+      </w:r>
+      <w:r>
+        <w:rPr>
+          <w:rFonts w:ascii="Menlo" w:hAnsi="Menlo" w:cs="Menlo"/>
+          <w:color w:val="A9B7C6"/>
+          <w:sz w:val="18"/>
+          <w:szCs w:val="18"/>
+        </w:rPr>
+        <w:br/>
+        <w:t>% %         % % %   % %   % % %       %   %       % %   %         %     %   %.%.%</w:t>
+      </w:r>
+      <w:r>
+        <w:rPr>
+          <w:rFonts w:ascii="Menlo" w:hAnsi="Menlo" w:cs="Menlo"/>
+          <w:color w:val="A9B7C6"/>
+          <w:sz w:val="18"/>
+          <w:szCs w:val="18"/>
+        </w:rPr>
+        <w:br/>
+        <w:t>% % %%% %%%%% % %%% % %%%%% % % %%%%%%%%% %% %%%% % %%%%% %% %%%%%%% %% %%% %.%%%</w:t>
+      </w:r>
+      <w:r>
+        <w:rPr>
+          <w:rFonts w:ascii="Menlo" w:hAnsi="Menlo" w:cs="Menlo"/>
+          <w:color w:val="A9B7C6"/>
+          <w:sz w:val="18"/>
+          <w:szCs w:val="18"/>
+        </w:rPr>
+        <w:br/>
+        <w:t>%   %   %     %   %   %       %         %       %   %   % %   %           % %...%</w:t>
+      </w:r>
+      <w:r>
+        <w:rPr>
+          <w:rFonts w:ascii="Menlo" w:hAnsi="Menlo" w:cs="Menlo"/>
+          <w:color w:val="A9B7C6"/>
+          <w:sz w:val="18"/>
+          <w:szCs w:val="18"/>
+        </w:rPr>
+        <w:br/>
+        <w:t>%%% % %%% %%%%% %%%%%%% %%% %    %% %%% %%%%% % %%% % %       % % %%%% %%%% %%%.%</w:t>
+      </w:r>
+      <w:r>
+        <w:rPr>
+          <w:rFonts w:ascii="Menlo" w:hAnsi="Menlo" w:cs="Menlo"/>
+          <w:color w:val="A9B7C6"/>
+          <w:sz w:val="18"/>
+          <w:szCs w:val="18"/>
+        </w:rPr>
+        <w:br/>
+        <w:t>%       % %           % %   %         %         % %   %   % % % %   %     % %...%</w:t>
+      </w:r>
+      <w:r>
+        <w:rPr>
+          <w:rFonts w:ascii="Menlo" w:hAnsi="Menlo" w:cs="Menlo"/>
+          <w:color w:val="A9B7C6"/>
+          <w:sz w:val="18"/>
+          <w:szCs w:val="18"/>
+        </w:rPr>
+        <w:br/>
+        <w:t>% %%%%%%% % %%%%% %%% % %%% % %%%%%%% %%%%%%%%%%% %%% %%% % % % %%% % %%% % %.%%%</w:t>
+      </w:r>
+      <w:r>
+        <w:rPr>
+          <w:rFonts w:ascii="Menlo" w:hAnsi="Menlo" w:cs="Menlo"/>
+          <w:color w:val="A9B7C6"/>
+          <w:sz w:val="18"/>
+          <w:szCs w:val="18"/>
+        </w:rPr>
+        <w:br/>
+        <w:t>%         %     %   % %   % %   %   %   %   %     %     %   %   % %     % % %...%</w:t>
+      </w:r>
+      <w:r>
+        <w:rPr>
+          <w:rFonts w:ascii="Menlo" w:hAnsi="Menlo" w:cs="Menlo"/>
+          <w:color w:val="A9B7C6"/>
+          <w:sz w:val="18"/>
+          <w:szCs w:val="18"/>
+        </w:rPr>
+        <w:br/>
+        <w:t>%%%%% % %%%%%   %%% % %%% % %%% %%%     % % %%% % % %%% % %%%%%%% %%% %%% % % %.%</w:t>
+      </w:r>
+      <w:r>
+        <w:rPr>
+          <w:rFonts w:ascii="Menlo" w:hAnsi="Menlo" w:cs="Menlo"/>
+          <w:color w:val="A9B7C6"/>
+          <w:sz w:val="18"/>
+          <w:szCs w:val="18"/>
+        </w:rPr>
+        <w:br/>
+        <w:t>%     %   %   %   % % %   %   %           %     %   %   %         %   %   % % %.%</w:t>
+      </w:r>
+      <w:r>
+        <w:rPr>
+          <w:rFonts w:ascii="Menlo" w:hAnsi="Menlo" w:cs="Menlo"/>
+          <w:color w:val="A9B7C6"/>
+          <w:sz w:val="18"/>
+          <w:szCs w:val="18"/>
+        </w:rPr>
+        <w:br/>
+        <w:t>% %%%%%%% % % % % % % % %%% % %%%%% % %%%%%%% %%%%%%% %%%%%%% %%% %%% % %%% % %.%</w:t>
+      </w:r>
+      <w:r>
+        <w:rPr>
+          <w:rFonts w:ascii="Menlo" w:hAnsi="Menlo" w:cs="Menlo"/>
+          <w:color w:val="A9B7C6"/>
+          <w:sz w:val="18"/>
+          <w:szCs w:val="18"/>
+        </w:rPr>
+        <w:br/>
+        <w:t>%       % % %   % % % % %   %     % %       % %   %   %   %     %   % %   % % %.%</w:t>
+      </w:r>
+      <w:r>
+        <w:rPr>
+          <w:rFonts w:ascii="Menlo" w:hAnsi="Menlo" w:cs="Menlo"/>
+          <w:color w:val="A9B7C6"/>
+          <w:sz w:val="18"/>
+          <w:szCs w:val="18"/>
+        </w:rPr>
+        <w:br/>
+        <w:t>%%% %% %% % %%%%% % %%% % % %  %% % %%%% %% %%% % %%%%% % % % % %%% % %%% % %%%.%</w:t>
+      </w:r>
+      <w:r>
+        <w:rPr>
+          <w:rFonts w:ascii="Menlo" w:hAnsi="Menlo" w:cs="Menlo"/>
+          <w:color w:val="A9B7C6"/>
+          <w:sz w:val="18"/>
+          <w:szCs w:val="18"/>
+        </w:rPr>
+        <w:br/>
+        <w:t>%         %   %   %   % % % %   % %       %     %       % % % %   % %   % %    .%</w:t>
+      </w:r>
+      <w:r>
+        <w:rPr>
+          <w:rFonts w:ascii="Menlo" w:hAnsi="Menlo" w:cs="Menlo"/>
+          <w:color w:val="A9B7C6"/>
+          <w:sz w:val="18"/>
+          <w:szCs w:val="18"/>
+        </w:rPr>
+        <w:br/>
+        <w:t>% %%%%    %%% % %%% % % %%% %%% % % %%% % % % %%% % %%%%% % %     % % % % %%%%%.%</w:t>
+      </w:r>
+      <w:r>
+        <w:rPr>
+          <w:rFonts w:ascii="Menlo" w:hAnsi="Menlo" w:cs="Menlo"/>
+          <w:color w:val="A9B7C6"/>
+          <w:sz w:val="18"/>
+          <w:szCs w:val="18"/>
+        </w:rPr>
+        <w:br/>
+        <w:t>%   %     %   % %   %       %   %   %   % % %   % % %     % %     % % % %     %.%</w:t>
+      </w:r>
+      <w:r>
+        <w:rPr>
+          <w:rFonts w:ascii="Menlo" w:hAnsi="Menlo" w:cs="Menlo"/>
+          <w:color w:val="A9B7C6"/>
+          <w:sz w:val="18"/>
+          <w:szCs w:val="18"/>
+        </w:rPr>
+        <w:br/>
+        <w:t>% % %%% %%% %%% %% %%%%%%%%%% %%%%%%% %%% % %%% % % %%% % % % %%%%% %%% %%%%% %.%</w:t>
+      </w:r>
+      <w:r>
+        <w:rPr>
+          <w:rFonts w:ascii="Menlo" w:hAnsi="Menlo" w:cs="Menlo"/>
+          <w:color w:val="A9B7C6"/>
+          <w:sz w:val="18"/>
+          <w:szCs w:val="18"/>
+        </w:rPr>
+        <w:br/>
+        <w:t>% %           %                       %   %     %       %   %               %  *%</w:t>
+      </w:r>
+      <w:r>
+        <w:rPr>
+          <w:rFonts w:ascii="Menlo" w:hAnsi="Menlo" w:cs="Menlo"/>
+          <w:color w:val="A9B7C6"/>
+          <w:sz w:val="18"/>
+          <w:szCs w:val="18"/>
+        </w:rPr>
+        <w:br/>
+        <w:t>%%%%%%%%%%%%%%%%%%%%%%%%%%%%%%%%%%%%%%%%%%%%%%%%%%%%%%%%%%%%%%%%%%%%%%%%%%%%%%%%%</w:t>
+      </w:r>
+      <w:r>
+        <w:rPr>
+          <w:rFonts w:ascii="Menlo" w:hAnsi="Menlo" w:cs="Menlo"/>
+          <w:color w:val="A9B7C6"/>
+          <w:sz w:val="18"/>
+          <w:szCs w:val="18"/>
+        </w:rPr>
+        <w:br/>
+      </w:r>
+      <w:r>
+        <w:rPr>
+          <w:rFonts w:ascii="Menlo" w:hAnsi="Menlo" w:cs="Menlo"/>
+          <w:color w:val="A9B7C6"/>
+          <w:sz w:val="18"/>
+          <w:szCs w:val="18"/>
+        </w:rPr>
+        <w:br/>
+        <w:t xml:space="preserve">Breadth First Search: </w:t>
+      </w:r>
+      <w:r>
+        <w:rPr>
+          <w:rFonts w:ascii="Menlo" w:hAnsi="Menlo" w:cs="Menlo"/>
+          <w:color w:val="A9B7C6"/>
+          <w:sz w:val="18"/>
+          <w:szCs w:val="18"/>
+        </w:rPr>
+        <w:br/>
+        <w:t xml:space="preserve">Number of steps in solution: 148 </w:t>
+      </w:r>
+      <w:r>
+        <w:rPr>
+          <w:rFonts w:ascii="Menlo" w:hAnsi="Menlo" w:cs="Menlo"/>
+          <w:color w:val="A9B7C6"/>
+          <w:sz w:val="18"/>
+          <w:szCs w:val="18"/>
+        </w:rPr>
+        <w:br/>
+        <w:t xml:space="preserve">Number of nodes expanded: 1261 </w:t>
+      </w:r>
+      <w:r>
+        <w:rPr>
+          <w:rFonts w:ascii="Menlo" w:hAnsi="Menlo" w:cs="Menlo"/>
+          <w:color w:val="A9B7C6"/>
+          <w:sz w:val="18"/>
+          <w:szCs w:val="18"/>
+        </w:rPr>
+        <w:br/>
+      </w:r>
+      <w:r>
+        <w:rPr>
+          <w:rFonts w:ascii="Menlo" w:hAnsi="Menlo" w:cs="Menlo"/>
+          <w:color w:val="A9B7C6"/>
+          <w:sz w:val="18"/>
+          <w:szCs w:val="18"/>
+        </w:rPr>
+        <w:lastRenderedPageBreak/>
+        <w:t>%%%%%%%%%%%%%%%%%%%%%%%%%%%%%%%%%%%%%%%%%%%%%%%%%%%%%%%%%%%%%%%%%%%%%%%%%%%%%%%%%</w:t>
+      </w:r>
+      <w:r>
+        <w:rPr>
+          <w:rFonts w:ascii="Menlo" w:hAnsi="Menlo" w:cs="Menlo"/>
+          <w:color w:val="A9B7C6"/>
+          <w:sz w:val="18"/>
+          <w:szCs w:val="18"/>
+        </w:rPr>
+        <w:br/>
+        <w:t>%P......%.......%...%.%.....%...%...%...%.............%.%...%.........%.....%...%</w:t>
+      </w:r>
+      <w:r>
+        <w:rPr>
+          <w:rFonts w:ascii="Menlo" w:hAnsi="Menlo" w:cs="Menlo"/>
+          <w:color w:val="A9B7C6"/>
+          <w:sz w:val="18"/>
+          <w:szCs w:val="18"/>
+        </w:rPr>
+        <w:br/>
+        <w:t>%...%.%%%.%.%%%.%.%.%.%.%.%%%.%.%.%.%.%%%.%%%.%%.%%%%.%.%.%.%.%.%%%%%.%.%%%.%%%.%</w:t>
+      </w:r>
+      <w:r>
+        <w:rPr>
+          <w:rFonts w:ascii="Menlo" w:hAnsi="Menlo" w:cs="Menlo"/>
+          <w:color w:val="A9B7C6"/>
+          <w:sz w:val="18"/>
+          <w:szCs w:val="18"/>
+        </w:rPr>
+        <w:br/>
+        <w:t>%...%.....%.%.%...%.%...%...%.%.%.%.%.%...%.%.%.....%.%...%...%.....%...%.%.....%</w:t>
+      </w:r>
+      <w:r>
+        <w:rPr>
+          <w:rFonts w:ascii="Menlo" w:hAnsi="Menlo" w:cs="Menlo"/>
+          <w:color w:val="A9B7C6"/>
+          <w:sz w:val="18"/>
+          <w:szCs w:val="18"/>
+        </w:rPr>
+        <w:br/>
+        <w:t>%%%.%%%%.%%.%.%..%%.%%.%%.%.%%%.%.%.%.%.%%%.%.%%%%%.%.%.%%%%%.%...%.%.%%%.%.%.%.%</w:t>
+      </w:r>
+      <w:r>
+        <w:rPr>
+          <w:rFonts w:ascii="Menlo" w:hAnsi="Menlo" w:cs="Menlo"/>
+          <w:color w:val="A9B7C6"/>
+          <w:sz w:val="18"/>
+          <w:szCs w:val="18"/>
+        </w:rPr>
+        <w:br/>
+        <w:t>%...%.%.....%.....%.....%.%...%...%.%.%.....%.....%.%.%.....%...%.......%...%.%.%</w:t>
+      </w:r>
+      <w:r>
+        <w:rPr>
+          <w:rFonts w:ascii="Menlo" w:hAnsi="Menlo" w:cs="Menlo"/>
+          <w:color w:val="A9B7C6"/>
+          <w:sz w:val="18"/>
+          <w:szCs w:val="18"/>
+        </w:rPr>
+        <w:br/>
+        <w:t>%...%.%.%.%...%.%.%.....%.%.%.%%%.%.%.%%%%%.%%%%%.%.%.%%%%%.%.%.%.%%%.%.%%%.%.%%%</w:t>
+      </w:r>
+      <w:r>
+        <w:rPr>
+          <w:rFonts w:ascii="Menlo" w:hAnsi="Menlo" w:cs="Menlo"/>
+          <w:color w:val="A9B7C6"/>
+          <w:sz w:val="18"/>
+          <w:szCs w:val="18"/>
+        </w:rPr>
+        <w:br/>
+        <w:t>%.%...%.%.%...%.%.%.....%...%.....%.%.......%.....%.%.....%...%.%.....%...%.....%</w:t>
+      </w:r>
+      <w:r>
+        <w:rPr>
+          <w:rFonts w:ascii="Menlo" w:hAnsi="Menlo" w:cs="Menlo"/>
+          <w:color w:val="A9B7C6"/>
+          <w:sz w:val="18"/>
+          <w:szCs w:val="18"/>
+        </w:rPr>
+        <w:br/>
+        <w:t>%.%%%.%.%%%.%.%%%.%.%..%%.%%%.%%%.%.%%.%%%%.%.%%%%%.%.....%.%...%%.%%.%%%.%.%%%.%</w:t>
+      </w:r>
+      <w:r>
+        <w:rPr>
+          <w:rFonts w:ascii="Menlo" w:hAnsi="Menlo" w:cs="Menlo"/>
+          <w:color w:val="A9B7C6"/>
+          <w:sz w:val="18"/>
+          <w:szCs w:val="18"/>
+        </w:rPr>
+        <w:br/>
+        <w:t>%.%.......%.%.%...%.%...%.%.....%.%.....%.....%...........%.%.......%.%...%.%...%</w:t>
+      </w:r>
+      <w:r>
+        <w:rPr>
+          <w:rFonts w:ascii="Menlo" w:hAnsi="Menlo" w:cs="Menlo"/>
+          <w:color w:val="A9B7C6"/>
+          <w:sz w:val="18"/>
+          <w:szCs w:val="18"/>
+        </w:rPr>
+        <w:br/>
+        <w:t>%.%.%%%%%.%.%.%.%%%.%.%.%%%.%%%.%.%%....%.%%%%%.%%%.%%%.%%%.%.%%%%%.%%%.%%%.%.%.%</w:t>
+      </w:r>
+      <w:r>
+        <w:rPr>
+          <w:rFonts w:ascii="Menlo" w:hAnsi="Menlo" w:cs="Menlo"/>
+          <w:color w:val="A9B7C6"/>
+          <w:sz w:val="18"/>
+          <w:szCs w:val="18"/>
+        </w:rPr>
+        <w:br/>
+        <w:t>%...%...%...%.%.....%.%.....%...........%.%...%.%.%...%.....%.....%.....%...%.%.%</w:t>
+      </w:r>
+      <w:r>
+        <w:rPr>
+          <w:rFonts w:ascii="Menlo" w:hAnsi="Menlo" w:cs="Menlo"/>
+          <w:color w:val="A9B7C6"/>
+          <w:sz w:val="18"/>
+          <w:szCs w:val="18"/>
+        </w:rPr>
+        <w:br/>
+        <w:t>%.%.%%%.%%%%%.%.%.%%%.%.%.%%%.%%%%%%%.%%%.%.%%%.%.%%%.%.%%.%%%%........%%.%%%.%.%</w:t>
+      </w:r>
+      <w:r>
+        <w:rPr>
+          <w:rFonts w:ascii="Menlo" w:hAnsi="Menlo" w:cs="Menlo"/>
+          <w:color w:val="A9B7C6"/>
+          <w:sz w:val="18"/>
+          <w:szCs w:val="18"/>
+        </w:rPr>
+        <w:br/>
+        <w:t>%.%.........%.%.%...%.%...%.%.%.......%...%.......%.%...%.........%.....%...% %.%</w:t>
+      </w:r>
+      <w:r>
+        <w:rPr>
+          <w:rFonts w:ascii="Menlo" w:hAnsi="Menlo" w:cs="Menlo"/>
+          <w:color w:val="A9B7C6"/>
+          <w:sz w:val="18"/>
+          <w:szCs w:val="18"/>
+        </w:rPr>
+        <w:br/>
+        <w:t>%.%.%%%.%%%%%.%.%%%.%.%%%%%.%.%.%%%%%%%%%.%%.%%%%.%.%%%%%.%%.%%%%%%%.%%.%%%.% %%%</w:t>
+      </w:r>
+      <w:r>
+        <w:rPr>
+          <w:rFonts w:ascii="Menlo" w:hAnsi="Menlo" w:cs="Menlo"/>
+          <w:color w:val="A9B7C6"/>
+          <w:sz w:val="18"/>
+          <w:szCs w:val="18"/>
+        </w:rPr>
+        <w:br/>
+        <w:t>%...%...%.....%...%...%.......%.........%.......%...%...%.%...%...........% %   %</w:t>
+      </w:r>
+      <w:r>
+        <w:rPr>
+          <w:rFonts w:ascii="Menlo" w:hAnsi="Menlo" w:cs="Menlo"/>
+          <w:color w:val="A9B7C6"/>
+          <w:sz w:val="18"/>
+          <w:szCs w:val="18"/>
+        </w:rPr>
+        <w:br/>
+        <w:t>%%%.%.%%%.%%%%%.%%%%%%%.%%%.%....%%.%%%.%%%%%.%.%%%.%.%.......%.%.%%%%.%%%% %%% %</w:t>
+      </w:r>
+      <w:r>
+        <w:rPr>
+          <w:rFonts w:ascii="Menlo" w:hAnsi="Menlo" w:cs="Menlo"/>
+          <w:color w:val="A9B7C6"/>
+          <w:sz w:val="18"/>
+          <w:szCs w:val="18"/>
+        </w:rPr>
+        <w:br/>
+        <w:t>%.......%.%...........%.%...%.........%.........%.%...%...%.%.%.%...%.....% %   %</w:t>
+      </w:r>
+      <w:r>
+        <w:rPr>
+          <w:rFonts w:ascii="Menlo" w:hAnsi="Menlo" w:cs="Menlo"/>
+          <w:color w:val="A9B7C6"/>
+          <w:sz w:val="18"/>
+          <w:szCs w:val="18"/>
+        </w:rPr>
+        <w:br/>
+        <w:t>%.%%%%%%%.%.%%%%%.%%%.%.%%%.%.%%%%%%%.%%%%%%%%%%%.%%%.%%%.%.%.%.%%%.%.%%%.% % %%%</w:t>
+      </w:r>
+      <w:r>
+        <w:rPr>
+          <w:rFonts w:ascii="Menlo" w:hAnsi="Menlo" w:cs="Menlo"/>
+          <w:color w:val="A9B7C6"/>
+          <w:sz w:val="18"/>
+          <w:szCs w:val="18"/>
+        </w:rPr>
+        <w:br/>
+        <w:t>%.........%.....%...%.%...%.%...%...%...%...%.....%.....%...%...%.%.....%.% %   %</w:t>
+      </w:r>
+      <w:r>
+        <w:rPr>
+          <w:rFonts w:ascii="Menlo" w:hAnsi="Menlo" w:cs="Menlo"/>
+          <w:color w:val="A9B7C6"/>
+          <w:sz w:val="18"/>
+          <w:szCs w:val="18"/>
+        </w:rPr>
+        <w:br/>
+        <w:t>%%%%%.%.%%%%%...%%%.%.%%%.%.%%%.%%%.....%.%.%%%.%.%.%%%.%.%%%%%%%.%%%.%%%.% % % %</w:t>
+      </w:r>
+      <w:r>
+        <w:rPr>
+          <w:rFonts w:ascii="Menlo" w:hAnsi="Menlo" w:cs="Menlo"/>
+          <w:color w:val="A9B7C6"/>
+          <w:sz w:val="18"/>
+          <w:szCs w:val="18"/>
+        </w:rPr>
+        <w:br/>
+        <w:t>%.....%...%...%...%.%.%...%...%...........%.....%...%...%.........%...%...% % % %</w:t>
+      </w:r>
+      <w:r>
+        <w:rPr>
+          <w:rFonts w:ascii="Menlo" w:hAnsi="Menlo" w:cs="Menlo"/>
+          <w:color w:val="A9B7C6"/>
+          <w:sz w:val="18"/>
+          <w:szCs w:val="18"/>
+        </w:rPr>
+        <w:br/>
+        <w:t>%.%%%%%%%.%.%.%.%.%.%.%.%%%.%.%%%%%.%.%%%%%%%.%%%%%%%.%%%%%%%.%%%.%%%.%.%%% % % %</w:t>
+      </w:r>
+      <w:r>
+        <w:rPr>
+          <w:rFonts w:ascii="Menlo" w:hAnsi="Menlo" w:cs="Menlo"/>
+          <w:color w:val="A9B7C6"/>
+          <w:sz w:val="18"/>
+          <w:szCs w:val="18"/>
+        </w:rPr>
+        <w:br/>
+        <w:t>%.......%.%.%...%.%.%.%.%...%.....%.%.......%.%...%...%...%.....%...%.%...% % % %</w:t>
+      </w:r>
+      <w:r>
+        <w:rPr>
+          <w:rFonts w:ascii="Menlo" w:hAnsi="Menlo" w:cs="Menlo"/>
+          <w:color w:val="A9B7C6"/>
+          <w:sz w:val="18"/>
+          <w:szCs w:val="18"/>
+        </w:rPr>
+        <w:br/>
+        <w:t>%%%.%%.%%.%.%%%%%.%.%%%.%.%.%..%%.%.%%%%.%%.%%%.%.%%%%%.%.%.%.%.%%%.%.%%%.% %%% %</w:t>
+      </w:r>
+      <w:r>
+        <w:rPr>
+          <w:rFonts w:ascii="Menlo" w:hAnsi="Menlo" w:cs="Menlo"/>
+          <w:color w:val="A9B7C6"/>
+          <w:sz w:val="18"/>
+          <w:szCs w:val="18"/>
+        </w:rPr>
+        <w:br/>
+        <w:t>%.........%...%...%...%.%.%.%...%.%.......%.....%.......%.%.%.%...%.%...%.%     %</w:t>
+      </w:r>
+      <w:r>
+        <w:rPr>
+          <w:rFonts w:ascii="Menlo" w:hAnsi="Menlo" w:cs="Menlo"/>
+          <w:color w:val="A9B7C6"/>
+          <w:sz w:val="18"/>
+          <w:szCs w:val="18"/>
+        </w:rPr>
+        <w:br/>
+        <w:t>%.%%%%....%%%.%.%%%.%.%.%%%.%%%.%.%.%%%.%.%.%.%%%.%.%%%%%.%.%.....%.%.%.%.%%%%% %</w:t>
+      </w:r>
+      <w:r>
+        <w:rPr>
+          <w:rFonts w:ascii="Menlo" w:hAnsi="Menlo" w:cs="Menlo"/>
+          <w:color w:val="A9B7C6"/>
+          <w:sz w:val="18"/>
+          <w:szCs w:val="18"/>
+        </w:rPr>
+        <w:br/>
+        <w:t>%...%.....%...%.%...%.......%...%...%...%.%.%...%.%.%.....%.%.....%.%.%.%.....% %</w:t>
+      </w:r>
+      <w:r>
+        <w:rPr>
+          <w:rFonts w:ascii="Menlo" w:hAnsi="Menlo" w:cs="Menlo"/>
+          <w:color w:val="A9B7C6"/>
+          <w:sz w:val="18"/>
+          <w:szCs w:val="18"/>
+        </w:rPr>
+        <w:br/>
+        <w:t>%.%.%%%.%%%.%%%.%%.%%%%%%%%%%.%%%%%%%.%%%.%.%%%.%.%.%%%.%.%.%.%%%%%.%%%.%%%%%.% %</w:t>
+      </w:r>
+      <w:r>
+        <w:rPr>
+          <w:rFonts w:ascii="Menlo" w:hAnsi="Menlo" w:cs="Menlo"/>
+          <w:color w:val="A9B7C6"/>
+          <w:sz w:val="18"/>
+          <w:szCs w:val="18"/>
+        </w:rPr>
+        <w:br/>
+        <w:t>%.%...........%.......................%...%.....%.......%...%...............%..*%</w:t>
+      </w:r>
+      <w:r>
+        <w:rPr>
+          <w:rFonts w:ascii="Menlo" w:hAnsi="Menlo" w:cs="Menlo"/>
+          <w:color w:val="A9B7C6"/>
+          <w:sz w:val="18"/>
+          <w:szCs w:val="18"/>
+        </w:rPr>
+        <w:br/>
+        <w:t>%%%%%%%%%%%%%%%%%%%%%%%%%%%%%%%%%%%%%%%%%%%%%%%%%%%%%%%%%%%%%%%%%%%%%%%%%%%%%%%%%</w:t>
+      </w:r>
+    </w:p>
+    <w:p>
+      <w:pPr>
+        <w:rPr>
+          <w:rFonts w:ascii="Times New Roman" w:hAnsi="Times New Roman" w:cs="Times New Roman"/>
+          <w:sz w:val="24"/>
+          <w:szCs w:val="24"/>
+        </w:rPr>
+      </w:pPr>
       <w:bookmarkStart w:id="0" w:name="_GoBack"/>
       <w:bookmarkEnd w:id="0"/>
-      <w:r>
-        <w:rPr>
-          <w:rFonts w:ascii="Times New Roman" w:hAnsi="Times New Roman" w:cs="Times New Roman"/>
-          <w:sz w:val="24"/>
-          <w:szCs w:val="24"/>
-        </w:rPr>
-        <w:t>Write-up (Justin Keeling)</w:t>
-      </w:r>
-    </w:p>
-    <w:p>
-      <w:pPr>
-        <w:rPr>
-          <w:rFonts w:ascii="Times New Roman" w:hAnsi="Times New Roman" w:cs="Times New Roman"/>
-          <w:sz w:val="24"/>
-          <w:szCs w:val="24"/>
-        </w:rPr>
-      </w:pPr>
-      <w:r>
-        <w:rPr>
-          <w:rFonts w:ascii="Times New Roman" w:hAnsi="Times New Roman" w:cs="Times New Roman"/>
-          <w:sz w:val="24"/>
-          <w:szCs w:val="24"/>
-        </w:rPr>
-        <w:tab/>
-        <w:t xml:space="preserve">For myself, I </w:t>
-      </w:r>
-      <w:r>
-        <w:rPr>
-          <w:rFonts w:ascii="Times New Roman" w:hAnsi="Times New Roman" w:cs="Times New Roman"/>
-          <w:sz w:val="24"/>
-          <w:szCs w:val="24"/>
-        </w:rPr>
-        <w:t xml:space="preserve">was responsible for </w:t>
-      </w:r>
-      <w:r>
-        <w:rPr>
-          <w:rFonts w:ascii="Times New Roman" w:hAnsi="Times New Roman" w:cs="Times New Roman"/>
-          <w:sz w:val="24"/>
-          <w:szCs w:val="24"/>
-        </w:rPr>
-        <w:t>building the DFS and BFS search algorithms to function properly</w:t>
-      </w:r>
-      <w:r>
-        <w:rPr>
-          <w:rFonts w:ascii="Times New Roman" w:hAnsi="Times New Roman" w:cs="Times New Roman"/>
-          <w:sz w:val="24"/>
-          <w:szCs w:val="24"/>
-        </w:rPr>
-        <w:t>, and</w:t>
-      </w:r>
-      <w:r>
-        <w:rPr>
-          <w:rFonts w:ascii="Times New Roman" w:hAnsi="Times New Roman" w:cs="Times New Roman"/>
-          <w:sz w:val="24"/>
-          <w:szCs w:val="24"/>
-        </w:rPr>
-        <w:t xml:space="preserve"> to connect the main (which Cor</w:t>
-      </w:r>
-      <w:r>
-        <w:rPr>
-          <w:rFonts w:ascii="Times New Roman" w:hAnsi="Times New Roman" w:cs="Times New Roman"/>
-          <w:sz w:val="24"/>
-          <w:szCs w:val="24"/>
-        </w:rPr>
-        <w:t xml:space="preserve">y was responsible for) and both search </w:t>
-      </w:r>
-      <w:r>
-        <w:rPr>
-          <w:rFonts w:ascii="Times New Roman" w:hAnsi="Times New Roman" w:cs="Times New Roman"/>
-          <w:sz w:val="24"/>
-          <w:szCs w:val="24"/>
-        </w:rPr>
-        <w:lastRenderedPageBreak/>
-        <w:t>algorithms correctly</w:t>
-      </w:r>
-      <w:r>
-        <w:rPr>
-          <w:rFonts w:ascii="Times New Roman" w:hAnsi="Times New Roman" w:cs="Times New Roman"/>
-          <w:sz w:val="24"/>
-          <w:szCs w:val="24"/>
-        </w:rPr>
-        <w:t xml:space="preserve">. </w:t>
-      </w:r>
-      <w:r>
-        <w:rPr>
-          <w:rFonts w:ascii="Times New Roman" w:hAnsi="Times New Roman" w:cs="Times New Roman"/>
-          <w:sz w:val="24"/>
-          <w:szCs w:val="24"/>
-        </w:rPr>
-        <w:t>This involved much communication. Using Git hub and Git Kraken we were able to communicate and prompt each other for what needs to be updated with more recent code, or bugs that need to be fixed.</w:t>
-      </w:r>
-    </w:p>
-    <w:p>
-      <w:pPr>
-        <w:rPr>
-          <w:rFonts w:ascii="Times New Roman" w:hAnsi="Times New Roman" w:cs="Times New Roman"/>
-          <w:sz w:val="24"/>
-          <w:szCs w:val="24"/>
-        </w:rPr>
-      </w:pPr>
-      <w:r>
-        <w:rPr>
-          <w:rFonts w:ascii="Times New Roman" w:hAnsi="Times New Roman" w:cs="Times New Roman"/>
-          <w:sz w:val="24"/>
-          <w:szCs w:val="24"/>
-        </w:rPr>
-        <w:tab/>
-      </w:r>
-      <w:r>
-        <w:rPr>
-          <w:rFonts w:ascii="Times New Roman" w:hAnsi="Times New Roman" w:cs="Times New Roman"/>
-          <w:sz w:val="24"/>
-          <w:szCs w:val="24"/>
-        </w:rPr>
-        <w:t xml:space="preserve">While doing the DFS, I found that the most difficult/interesting aspect of this was handling the connected nodes. Initially, I first used a function within </w:t>
-      </w:r>
-      <w:proofErr w:type="spellStart"/>
-      <w:r>
-        <w:rPr>
-          <w:rFonts w:ascii="Times New Roman" w:hAnsi="Times New Roman" w:cs="Times New Roman"/>
-          <w:sz w:val="24"/>
-          <w:szCs w:val="24"/>
-        </w:rPr>
-        <w:t>MazeNode</w:t>
-      </w:r>
-      <w:proofErr w:type="spellEnd"/>
-      <w:r>
-        <w:rPr>
-          <w:rFonts w:ascii="Times New Roman" w:hAnsi="Times New Roman" w:cs="Times New Roman"/>
-          <w:sz w:val="24"/>
-          <w:szCs w:val="24"/>
-        </w:rPr>
-        <w:t xml:space="preserve"> to get a list of all connecting nodes. I set a variable equal to the function call and proceeded. Little did I know that changing the nodes visited status was prohibiting other search algorithms to function properly. Using the copy method, </w:t>
-      </w:r>
-      <w:r>
-        <w:rPr>
-          <w:rFonts w:ascii="Times New Roman" w:hAnsi="Times New Roman" w:cs="Times New Roman"/>
-          <w:sz w:val="24"/>
-          <w:szCs w:val="24"/>
-        </w:rPr>
-        <w:t xml:space="preserve">I was able to copy the list without changing the node’s visited variable directly. </w:t>
-      </w:r>
-    </w:p>
-    <w:p>
-      <w:pPr>
-        <w:rPr>
-          <w:rFonts w:ascii="Times New Roman" w:hAnsi="Times New Roman" w:cs="Times New Roman"/>
-          <w:sz w:val="24"/>
-          <w:szCs w:val="24"/>
-        </w:rPr>
-      </w:pPr>
-      <w:r>
-        <w:rPr>
-          <w:rFonts w:ascii="Times New Roman" w:hAnsi="Times New Roman" w:cs="Times New Roman"/>
-          <w:sz w:val="24"/>
-          <w:szCs w:val="24"/>
-        </w:rPr>
-        <w:tab/>
-        <w:t>Within BFS, I found that it the most challenging aspect was to correctly backtrack to the correct location to expand another node. I first begun by trying to implement BFS in the same manner as DFS. This approach did not function properly. Using the debugger, I found my error and changed the methods to take in a specific node rather than using the current node, as I did in DFS.  To map out my error to the longest. Because of this, the implementation time was unexpectedly longer than I anticipated.</w:t>
-      </w:r>
-    </w:p>
-    <w:p>
-      <w:pPr>
-        <w:pStyle w:val="Heading2"/>
-        <w:rPr>
-          <w:rFonts w:ascii="Times New Roman" w:hAnsi="Times New Roman" w:cs="Times New Roman"/>
-        </w:rPr>
-      </w:pPr>
-      <w:r>
-        <w:rPr>
-          <w:rFonts w:ascii="Times New Roman" w:hAnsi="Times New Roman" w:cs="Times New Roman"/>
-        </w:rPr>
-        <w:t>Write up (Cory Johns)</w:t>
-      </w:r>
-    </w:p>
-    <w:p>
-      <w:pPr>
-        <w:rPr>
-          <w:rFonts w:ascii="Times New Roman" w:hAnsi="Times New Roman" w:cs="Times New Roman"/>
-          <w:sz w:val="24"/>
-          <w:szCs w:val="24"/>
-        </w:rPr>
-      </w:pPr>
-      <w:r>
-        <w:tab/>
-      </w:r>
-      <w:r>
-        <w:rPr>
-          <w:rFonts w:ascii="Times New Roman" w:hAnsi="Times New Roman" w:cs="Times New Roman"/>
-          <w:sz w:val="24"/>
-          <w:szCs w:val="24"/>
-        </w:rPr>
-        <w:t>I was responsible fo</w:t>
-      </w:r>
-      <w:r>
-        <w:rPr>
-          <w:rFonts w:ascii="Times New Roman" w:hAnsi="Times New Roman" w:cs="Times New Roman"/>
-          <w:sz w:val="24"/>
-          <w:szCs w:val="24"/>
-        </w:rPr>
-        <w:t xml:space="preserve">r programing the nodes, the top-level search function, reading the maze from the input file, converting into the node tree structure we used, and the </w:t>
-      </w:r>
-      <w:r>
-        <w:rPr>
-          <w:rFonts w:ascii="Times New Roman" w:hAnsi="Times New Roman" w:cs="Times New Roman"/>
-          <w:sz w:val="24"/>
-          <w:szCs w:val="24"/>
-        </w:rPr>
-        <w:t>Main class</w:t>
-      </w:r>
-      <w:r>
-        <w:rPr>
-          <w:rFonts w:ascii="Times New Roman" w:hAnsi="Times New Roman" w:cs="Times New Roman"/>
-          <w:sz w:val="24"/>
-          <w:szCs w:val="24"/>
-        </w:rPr>
-        <w:t xml:space="preserve">. The most interesting part for me was catering to the requirements George and Justin had while also trying to ensure a uniform process for each search </w:t>
-      </w:r>
-      <w:r>
-        <w:rPr>
-          <w:rFonts w:ascii="Times New Roman" w:hAnsi="Times New Roman" w:cs="Times New Roman"/>
-          <w:sz w:val="24"/>
-          <w:szCs w:val="24"/>
-        </w:rPr>
-        <w:t>algorithm</w:t>
-      </w:r>
-      <w:r>
-        <w:rPr>
-          <w:rFonts w:ascii="Times New Roman" w:hAnsi="Times New Roman" w:cs="Times New Roman"/>
-          <w:sz w:val="24"/>
-          <w:szCs w:val="24"/>
-        </w:rPr>
-        <w:t>. Do to the informed vs. uninformed difference between DFS, BFS and</w:t>
-      </w:r>
-      <w:r>
-        <w:rPr>
-          <w:rFonts w:ascii="Times New Roman" w:hAnsi="Times New Roman" w:cs="Times New Roman"/>
-          <w:sz w:val="24"/>
-          <w:szCs w:val="24"/>
-        </w:rPr>
-        <w:t xml:space="preserve"> A*, Greedy we arrived at the</w:t>
-      </w:r>
-      <w:r>
-        <w:rPr>
-          <w:rFonts w:ascii="Times New Roman" w:hAnsi="Times New Roman" w:cs="Times New Roman"/>
-          <w:sz w:val="24"/>
-          <w:szCs w:val="24"/>
-        </w:rPr>
-        <w:t xml:space="preserve"> decision to include both the start and end </w:t>
-      </w:r>
-      <w:r>
-        <w:rPr>
-          <w:rFonts w:ascii="Times New Roman" w:hAnsi="Times New Roman" w:cs="Times New Roman"/>
-          <w:sz w:val="24"/>
-          <w:szCs w:val="24"/>
-        </w:rPr>
-        <w:t>nodes</w:t>
-      </w:r>
-      <w:r>
-        <w:rPr>
-          <w:rFonts w:ascii="Times New Roman" w:hAnsi="Times New Roman" w:cs="Times New Roman"/>
-          <w:sz w:val="24"/>
-          <w:szCs w:val="24"/>
-        </w:rPr>
-        <w:t xml:space="preserve"> as inputs to </w:t>
-      </w:r>
-      <w:r>
-        <w:rPr>
-          <w:rFonts w:ascii="Times New Roman" w:hAnsi="Times New Roman" w:cs="Times New Roman"/>
-          <w:sz w:val="24"/>
-          <w:szCs w:val="24"/>
-        </w:rPr>
-        <w:t xml:space="preserve">the </w:t>
-      </w:r>
-      <w:r>
-        <w:rPr>
-          <w:rFonts w:ascii="Times New Roman" w:hAnsi="Times New Roman" w:cs="Times New Roman"/>
-          <w:sz w:val="24"/>
-          <w:szCs w:val="24"/>
-        </w:rPr>
-        <w:t>search functions, even though</w:t>
-      </w:r>
-      <w:r>
-        <w:rPr>
-          <w:rFonts w:ascii="Times New Roman" w:hAnsi="Times New Roman" w:cs="Times New Roman"/>
-          <w:sz w:val="24"/>
-          <w:szCs w:val="24"/>
-        </w:rPr>
-        <w:t xml:space="preserve"> DFS and BFS would not use the end node.</w:t>
-      </w:r>
-    </w:p>
-    <w:p>
-      <w:pPr>
-        <w:rPr>
-          <w:rFonts w:ascii="Times New Roman" w:hAnsi="Times New Roman" w:cs="Times New Roman"/>
-          <w:sz w:val="24"/>
-          <w:szCs w:val="24"/>
-        </w:rPr>
-      </w:pPr>
-      <w:r>
-        <w:rPr>
-          <w:rFonts w:ascii="Times New Roman" w:hAnsi="Times New Roman" w:cs="Times New Roman"/>
-          <w:sz w:val="24"/>
-          <w:szCs w:val="24"/>
-        </w:rPr>
-        <w:tab/>
-        <w:t>Nodes where chosen since they are a very natural way to represent the maze, allowing the search algorithms to traverse the maze without needing to track their location or where the walls are. Each node represents a valid state, since walls were not included. Adjacent nodes are connected to each other by a list of local nodes, that was populated when the nodes where made.</w:t>
-      </w:r>
     </w:p>
     <w:sectPr>
       <w:pgSz w:w="12240" w:h="15840"/>
@@ -2461,6 +4006,54 @@
       </w:tblCellMar>
     </w:tblPr>
   </w:style>
+  <w:style w:type="paragraph" w:styleId="HTMLPreformatted">
+    <w:name w:val="HTML Preformatted"/>
+    <w:basedOn w:val="Normal"/>
+    <w:link w:val="HTMLPreformattedChar"/>
+    <w:uiPriority w:val="99"/>
+    <w:semiHidden/>
+    <w:unhideWhenUsed/>
+    <w:rsid w:val="005A5320"/>
+    <w:pPr>
+      <w:tabs>
+        <w:tab w:val="left" w:pos="916"/>
+        <w:tab w:val="left" w:pos="1832"/>
+        <w:tab w:val="left" w:pos="2748"/>
+        <w:tab w:val="left" w:pos="3664"/>
+        <w:tab w:val="left" w:pos="4580"/>
+        <w:tab w:val="left" w:pos="5496"/>
+        <w:tab w:val="left" w:pos="6412"/>
+        <w:tab w:val="left" w:pos="7328"/>
+        <w:tab w:val="left" w:pos="8244"/>
+        <w:tab w:val="left" w:pos="9160"/>
+        <w:tab w:val="left" w:pos="10076"/>
+        <w:tab w:val="left" w:pos="10992"/>
+        <w:tab w:val="left" w:pos="11908"/>
+        <w:tab w:val="left" w:pos="12824"/>
+        <w:tab w:val="left" w:pos="13740"/>
+        <w:tab w:val="left" w:pos="14656"/>
+      </w:tabs>
+      <w:spacing w:after="0" w:line="240" w:lineRule="auto"/>
+    </w:pPr>
+    <w:rPr>
+      <w:rFonts w:ascii="Courier New" w:hAnsi="Courier New" w:cs="Courier New"/>
+      <w:sz w:val="20"/>
+      <w:szCs w:val="20"/>
+    </w:rPr>
+  </w:style>
+  <w:style w:type="character" w:customStyle="1" w:styleId="HTMLPreformattedChar">
+    <w:name w:val="HTML Preformatted Char"/>
+    <w:basedOn w:val="DefaultParagraphFont"/>
+    <w:link w:val="HTMLPreformatted"/>
+    <w:uiPriority w:val="99"/>
+    <w:semiHidden/>
+    <w:rsid w:val="005A5320"/>
+    <w:rPr>
+      <w:rFonts w:ascii="Courier New" w:hAnsi="Courier New" w:cs="Courier New"/>
+      <w:sz w:val="20"/>
+      <w:szCs w:val="20"/>
+    </w:rPr>
+  </w:style>
 </w:styles>
 </file>
 

</xml_diff>